<commit_message>
Added equations in 6.9 & 6.10
</commit_message>
<xml_diff>
--- a/assets/public/Chapter_6_Building_A_Model/documents/09_Modeling_Bakery_Building_Cost_And_Discount_Rate.docx
+++ b/assets/public/Chapter_6_Building_A_Model/documents/09_Modeling_Bakery_Building_Cost_And_Discount_Rate.docx
@@ -5,291 +5,330 @@
     <w:p>
       <w:pPr>
         <w:pStyle w:val="Heading2"/>
-        <w:pBdr>
-          <w:top w:val="none" w:sz="0" w:space="0" w:color="auto"/>
-          <w:left w:val="none" w:sz="0" w:space="0" w:color="auto"/>
-          <w:bottom w:val="none" w:sz="0" w:space="0" w:color="auto"/>
-          <w:right w:val="none" w:sz="0" w:space="0" w:color="auto"/>
-          <w:between w:val="none" w:sz="0" w:space="0" w:color="auto"/>
-        </w:pBdr>
-        <w:spacing w:line="240" w:lineRule="auto"/>
+        <w:rPr>
+          <w:b/>
+        </w:rPr>
+      </w:pPr>
+      <w:r>
+        <w:t>Modeling Bakery Buildin</w:t>
+      </w:r>
+      <w:r>
+        <w:t>g Cost a</w:t>
+      </w:r>
+      <w:r>
+        <w:t>nd Discount Rate</w:t>
+      </w:r>
+    </w:p>
+    <w:p>
+      <w:pPr>
+        <w:pStyle w:val="Normal1"/>
+        <w:rPr>
+          <w:rFonts w:asciiTheme="minorHAnsi" w:eastAsiaTheme="minorEastAsia" w:hAnsiTheme="minorHAnsi" w:cstheme="minorBidi"/>
+          <w:color w:val="auto"/>
+          <w:sz w:val="22"/>
+          <w:szCs w:val="22"/>
+          <w:lang w:val="en-GB"/>
+        </w:rPr>
+      </w:pPr>
+      <w:r>
+        <w:rPr>
+          <w:rFonts w:asciiTheme="minorHAnsi" w:eastAsiaTheme="minorEastAsia" w:hAnsiTheme="minorHAnsi" w:cstheme="minorBidi"/>
+          <w:color w:val="auto"/>
+          <w:sz w:val="22"/>
+          <w:szCs w:val="22"/>
+          <w:lang w:val="en-GB"/>
+        </w:rPr>
+        <w:t xml:space="preserve">We will assume an annual discount rate for profits of 15%. This means that $1 of profit earned a year from now is equivalent to $1/1.15 earned now. In modeling bakery building costs (call it BBC) as a function of the annual capacity x of the bakery (call it </w:t>
+      </w:r>
+      <m:oMath>
+        <m:r>
+          <w:rPr>
+            <w:rFonts w:ascii="Cambria Math" w:eastAsiaTheme="minorEastAsia" w:hAnsi="Cambria Math" w:cstheme="minorBidi"/>
+            <w:color w:val="auto"/>
+            <w:sz w:val="22"/>
+            <w:szCs w:val="22"/>
+            <w:lang w:val="en-GB"/>
+          </w:rPr>
+          <m:t>x</m:t>
+        </m:r>
+      </m:oMath>
+      <w:r>
+        <w:rPr>
+          <w:rFonts w:asciiTheme="minorHAnsi" w:eastAsiaTheme="minorEastAsia" w:hAnsiTheme="minorHAnsi" w:cstheme="minorBidi"/>
+          <w:color w:val="auto"/>
+          <w:sz w:val="22"/>
+          <w:szCs w:val="22"/>
+          <w:lang w:val="en-GB"/>
+        </w:rPr>
+        <w:t xml:space="preserve"> = number of pastries that can be baked per year), it is tempting to </w:t>
+      </w:r>
+      <w:proofErr w:type="gramStart"/>
+      <w:r>
+        <w:rPr>
+          <w:rFonts w:asciiTheme="minorHAnsi" w:eastAsiaTheme="minorEastAsia" w:hAnsiTheme="minorHAnsi" w:cstheme="minorBidi"/>
+          <w:color w:val="auto"/>
+          <w:sz w:val="22"/>
+          <w:szCs w:val="22"/>
+          <w:lang w:val="en-GB"/>
+        </w:rPr>
+        <w:t xml:space="preserve">assume </w:t>
+      </w:r>
+      <w:proofErr w:type="gramEnd"/>
+      <m:oMath>
+        <m:r>
+          <w:rPr>
+            <w:rFonts w:ascii="Cambria Math" w:eastAsiaTheme="minorEastAsia" w:hAnsi="Cambria Math" w:cstheme="minorBidi"/>
+            <w:color w:val="auto"/>
+            <w:sz w:val="22"/>
+            <w:szCs w:val="22"/>
+            <w:lang w:val="en-GB"/>
+          </w:rPr>
+          <m:t>BBC=kx</m:t>
+        </m:r>
+      </m:oMath>
+      <w:r>
+        <w:rPr>
+          <w:rFonts w:asciiTheme="minorHAnsi" w:eastAsiaTheme="minorEastAsia" w:hAnsiTheme="minorHAnsi" w:cstheme="minorBidi"/>
+          <w:color w:val="auto"/>
+          <w:sz w:val="22"/>
+          <w:szCs w:val="22"/>
+          <w:lang w:val="en-GB"/>
+        </w:rPr>
+        <w:t xml:space="preserve">. Usually, however, the cost of building </w:t>
+      </w:r>
+      <w:proofErr w:type="gramStart"/>
+      <w:r>
+        <w:rPr>
+          <w:rFonts w:asciiTheme="minorHAnsi" w:eastAsiaTheme="minorEastAsia" w:hAnsiTheme="minorHAnsi" w:cstheme="minorBidi"/>
+          <w:color w:val="auto"/>
+          <w:sz w:val="22"/>
+          <w:szCs w:val="22"/>
+          <w:lang w:val="en-GB"/>
+        </w:rPr>
+        <w:t>is made up</w:t>
+      </w:r>
+      <w:proofErr w:type="gramEnd"/>
+      <w:r>
+        <w:rPr>
+          <w:rFonts w:asciiTheme="minorHAnsi" w:eastAsiaTheme="minorEastAsia" w:hAnsiTheme="minorHAnsi" w:cstheme="minorBidi"/>
+          <w:color w:val="auto"/>
+          <w:sz w:val="22"/>
+          <w:szCs w:val="22"/>
+          <w:lang w:val="en-GB"/>
+        </w:rPr>
+        <w:t xml:space="preserve"> of a fixed cost plus a per-unit cost. We will follow this route and assume </w:t>
+      </w:r>
+    </w:p>
+    <w:p>
+      <w:pPr>
+        <w:pStyle w:val="Normal1"/>
+        <w:rPr>
+          <w:rFonts w:asciiTheme="minorHAnsi" w:eastAsiaTheme="minorEastAsia" w:hAnsiTheme="minorHAnsi" w:cstheme="minorBidi"/>
+          <w:color w:val="auto"/>
+          <w:sz w:val="22"/>
+          <w:szCs w:val="22"/>
+          <w:lang w:val="en-GB"/>
+        </w:rPr>
+      </w:pPr>
+    </w:p>
+    <w:p>
+      <w:pPr>
+        <w:pStyle w:val="Normal1"/>
+        <w:rPr>
+          <w:rFonts w:asciiTheme="minorHAnsi" w:eastAsiaTheme="minorEastAsia" w:hAnsiTheme="minorHAnsi" w:cstheme="minorBidi"/>
+          <w:color w:val="auto"/>
+          <w:sz w:val="22"/>
+          <w:szCs w:val="22"/>
+          <w:lang w:val="en-GB"/>
+        </w:rPr>
+      </w:pPr>
+      <m:oMathPara>
+        <m:oMath>
+          <m:r>
+            <w:rPr>
+              <w:rFonts w:ascii="Cambria Math" w:eastAsiaTheme="minorEastAsia" w:hAnsi="Cambria Math" w:cstheme="minorBidi"/>
+              <w:color w:val="auto"/>
+              <w:sz w:val="22"/>
+              <w:szCs w:val="22"/>
+              <w:lang w:val="en-GB"/>
+            </w:rPr>
+            <m:t xml:space="preserve">BBC = 400,000+3x </m:t>
+          </m:r>
+        </m:oMath>
+      </m:oMathPara>
+    </w:p>
+    <w:p>
+      <w:pPr>
+        <w:pStyle w:val="Normal1"/>
+        <w:rPr>
+          <w:rFonts w:asciiTheme="minorHAnsi" w:eastAsiaTheme="minorEastAsia" w:hAnsiTheme="minorHAnsi" w:cstheme="minorBidi"/>
+          <w:color w:val="auto"/>
+          <w:sz w:val="22"/>
+          <w:szCs w:val="22"/>
+          <w:lang w:val="en-GB"/>
+        </w:rPr>
+      </w:pPr>
+      <w:bookmarkStart w:id="0" w:name="_GoBack"/>
+      <w:bookmarkEnd w:id="0"/>
+    </w:p>
+    <w:p>
+      <w:pPr>
+        <w:pStyle w:val="Normal1"/>
+        <w:rPr>
+          <w:rFonts w:asciiTheme="minorHAnsi" w:eastAsiaTheme="minorEastAsia" w:hAnsiTheme="minorHAnsi" w:cstheme="minorBidi"/>
+          <w:color w:val="auto"/>
+          <w:sz w:val="22"/>
+          <w:szCs w:val="22"/>
+          <w:lang w:val="en-GB"/>
+        </w:rPr>
+      </w:pPr>
+      <w:r>
+        <w:rPr>
+          <w:rFonts w:asciiTheme="minorHAnsi" w:eastAsiaTheme="minorEastAsia" w:hAnsiTheme="minorHAnsi" w:cstheme="minorBidi"/>
+          <w:color w:val="auto"/>
+          <w:sz w:val="22"/>
+          <w:szCs w:val="22"/>
+          <w:lang w:val="en-GB"/>
+        </w:rPr>
+        <w:t xml:space="preserve">That is, there is a fixed cost of $400,000 incurred in building a bakery and a cost of $3 per unit of pastry capacity. If you believe that there is a diminishing cost of adding each unit of capacity you might try a model of the </w:t>
+      </w:r>
+      <w:proofErr w:type="gramStart"/>
+      <w:r>
+        <w:rPr>
+          <w:rFonts w:asciiTheme="minorHAnsi" w:eastAsiaTheme="minorEastAsia" w:hAnsiTheme="minorHAnsi" w:cstheme="minorBidi"/>
+          <w:color w:val="auto"/>
+          <w:sz w:val="22"/>
+          <w:szCs w:val="22"/>
+          <w:lang w:val="en-GB"/>
+        </w:rPr>
+        <w:t xml:space="preserve">form </w:t>
+      </w:r>
+      <m:oMath>
+        <m:r>
+          <w:rPr>
+            <w:rFonts w:ascii="Cambria Math" w:eastAsiaTheme="minorEastAsia" w:hAnsi="Cambria Math" w:cstheme="minorBidi"/>
+            <w:color w:val="auto"/>
+            <w:sz w:val="22"/>
+            <w:szCs w:val="22"/>
+            <w:lang w:val="en-GB"/>
+          </w:rPr>
+          <m:t/>
+        </m:r>
+        <w:proofErr w:type="gramEnd"/>
+        <m:r>
+          <w:rPr>
+            <w:rFonts w:ascii="Cambria Math" w:eastAsiaTheme="minorEastAsia" w:hAnsi="Cambria Math" w:cstheme="minorBidi"/>
+            <w:color w:val="auto"/>
+            <w:sz w:val="22"/>
+            <w:szCs w:val="22"/>
+            <w:lang w:val="en-GB"/>
+          </w:rPr>
+          <m:t>BC=Fixed cost + kxb</m:t>
+        </m:r>
+      </m:oMath>
+      <w:r>
+        <w:rPr>
+          <w:rFonts w:asciiTheme="minorHAnsi" w:eastAsiaTheme="minorEastAsia" w:hAnsiTheme="minorHAnsi" w:cstheme="minorBidi"/>
+          <w:color w:val="auto"/>
+          <w:sz w:val="22"/>
+          <w:szCs w:val="22"/>
+          <w:lang w:val="en-GB"/>
+        </w:rPr>
+        <w:t xml:space="preserve"> , where </w:t>
+      </w:r>
+      <m:oMath>
+        <m:r>
+          <w:rPr>
+            <w:rFonts w:ascii="Cambria Math" w:eastAsiaTheme="minorEastAsia" w:hAnsi="Cambria Math" w:cstheme="minorBidi"/>
+            <w:color w:val="auto"/>
+            <w:sz w:val="22"/>
+            <w:szCs w:val="22"/>
+            <w:lang w:val="en-GB"/>
+          </w:rPr>
+          <m:t>0&lt; b&lt; 1</m:t>
+        </m:r>
+      </m:oMath>
+      <w:r>
+        <w:rPr>
+          <w:rFonts w:asciiTheme="minorHAnsi" w:eastAsiaTheme="minorEastAsia" w:hAnsiTheme="minorHAnsi" w:cstheme="minorBidi"/>
+          <w:color w:val="auto"/>
+          <w:sz w:val="22"/>
+          <w:szCs w:val="22"/>
+          <w:lang w:val="en-GB"/>
+        </w:rPr>
+        <w:t>. This will ensure that each additional unit of capacity will incur a smaller cost.</w:t>
+      </w:r>
+    </w:p>
+    <w:p>
+      <w:pPr>
+        <w:pStyle w:val="Normal1"/>
+        <w:rPr>
+          <w:rFonts w:asciiTheme="minorHAnsi" w:eastAsiaTheme="minorEastAsia" w:hAnsiTheme="minorHAnsi" w:cstheme="minorBidi"/>
+          <w:color w:val="auto"/>
+          <w:sz w:val="22"/>
+          <w:szCs w:val="22"/>
+          <w:lang w:val="en-GB"/>
+        </w:rPr>
+      </w:pPr>
+    </w:p>
+    <w:p>
+      <w:pPr>
+        <w:pStyle w:val="Normal1"/>
+        <w:rPr>
+          <w:rFonts w:asciiTheme="minorHAnsi" w:eastAsiaTheme="minorEastAsia" w:hAnsiTheme="minorHAnsi" w:cstheme="minorBidi"/>
+          <w:color w:val="auto"/>
+          <w:sz w:val="22"/>
+          <w:szCs w:val="22"/>
+          <w:lang w:val="en-GB"/>
+        </w:rPr>
+      </w:pPr>
+      <w:r>
+        <w:rPr>
+          <w:rFonts w:asciiTheme="minorHAnsi" w:eastAsiaTheme="minorEastAsia" w:hAnsiTheme="minorHAnsi" w:cstheme="minorBidi"/>
+          <w:color w:val="auto"/>
+          <w:sz w:val="22"/>
+          <w:szCs w:val="22"/>
+          <w:lang w:val="en-GB"/>
+        </w:rPr>
+        <w:t xml:space="preserve">Let us now start building the model to determine whether opening the new bakery is a good idea.    </w:t>
+      </w:r>
+    </w:p>
+    <w:p>
+      <w:pPr>
+        <w:pStyle w:val="Normal1"/>
+        <w:rPr>
+          <w:rFonts w:asciiTheme="minorHAnsi" w:eastAsiaTheme="minorEastAsia" w:hAnsiTheme="minorHAnsi" w:cstheme="minorBidi"/>
+          <w:color w:val="auto"/>
+          <w:sz w:val="22"/>
+          <w:szCs w:val="22"/>
+          <w:lang w:val="en-GB"/>
+        </w:rPr>
+      </w:pPr>
+      <w:r>
         <w:rPr>
           <w:rFonts w:ascii="Cambria" w:eastAsiaTheme="majorEastAsia" w:hAnsi="Cambria" w:cstheme="majorBidi"/>
-          <w:b w:val="0"/>
           <w:color w:val="2E74B5" w:themeColor="accent1" w:themeShade="BF"/>
           <w:sz w:val="32"/>
           <w:szCs w:val="32"/>
           <w:lang w:val="en-GB"/>
         </w:rPr>
-      </w:pPr>
-      <w:r>
-        <w:rPr>
-          <w:rFonts w:ascii="Cambria" w:eastAsiaTheme="majorEastAsia" w:hAnsi="Cambria" w:cstheme="majorBidi"/>
-          <w:b w:val="0"/>
-          <w:color w:val="2E74B5" w:themeColor="accent1" w:themeShade="BF"/>
-          <w:sz w:val="32"/>
-          <w:szCs w:val="32"/>
-          <w:lang w:val="en-GB"/>
-        </w:rPr>
-        <w:t>Modeling Bakery Buildin</w:t>
-      </w:r>
-      <w:r>
-        <w:rPr>
-          <w:rFonts w:ascii="Cambria" w:eastAsiaTheme="majorEastAsia" w:hAnsi="Cambria" w:cstheme="majorBidi"/>
-          <w:b w:val="0"/>
-          <w:color w:val="2E74B5" w:themeColor="accent1" w:themeShade="BF"/>
-          <w:sz w:val="32"/>
-          <w:szCs w:val="32"/>
-          <w:lang w:val="en-GB"/>
-        </w:rPr>
-        <w:t>g Cost a</w:t>
-      </w:r>
-      <w:r>
-        <w:rPr>
-          <w:rFonts w:ascii="Cambria" w:eastAsiaTheme="majorEastAsia" w:hAnsi="Cambria" w:cstheme="majorBidi"/>
-          <w:b w:val="0"/>
-          <w:color w:val="2E74B5" w:themeColor="accent1" w:themeShade="BF"/>
-          <w:sz w:val="32"/>
-          <w:szCs w:val="32"/>
-          <w:lang w:val="en-GB"/>
-        </w:rPr>
-        <w:t>nd Discount Rate</w:t>
-      </w:r>
-    </w:p>
-    <w:p>
-      <w:pPr>
-        <w:pStyle w:val="Normal1"/>
-        <w:rPr>
-          <w:rFonts w:asciiTheme="minorHAnsi" w:eastAsiaTheme="minorEastAsia" w:hAnsiTheme="minorHAnsi" w:cstheme="minorBidi"/>
-          <w:color w:val="auto"/>
-          <w:sz w:val="22"/>
-          <w:szCs w:val="22"/>
-          <w:lang w:val="en-GB"/>
-        </w:rPr>
-      </w:pPr>
-      <w:r>
-        <w:rPr>
-          <w:rFonts w:asciiTheme="minorHAnsi" w:eastAsiaTheme="minorEastAsia" w:hAnsiTheme="minorHAnsi" w:cstheme="minorBidi"/>
-          <w:color w:val="auto"/>
-          <w:sz w:val="22"/>
-          <w:szCs w:val="22"/>
-          <w:lang w:val="en-GB"/>
-        </w:rPr>
-        <w:t>We will assume an annual discount rate for profits of 15%. This means that $1 of profit earned a year from now is equivalent to $1/1.15 earned now. In modeling bakery building costs (call it BBC) as a function of the annual capacity x of the bakery (call it x = number of pastries that can be baked per year), it is tempting to assume BBC=</w:t>
-      </w:r>
-      <w:proofErr w:type="spellStart"/>
-      <w:r>
-        <w:rPr>
-          <w:rFonts w:asciiTheme="minorHAnsi" w:eastAsiaTheme="minorEastAsia" w:hAnsiTheme="minorHAnsi" w:cstheme="minorBidi"/>
-          <w:color w:val="auto"/>
-          <w:sz w:val="22"/>
-          <w:szCs w:val="22"/>
-          <w:lang w:val="en-GB"/>
-        </w:rPr>
-        <w:t>kx</w:t>
-      </w:r>
-      <w:proofErr w:type="spellEnd"/>
-      <w:r>
-        <w:rPr>
-          <w:rFonts w:asciiTheme="minorHAnsi" w:eastAsiaTheme="minorEastAsia" w:hAnsiTheme="minorHAnsi" w:cstheme="minorBidi"/>
-          <w:color w:val="auto"/>
-          <w:sz w:val="22"/>
-          <w:szCs w:val="22"/>
-          <w:lang w:val="en-GB"/>
-        </w:rPr>
-        <w:t>. Usually,</w:t>
-      </w:r>
-      <w:bookmarkStart w:id="0" w:name="_GoBack"/>
-      <w:bookmarkEnd w:id="0"/>
-      <w:r>
-        <w:rPr>
-          <w:rFonts w:asciiTheme="minorHAnsi" w:eastAsiaTheme="minorEastAsia" w:hAnsiTheme="minorHAnsi" w:cstheme="minorBidi"/>
-          <w:color w:val="auto"/>
-          <w:sz w:val="22"/>
-          <w:szCs w:val="22"/>
-          <w:lang w:val="en-GB"/>
-        </w:rPr>
-        <w:t xml:space="preserve"> however, the cost of building </w:t>
-      </w:r>
-      <w:proofErr w:type="gramStart"/>
-      <w:r>
-        <w:rPr>
-          <w:rFonts w:asciiTheme="minorHAnsi" w:eastAsiaTheme="minorEastAsia" w:hAnsiTheme="minorHAnsi" w:cstheme="minorBidi"/>
-          <w:color w:val="auto"/>
-          <w:sz w:val="22"/>
-          <w:szCs w:val="22"/>
-          <w:lang w:val="en-GB"/>
-        </w:rPr>
-        <w:t>is made up</w:t>
-      </w:r>
-      <w:proofErr w:type="gramEnd"/>
-      <w:r>
-        <w:rPr>
-          <w:rFonts w:asciiTheme="minorHAnsi" w:eastAsiaTheme="minorEastAsia" w:hAnsiTheme="minorHAnsi" w:cstheme="minorBidi"/>
-          <w:color w:val="auto"/>
-          <w:sz w:val="22"/>
-          <w:szCs w:val="22"/>
-          <w:lang w:val="en-GB"/>
-        </w:rPr>
-        <w:t xml:space="preserve"> of a fixed cost plus a per-unit cost. We will follow this route and assume </w:t>
-      </w:r>
-    </w:p>
-    <w:p>
-      <w:pPr>
-        <w:pStyle w:val="Normal1"/>
-        <w:rPr>
-          <w:rFonts w:asciiTheme="minorHAnsi" w:eastAsiaTheme="minorEastAsia" w:hAnsiTheme="minorHAnsi" w:cstheme="minorBidi"/>
-          <w:color w:val="auto"/>
-          <w:sz w:val="22"/>
-          <w:szCs w:val="22"/>
-          <w:lang w:val="en-GB"/>
-        </w:rPr>
-      </w:pPr>
-    </w:p>
-    <w:p>
-      <w:pPr>
-        <w:pStyle w:val="Normal1"/>
-        <w:rPr>
-          <w:rFonts w:asciiTheme="minorHAnsi" w:eastAsiaTheme="minorEastAsia" w:hAnsiTheme="minorHAnsi" w:cstheme="minorBidi"/>
-          <w:color w:val="auto"/>
-          <w:sz w:val="22"/>
-          <w:szCs w:val="22"/>
-          <w:lang w:val="en-GB"/>
-        </w:rPr>
-      </w:pPr>
-      <w:r>
-        <w:rPr>
-          <w:rFonts w:asciiTheme="minorHAnsi" w:eastAsiaTheme="minorEastAsia" w:hAnsiTheme="minorHAnsi" w:cstheme="minorBidi"/>
-          <w:color w:val="auto"/>
-          <w:sz w:val="22"/>
-          <w:szCs w:val="22"/>
-          <w:lang w:val="en-GB"/>
-        </w:rPr>
-        <w:t xml:space="preserve">BBC = 400,000+3x </w:t>
-      </w:r>
-    </w:p>
-    <w:p>
-      <w:pPr>
-        <w:pStyle w:val="Normal1"/>
-        <w:rPr>
-          <w:rFonts w:asciiTheme="minorHAnsi" w:eastAsiaTheme="minorEastAsia" w:hAnsiTheme="minorHAnsi" w:cstheme="minorBidi"/>
-          <w:color w:val="auto"/>
-          <w:sz w:val="22"/>
-          <w:szCs w:val="22"/>
-          <w:lang w:val="en-GB"/>
-        </w:rPr>
-      </w:pPr>
-    </w:p>
-    <w:p>
-      <w:pPr>
-        <w:pStyle w:val="Normal1"/>
-        <w:rPr>
-          <w:rFonts w:asciiTheme="minorHAnsi" w:eastAsiaTheme="minorEastAsia" w:hAnsiTheme="minorHAnsi" w:cstheme="minorBidi"/>
-          <w:color w:val="auto"/>
-          <w:sz w:val="22"/>
-          <w:szCs w:val="22"/>
-          <w:lang w:val="en-GB"/>
-        </w:rPr>
-      </w:pPr>
-      <w:r>
-        <w:rPr>
-          <w:rFonts w:asciiTheme="minorHAnsi" w:eastAsiaTheme="minorEastAsia" w:hAnsiTheme="minorHAnsi" w:cstheme="minorBidi"/>
-          <w:color w:val="auto"/>
-          <w:sz w:val="22"/>
-          <w:szCs w:val="22"/>
-          <w:lang w:val="en-GB"/>
-        </w:rPr>
-        <w:t xml:space="preserve">That is, there is a fixed cost of $400,000 incurred in building a bakery and a cost of $3 per unit of pastry capacity. If you believe that there is a diminishing cost of adding each unit of capacity you might try a model of the form BBC=Fixed cost + </w:t>
-      </w:r>
-      <w:proofErr w:type="spellStart"/>
-      <w:proofErr w:type="gramStart"/>
-      <w:r>
-        <w:rPr>
-          <w:rFonts w:asciiTheme="minorHAnsi" w:eastAsiaTheme="minorEastAsia" w:hAnsiTheme="minorHAnsi" w:cstheme="minorBidi"/>
-          <w:color w:val="auto"/>
-          <w:sz w:val="22"/>
-          <w:szCs w:val="22"/>
-          <w:lang w:val="en-GB"/>
-        </w:rPr>
-        <w:t>kxb</w:t>
-      </w:r>
-      <w:proofErr w:type="spellEnd"/>
-      <w:r>
-        <w:rPr>
-          <w:rFonts w:asciiTheme="minorHAnsi" w:eastAsiaTheme="minorEastAsia" w:hAnsiTheme="minorHAnsi" w:cstheme="minorBidi"/>
-          <w:color w:val="auto"/>
-          <w:sz w:val="22"/>
-          <w:szCs w:val="22"/>
-          <w:lang w:val="en-GB"/>
-        </w:rPr>
-        <w:t xml:space="preserve"> ,</w:t>
-      </w:r>
-      <w:proofErr w:type="gramEnd"/>
-      <w:r>
-        <w:rPr>
-          <w:rFonts w:asciiTheme="minorHAnsi" w:eastAsiaTheme="minorEastAsia" w:hAnsiTheme="minorHAnsi" w:cstheme="minorBidi"/>
-          <w:color w:val="auto"/>
-          <w:sz w:val="22"/>
-          <w:szCs w:val="22"/>
-          <w:lang w:val="en-GB"/>
-        </w:rPr>
-        <w:t xml:space="preserve"> where 0&lt; b&lt; 1. This will ensure that each additional unit of capacity will incur a smaller cost.</w:t>
-      </w:r>
-    </w:p>
-    <w:p>
-      <w:pPr>
-        <w:pStyle w:val="Normal1"/>
-        <w:rPr>
-          <w:rFonts w:asciiTheme="minorHAnsi" w:eastAsiaTheme="minorEastAsia" w:hAnsiTheme="minorHAnsi" w:cstheme="minorBidi"/>
-          <w:color w:val="auto"/>
-          <w:sz w:val="22"/>
-          <w:szCs w:val="22"/>
-          <w:lang w:val="en-GB"/>
-        </w:rPr>
-      </w:pPr>
-    </w:p>
-    <w:p>
-      <w:pPr>
-        <w:pStyle w:val="Normal1"/>
-        <w:rPr>
-          <w:rFonts w:asciiTheme="minorHAnsi" w:eastAsiaTheme="minorEastAsia" w:hAnsiTheme="minorHAnsi" w:cstheme="minorBidi"/>
-          <w:color w:val="auto"/>
-          <w:sz w:val="22"/>
-          <w:szCs w:val="22"/>
-          <w:lang w:val="en-GB"/>
-        </w:rPr>
-      </w:pPr>
-      <w:r>
-        <w:rPr>
-          <w:rFonts w:asciiTheme="minorHAnsi" w:eastAsiaTheme="minorEastAsia" w:hAnsiTheme="minorHAnsi" w:cstheme="minorBidi"/>
-          <w:color w:val="auto"/>
-          <w:sz w:val="22"/>
-          <w:szCs w:val="22"/>
-          <w:lang w:val="en-GB"/>
-        </w:rPr>
-        <w:t xml:space="preserve">Let us now start building the model to determine whether opening the new bakery is a good idea.    </w:t>
-      </w:r>
-    </w:p>
-    <w:p>
-      <w:pPr>
-        <w:pStyle w:val="Normal1"/>
-        <w:rPr>
-          <w:rFonts w:asciiTheme="minorHAnsi" w:eastAsiaTheme="minorEastAsia" w:hAnsiTheme="minorHAnsi" w:cstheme="minorBidi"/>
-          <w:color w:val="auto"/>
-          <w:sz w:val="22"/>
-          <w:szCs w:val="22"/>
-          <w:lang w:val="en-GB"/>
-        </w:rPr>
-      </w:pPr>
-      <w:r>
-        <w:rPr>
-          <w:rFonts w:asciiTheme="minorHAnsi" w:eastAsiaTheme="minorEastAsia" w:hAnsiTheme="minorHAnsi" w:cstheme="minorBidi"/>
-          <w:color w:val="auto"/>
-          <w:sz w:val="22"/>
-          <w:szCs w:val="22"/>
-          <w:lang w:val="en-GB"/>
-        </w:rPr>
-        <w:t>Step 1: Using the above data, fill in the following inputs in the spreadsheet model for Le Napoleon:</w:t>
+        <w:t xml:space="preserve">Step 1: Using the above data, fill in the following inputs in the spreadsheet model for </w:t>
+      </w:r>
+      <w:r>
+        <w:rPr>
+          <w:rStyle w:val="Heading2Char"/>
+        </w:rPr>
+        <w:t>Le Napoleon</w:t>
+      </w:r>
+      <w:r>
+        <w:rPr>
+          <w:rFonts w:asciiTheme="minorHAnsi" w:eastAsiaTheme="minorEastAsia" w:hAnsiTheme="minorHAnsi" w:cstheme="minorBidi"/>
+          <w:color w:val="auto"/>
+          <w:sz w:val="22"/>
+          <w:szCs w:val="22"/>
+          <w:lang w:val="en-GB"/>
+        </w:rPr>
+        <w:t>:</w:t>
       </w:r>
     </w:p>
     <w:p>
@@ -406,10 +445,10 @@
       <w:r>
         <w:rPr>
           <w:rFonts w:asciiTheme="minorHAnsi" w:eastAsiaTheme="minorEastAsia" w:hAnsiTheme="minorHAnsi" w:cstheme="minorBidi"/>
-          <w:color w:val="auto"/>
-          <w:sz w:val="22"/>
-          <w:szCs w:val="22"/>
-          <w:lang w:val="en-GB"/>
+          <w:noProof/>
+          <w:color w:val="auto"/>
+          <w:sz w:val="22"/>
+          <w:szCs w:val="22"/>
         </w:rPr>
         <w:drawing>
           <wp:inline distT="114300" distB="114300" distL="114300" distR="114300" wp14:anchorId="7D66FEEC" wp14:editId="734E9D31">
@@ -461,47 +500,99 @@
       </w:pPr>
       <w:r>
         <w:rPr>
-          <w:rFonts w:asciiTheme="minorHAnsi" w:eastAsiaTheme="minorEastAsia" w:hAnsiTheme="minorHAnsi" w:cstheme="minorBidi"/>
-          <w:color w:val="auto"/>
-          <w:sz w:val="22"/>
-          <w:szCs w:val="22"/>
-          <w:lang w:val="en-GB"/>
-        </w:rPr>
-        <w:t xml:space="preserve">Step 2: Now calculate the total cost of construction using the above equation: Bakery Building Cost = Plant Fixed Cost + Cost per unit x Annual Capacity  </w:t>
-      </w:r>
-    </w:p>
-    <w:p>
-      <w:pPr>
-        <w:pStyle w:val="Normal1"/>
-        <w:rPr>
-          <w:rFonts w:asciiTheme="minorHAnsi" w:eastAsiaTheme="minorEastAsia" w:hAnsiTheme="minorHAnsi" w:cstheme="minorBidi"/>
-          <w:color w:val="auto"/>
-          <w:sz w:val="22"/>
-          <w:szCs w:val="22"/>
-          <w:lang w:val="en-GB"/>
-        </w:rPr>
-      </w:pPr>
-    </w:p>
-    <w:p>
-      <w:pPr>
-        <w:pStyle w:val="Normal1"/>
-        <w:rPr>
-          <w:rFonts w:asciiTheme="minorHAnsi" w:eastAsiaTheme="minorEastAsia" w:hAnsiTheme="minorHAnsi" w:cstheme="minorBidi"/>
-          <w:color w:val="auto"/>
-          <w:sz w:val="22"/>
-          <w:szCs w:val="22"/>
-          <w:lang w:val="en-GB"/>
-        </w:rPr>
-      </w:pPr>
-      <w:r>
-        <w:rPr>
-          <w:rFonts w:asciiTheme="minorHAnsi" w:eastAsiaTheme="minorEastAsia" w:hAnsiTheme="minorHAnsi" w:cstheme="minorBidi"/>
-          <w:color w:val="auto"/>
-          <w:sz w:val="22"/>
-          <w:szCs w:val="22"/>
-          <w:lang w:val="en-GB"/>
-        </w:rPr>
-        <w:t xml:space="preserve">Help: The Bakery Building Cost in cell D18 </w:t>
+          <w:rFonts w:ascii="Cambria" w:eastAsiaTheme="majorEastAsia" w:hAnsi="Cambria" w:cstheme="majorBidi"/>
+          <w:color w:val="2E74B5" w:themeColor="accent1" w:themeShade="BF"/>
+          <w:sz w:val="32"/>
+          <w:szCs w:val="32"/>
+          <w:lang w:val="en-GB"/>
+        </w:rPr>
+        <w:t>Step 2: Now calculate the total cost of construction using the above equation:</w:t>
+      </w:r>
+      <w:r>
+        <w:rPr>
+          <w:rFonts w:asciiTheme="minorHAnsi" w:eastAsiaTheme="minorEastAsia" w:hAnsiTheme="minorHAnsi" w:cstheme="minorBidi"/>
+          <w:color w:val="auto"/>
+          <w:sz w:val="22"/>
+          <w:szCs w:val="22"/>
+          <w:lang w:val="en-GB"/>
+        </w:rPr>
+        <w:t xml:space="preserve"> </w:t>
+      </w:r>
+      <m:oMath>
+        <m:r>
+          <w:rPr>
+            <w:rFonts w:ascii="Cambria Math" w:eastAsiaTheme="minorEastAsia" w:hAnsi="Cambria Math" w:cstheme="minorBidi"/>
+            <w:color w:val="auto"/>
+            <w:sz w:val="22"/>
+            <w:szCs w:val="22"/>
+            <w:lang w:val="en-GB"/>
+          </w:rPr>
+          <m:t xml:space="preserve">Bakery Building Cost = Plant Fixed Cost + Cost per unit </m:t>
+        </m:r>
+        <m:r>
+          <w:rPr>
+            <w:rFonts w:ascii="Cambria Math" w:eastAsiaTheme="minorEastAsia" w:hAnsi="Cambria Math" w:cstheme="minorBidi"/>
+            <w:color w:val="auto"/>
+            <w:sz w:val="22"/>
+            <w:szCs w:val="22"/>
+            <w:lang w:val="en-GB"/>
+          </w:rPr>
+          <m:t>×</m:t>
+        </m:r>
+        <m:r>
+          <w:rPr>
+            <w:rFonts w:ascii="Cambria Math" w:eastAsiaTheme="minorEastAsia" w:hAnsi="Cambria Math" w:cstheme="minorBidi"/>
+            <w:color w:val="auto"/>
+            <w:sz w:val="22"/>
+            <w:szCs w:val="22"/>
+            <w:lang w:val="en-GB"/>
+          </w:rPr>
+          <m:t xml:space="preserve"> Annual Capacity</m:t>
+        </m:r>
+      </m:oMath>
+      <w:r>
+        <w:rPr>
+          <w:rFonts w:asciiTheme="minorHAnsi" w:eastAsiaTheme="minorEastAsia" w:hAnsiTheme="minorHAnsi" w:cstheme="minorBidi"/>
+          <w:color w:val="auto"/>
+          <w:sz w:val="22"/>
+          <w:szCs w:val="22"/>
+          <w:lang w:val="en-GB"/>
+        </w:rPr>
+        <w:t xml:space="preserve">  </w:t>
+      </w:r>
+    </w:p>
+    <w:p>
+      <w:pPr>
+        <w:pStyle w:val="Normal1"/>
+        <w:rPr>
+          <w:rFonts w:asciiTheme="minorHAnsi" w:eastAsiaTheme="minorEastAsia" w:hAnsiTheme="minorHAnsi" w:cstheme="minorBidi"/>
+          <w:color w:val="auto"/>
+          <w:sz w:val="22"/>
+          <w:szCs w:val="22"/>
+          <w:lang w:val="en-GB"/>
+        </w:rPr>
+      </w:pPr>
+    </w:p>
+    <w:p>
+      <w:pPr>
+        <w:pStyle w:val="Normal1"/>
+        <w:rPr>
+          <w:rFonts w:asciiTheme="minorHAnsi" w:eastAsiaTheme="minorEastAsia" w:hAnsiTheme="minorHAnsi" w:cstheme="minorBidi"/>
+          <w:color w:val="auto"/>
+          <w:sz w:val="22"/>
+          <w:szCs w:val="22"/>
+          <w:lang w:val="en-GB"/>
+        </w:rPr>
+      </w:pPr>
+      <w:r>
+        <w:rPr>
+          <w:rFonts w:asciiTheme="minorHAnsi" w:eastAsiaTheme="minorEastAsia" w:hAnsiTheme="minorHAnsi" w:cstheme="minorBidi"/>
+          <w:color w:val="auto"/>
+          <w:sz w:val="22"/>
+          <w:szCs w:val="22"/>
+          <w:lang w:val="en-GB"/>
+        </w:rPr>
+        <w:t xml:space="preserve">Help: The Bakery Building Cost in cell D18 is calculated </w:t>
       </w:r>
       <w:proofErr w:type="gramStart"/>
       <w:r>
@@ -512,18 +603,50 @@
           <w:szCs w:val="22"/>
           <w:lang w:val="en-GB"/>
         </w:rPr>
-        <w:t>is calculated</w:t>
+        <w:t xml:space="preserve">as </w:t>
       </w:r>
       <w:proofErr w:type="gramEnd"/>
-      <w:r>
-        <w:rPr>
-          <w:rFonts w:asciiTheme="minorHAnsi" w:eastAsiaTheme="minorEastAsia" w:hAnsiTheme="minorHAnsi" w:cstheme="minorBidi"/>
-          <w:color w:val="auto"/>
-          <w:sz w:val="22"/>
-          <w:szCs w:val="22"/>
-          <w:lang w:val="en-GB"/>
-        </w:rPr>
-        <w:t xml:space="preserve"> as B2 + (B3 x B4). </w:t>
+      <m:oMath>
+        <m:r>
+          <w:rPr>
+            <w:rFonts w:ascii="Cambria Math" w:eastAsiaTheme="minorEastAsia" w:hAnsi="Cambria Math" w:cstheme="minorBidi"/>
+            <w:color w:val="auto"/>
+            <w:sz w:val="22"/>
+            <w:szCs w:val="22"/>
+            <w:lang w:val="en-GB"/>
+          </w:rPr>
+          <m:t xml:space="preserve">B2+(B3 </m:t>
+        </m:r>
+        <m:r>
+          <w:rPr>
+            <w:rFonts w:ascii="Cambria Math" w:eastAsiaTheme="minorEastAsia" w:hAnsi="Cambria Math" w:cstheme="minorBidi"/>
+            <w:color w:val="auto"/>
+            <w:sz w:val="22"/>
+            <w:szCs w:val="22"/>
+            <w:lang w:val="en-GB"/>
+          </w:rPr>
+          <m:t>×</m:t>
+        </m:r>
+        <m:r>
+          <w:rPr>
+            <w:rFonts w:ascii="Cambria Math" w:eastAsiaTheme="minorEastAsia" w:hAnsi="Cambria Math" w:cstheme="minorBidi"/>
+            <w:color w:val="auto"/>
+            <w:sz w:val="22"/>
+            <w:szCs w:val="22"/>
+            <w:lang w:val="en-GB"/>
+          </w:rPr>
+          <m:t xml:space="preserve"> B4)</m:t>
+        </m:r>
+      </m:oMath>
+      <w:r>
+        <w:rPr>
+          <w:rFonts w:asciiTheme="minorHAnsi" w:eastAsiaTheme="minorEastAsia" w:hAnsiTheme="minorHAnsi" w:cstheme="minorBidi"/>
+          <w:color w:val="auto"/>
+          <w:sz w:val="22"/>
+          <w:szCs w:val="22"/>
+          <w:lang w:val="en-GB"/>
+        </w:rPr>
+        <w:t xml:space="preserve">. </w:t>
       </w:r>
     </w:p>
     <w:p>
@@ -584,10 +707,10 @@
       <w:r>
         <w:rPr>
           <w:rFonts w:asciiTheme="minorHAnsi" w:eastAsiaTheme="minorEastAsia" w:hAnsiTheme="minorHAnsi" w:cstheme="minorBidi"/>
-          <w:color w:val="auto"/>
-          <w:sz w:val="22"/>
-          <w:szCs w:val="22"/>
-          <w:lang w:val="en-GB"/>
+          <w:noProof/>
+          <w:color w:val="auto"/>
+          <w:sz w:val="22"/>
+          <w:szCs w:val="22"/>
         </w:rPr>
         <w:drawing>
           <wp:inline distT="114300" distB="114300" distL="114300" distR="114300" wp14:anchorId="29F14B93" wp14:editId="28ED1A19">
@@ -1154,31 +1277,21 @@
   </w:style>
   <w:style w:type="paragraph" w:styleId="Heading2">
     <w:name w:val="heading 2"/>
-    <w:basedOn w:val="Normal"/>
+    <w:basedOn w:val="Normal1"/>
     <w:next w:val="Normal"/>
     <w:link w:val="Heading2Char"/>
     <w:uiPriority w:val="9"/>
     <w:qFormat/>
-    <w:rsid w:val="00A6491F"/>
+    <w:rsid w:val="00DF1DA6"/>
     <w:pPr>
-      <w:keepNext/>
-      <w:keepLines/>
-      <w:pBdr>
-        <w:top w:val="nil"/>
-        <w:left w:val="nil"/>
-        <w:bottom w:val="nil"/>
-        <w:right w:val="nil"/>
-        <w:between w:val="nil"/>
-      </w:pBdr>
-      <w:spacing w:before="40" w:after="0" w:line="480" w:lineRule="auto"/>
       <w:outlineLvl w:val="1"/>
     </w:pPr>
     <w:rPr>
-      <w:rFonts w:ascii="Calibri" w:eastAsia="Calibri" w:hAnsi="Calibri" w:cs="Calibri"/>
-      <w:b/>
-      <w:color w:val="ED7D31"/>
-      <w:sz w:val="26"/>
-      <w:szCs w:val="26"/>
+      <w:rFonts w:ascii="Cambria" w:eastAsiaTheme="majorEastAsia" w:hAnsi="Cambria" w:cstheme="majorBidi"/>
+      <w:color w:val="2E74B5" w:themeColor="accent1" w:themeShade="BF"/>
+      <w:sz w:val="32"/>
+      <w:szCs w:val="32"/>
+      <w:lang w:val="en-GB"/>
     </w:rPr>
   </w:style>
   <w:style w:type="character" w:default="1" w:styleId="DefaultParagraphFont">
@@ -1213,13 +1326,13 @@
     <w:basedOn w:val="DefaultParagraphFont"/>
     <w:link w:val="Heading2"/>
     <w:uiPriority w:val="9"/>
-    <w:rsid w:val="00A6491F"/>
+    <w:rsid w:val="00DF1DA6"/>
     <w:rPr>
-      <w:rFonts w:ascii="Calibri" w:eastAsia="Calibri" w:hAnsi="Calibri" w:cs="Calibri"/>
-      <w:b/>
-      <w:color w:val="ED7D31"/>
-      <w:sz w:val="26"/>
-      <w:szCs w:val="26"/>
+      <w:rFonts w:ascii="Cambria" w:eastAsiaTheme="majorEastAsia" w:hAnsi="Cambria" w:cstheme="majorBidi"/>
+      <w:color w:val="2E74B5" w:themeColor="accent1" w:themeShade="BF"/>
+      <w:sz w:val="32"/>
+      <w:szCs w:val="32"/>
+      <w:lang w:val="en-GB"/>
     </w:rPr>
   </w:style>
   <w:style w:type="paragraph" w:customStyle="1" w:styleId="Normal1">

</xml_diff>

<commit_message>
Fixing errors in equation
</commit_message>
<xml_diff>
--- a/assets/public/Chapter_6_Building_A_Model/documents/09_Modeling_Bakery_Building_Cost_And_Discount_Rate.docx
+++ b/assets/public/Chapter_6_Building_A_Model/documents/09_Modeling_Bakery_Building_Cost_And_Discount_Rate.docx
@@ -168,8 +168,6 @@
           <w:lang w:val="en-GB"/>
         </w:rPr>
       </w:pPr>
-      <w:bookmarkStart w:id="0" w:name="_GoBack"/>
-      <w:bookmarkEnd w:id="0"/>
     </w:p>
     <w:p>
       <w:pPr>
@@ -295,40 +293,18 @@
     </w:p>
     <w:p>
       <w:pPr>
-        <w:pStyle w:val="Normal1"/>
-        <w:rPr>
-          <w:rFonts w:asciiTheme="minorHAnsi" w:eastAsiaTheme="minorEastAsia" w:hAnsiTheme="minorHAnsi" w:cstheme="minorBidi"/>
-          <w:color w:val="auto"/>
-          <w:sz w:val="22"/>
-          <w:szCs w:val="22"/>
-          <w:lang w:val="en-GB"/>
-        </w:rPr>
-      </w:pPr>
-      <w:r>
-        <w:rPr>
-          <w:rFonts w:ascii="Cambria" w:eastAsiaTheme="majorEastAsia" w:hAnsi="Cambria" w:cstheme="majorBidi"/>
-          <w:color w:val="2E74B5" w:themeColor="accent1" w:themeShade="BF"/>
-          <w:sz w:val="32"/>
-          <w:szCs w:val="32"/>
-          <w:lang w:val="en-GB"/>
-        </w:rPr>
-        <w:t xml:space="preserve">Step 1: Using the above data, fill in the following inputs in the spreadsheet model for </w:t>
-      </w:r>
-      <w:r>
-        <w:rPr>
-          <w:rStyle w:val="Heading2Char"/>
-        </w:rPr>
-        <w:t>Le Napoleon</w:t>
-      </w:r>
-      <w:r>
-        <w:rPr>
-          <w:rFonts w:asciiTheme="minorHAnsi" w:eastAsiaTheme="minorEastAsia" w:hAnsiTheme="minorHAnsi" w:cstheme="minorBidi"/>
-          <w:color w:val="auto"/>
-          <w:sz w:val="22"/>
-          <w:szCs w:val="22"/>
-          <w:lang w:val="en-GB"/>
-        </w:rPr>
-        <w:t>:</w:t>
+        <w:pStyle w:val="Heading3"/>
+        <w:rPr>
+          <w:noProof/>
+          <w:lang w:eastAsia="en-GB"/>
+        </w:rPr>
+      </w:pPr>
+      <w:r>
+        <w:rPr>
+          <w:noProof/>
+          <w:lang w:eastAsia="en-GB"/>
+        </w:rPr>
+        <w:t>Step 1: Using the above data, fill in the following inputs in the spreadsheet model for Le Napoleon</w:t>
       </w:r>
     </w:p>
     <w:p>
@@ -491,87 +467,84 @@
       <w:pPr>
         <w:pStyle w:val="Normal1"/>
         <w:rPr>
-          <w:rFonts w:asciiTheme="minorHAnsi" w:eastAsiaTheme="minorEastAsia" w:hAnsiTheme="minorHAnsi" w:cstheme="minorBidi"/>
-          <w:color w:val="auto"/>
-          <w:sz w:val="22"/>
-          <w:szCs w:val="22"/>
-          <w:lang w:val="en-GB"/>
-        </w:rPr>
-      </w:pPr>
-      <w:r>
-        <w:rPr>
-          <w:rFonts w:ascii="Cambria" w:eastAsiaTheme="majorEastAsia" w:hAnsi="Cambria" w:cstheme="majorBidi"/>
+          <w:rFonts w:asciiTheme="majorHAnsi" w:eastAsiaTheme="majorEastAsia" w:hAnsiTheme="majorHAnsi" w:cstheme="majorBidi"/>
+          <w:noProof/>
           <w:color w:val="2E74B5" w:themeColor="accent1" w:themeShade="BF"/>
-          <w:sz w:val="32"/>
-          <w:szCs w:val="32"/>
-          <w:lang w:val="en-GB"/>
-        </w:rPr>
-        <w:t>Step 2: Now calculate the total cost of construction using the above equation:</w:t>
-      </w:r>
-      <w:r>
-        <w:rPr>
-          <w:rFonts w:asciiTheme="minorHAnsi" w:eastAsiaTheme="minorEastAsia" w:hAnsiTheme="minorHAnsi" w:cstheme="minorBidi"/>
-          <w:color w:val="auto"/>
-          <w:sz w:val="22"/>
-          <w:szCs w:val="22"/>
-          <w:lang w:val="en-GB"/>
-        </w:rPr>
-        <w:t xml:space="preserve"> </w:t>
-      </w:r>
-      <m:oMath>
-        <m:r>
-          <w:rPr>
-            <w:rFonts w:ascii="Cambria Math" w:eastAsiaTheme="minorEastAsia" w:hAnsi="Cambria Math" w:cstheme="minorBidi"/>
-            <w:color w:val="auto"/>
-            <w:sz w:val="22"/>
-            <w:szCs w:val="22"/>
-            <w:lang w:val="en-GB"/>
-          </w:rPr>
-          <m:t xml:space="preserve">Bakery Building Cost = Plant Fixed Cost + Cost per unit </m:t>
-        </m:r>
-        <m:r>
-          <w:rPr>
-            <w:rFonts w:ascii="Cambria Math" w:eastAsiaTheme="minorEastAsia" w:hAnsi="Cambria Math" w:cstheme="minorBidi"/>
-            <w:color w:val="auto"/>
-            <w:sz w:val="22"/>
-            <w:szCs w:val="22"/>
-            <w:lang w:val="en-GB"/>
-          </w:rPr>
-          <m:t>×</m:t>
-        </m:r>
-        <m:r>
-          <w:rPr>
-            <w:rFonts w:ascii="Cambria Math" w:eastAsiaTheme="minorEastAsia" w:hAnsi="Cambria Math" w:cstheme="minorBidi"/>
-            <w:color w:val="auto"/>
-            <w:sz w:val="22"/>
-            <w:szCs w:val="22"/>
-            <w:lang w:val="en-GB"/>
-          </w:rPr>
-          <m:t xml:space="preserve"> Annual Capacity</m:t>
-        </m:r>
-      </m:oMath>
-      <w:r>
-        <w:rPr>
-          <w:rFonts w:asciiTheme="minorHAnsi" w:eastAsiaTheme="minorEastAsia" w:hAnsiTheme="minorHAnsi" w:cstheme="minorBidi"/>
-          <w:color w:val="auto"/>
-          <w:sz w:val="22"/>
-          <w:szCs w:val="22"/>
-          <w:lang w:val="en-GB"/>
-        </w:rPr>
-        <w:t xml:space="preserve">  </w:t>
-      </w:r>
-    </w:p>
-    <w:p>
-      <w:pPr>
-        <w:pStyle w:val="Normal1"/>
-        <w:rPr>
-          <w:rFonts w:asciiTheme="minorHAnsi" w:eastAsiaTheme="minorEastAsia" w:hAnsiTheme="minorHAnsi" w:cstheme="minorBidi"/>
-          <w:color w:val="auto"/>
-          <w:sz w:val="22"/>
-          <w:szCs w:val="22"/>
-          <w:lang w:val="en-GB"/>
-        </w:rPr>
-      </w:pPr>
+          <w:sz w:val="28"/>
+          <w:szCs w:val="28"/>
+          <w:lang w:val="en-GB" w:eastAsia="en-GB"/>
+        </w:rPr>
+      </w:pPr>
+      <w:r>
+        <w:rPr>
+          <w:rFonts w:asciiTheme="majorHAnsi" w:eastAsiaTheme="majorEastAsia" w:hAnsiTheme="majorHAnsi" w:cstheme="majorBidi"/>
+          <w:noProof/>
+          <w:color w:val="2E74B5" w:themeColor="accent1" w:themeShade="BF"/>
+          <w:sz w:val="28"/>
+          <w:szCs w:val="28"/>
+          <w:lang w:val="en-GB" w:eastAsia="en-GB"/>
+        </w:rPr>
+        <w:t xml:space="preserve">Step 2: Now calculate the total cost of construction using </w:t>
+      </w:r>
+      <w:r>
+        <w:rPr>
+          <w:rFonts w:asciiTheme="majorHAnsi" w:eastAsiaTheme="majorEastAsia" w:hAnsiTheme="majorHAnsi" w:cstheme="majorBidi"/>
+          <w:noProof/>
+          <w:color w:val="2E74B5" w:themeColor="accent1" w:themeShade="BF"/>
+          <w:sz w:val="28"/>
+          <w:szCs w:val="28"/>
+          <w:lang w:val="en-GB" w:eastAsia="en-GB"/>
+        </w:rPr>
+        <w:t>an equation</w:t>
+      </w:r>
+      <w:bookmarkStart w:id="0" w:name="_GoBack"/>
+      <w:bookmarkEnd w:id="0"/>
+    </w:p>
+    <w:p>
+      <w:pPr>
+        <w:pStyle w:val="Normal1"/>
+        <w:rPr>
+          <w:rFonts w:asciiTheme="minorHAnsi" w:eastAsiaTheme="minorEastAsia" w:hAnsiTheme="minorHAnsi" w:cstheme="minorBidi"/>
+          <w:color w:val="auto"/>
+          <w:sz w:val="22"/>
+          <w:szCs w:val="22"/>
+          <w:lang w:val="en-GB"/>
+        </w:rPr>
+      </w:pPr>
+      <m:oMathPara>
+        <m:oMath>
+          <m:r>
+            <w:rPr>
+              <w:rFonts w:ascii="Cambria Math" w:eastAsiaTheme="minorEastAsia" w:hAnsi="Cambria Math" w:cstheme="minorBidi"/>
+              <w:color w:val="auto"/>
+              <w:sz w:val="22"/>
+              <w:szCs w:val="22"/>
+              <w:lang w:val="en-GB"/>
+            </w:rPr>
+            <m:t xml:space="preserve">Bakery Building Cost = Plant Fixed Cost + Cost per unit </m:t>
+          </m:r>
+          <m:r>
+            <w:rPr>
+              <w:rFonts w:ascii="Cambria Math" w:eastAsiaTheme="minorEastAsia" w:hAnsi="Cambria Math" w:cstheme="minorBidi"/>
+              <w:color w:val="auto"/>
+              <w:sz w:val="22"/>
+              <w:szCs w:val="22"/>
+              <w:lang w:val="en-GB"/>
+            </w:rPr>
+            <m:t>×</m:t>
+          </m:r>
+          <m:r>
+            <w:rPr>
+              <w:rFonts w:ascii="Cambria Math" w:eastAsiaTheme="minorEastAsia" w:hAnsi="Cambria Math" w:cstheme="minorBidi"/>
+              <w:color w:val="auto"/>
+              <w:sz w:val="22"/>
+              <w:szCs w:val="22"/>
+              <w:lang w:val="en-GB"/>
+            </w:rPr>
+            <m:t xml:space="preserve"> Annual Capacity</m:t>
+          </m:r>
+        </m:oMath>
+      </m:oMathPara>
     </w:p>
     <w:p>
       <w:pPr>
@@ -1294,6 +1267,29 @@
       <w:lang w:val="en-GB"/>
     </w:rPr>
   </w:style>
+  <w:style w:type="paragraph" w:styleId="Heading3">
+    <w:name w:val="heading 3"/>
+    <w:basedOn w:val="Normal"/>
+    <w:next w:val="Normal"/>
+    <w:link w:val="Heading3Char"/>
+    <w:uiPriority w:val="9"/>
+    <w:unhideWhenUsed/>
+    <w:qFormat/>
+    <w:rsid w:val="00D568F9"/>
+    <w:pPr>
+      <w:keepNext/>
+      <w:keepLines/>
+      <w:spacing w:before="40" w:after="0" w:line="240" w:lineRule="auto"/>
+      <w:outlineLvl w:val="2"/>
+    </w:pPr>
+    <w:rPr>
+      <w:rFonts w:asciiTheme="majorHAnsi" w:eastAsiaTheme="majorEastAsia" w:hAnsiTheme="majorHAnsi" w:cstheme="majorBidi"/>
+      <w:color w:val="2E74B5" w:themeColor="accent1" w:themeShade="BF"/>
+      <w:sz w:val="28"/>
+      <w:szCs w:val="28"/>
+      <w:lang w:val="en-GB"/>
+    </w:rPr>
+  </w:style>
   <w:style w:type="character" w:default="1" w:styleId="DefaultParagraphFont">
     <w:name w:val="Default Paragraph Font"/>
     <w:uiPriority w:val="1"/>
@@ -1353,6 +1349,20 @@
       <w:color w:val="000000"/>
       <w:sz w:val="24"/>
       <w:szCs w:val="24"/>
+    </w:rPr>
+  </w:style>
+  <w:style w:type="character" w:customStyle="1" w:styleId="Heading3Char">
+    <w:name w:val="Heading 3 Char"/>
+    <w:basedOn w:val="DefaultParagraphFont"/>
+    <w:link w:val="Heading3"/>
+    <w:uiPriority w:val="9"/>
+    <w:rsid w:val="00D568F9"/>
+    <w:rPr>
+      <w:rFonts w:asciiTheme="majorHAnsi" w:eastAsiaTheme="majorEastAsia" w:hAnsiTheme="majorHAnsi" w:cstheme="majorBidi"/>
+      <w:color w:val="2E74B5" w:themeColor="accent1" w:themeShade="BF"/>
+      <w:sz w:val="28"/>
+      <w:szCs w:val="28"/>
+      <w:lang w:val="en-GB"/>
     </w:rPr>
   </w:style>
 </w:styles>

</xml_diff>

<commit_message>
Correcting heading 3 usage in Word
</commit_message>
<xml_diff>
--- a/assets/public/Chapter_6_Building_A_Model/documents/09_Modeling_Bakery_Building_Cost_And_Discount_Rate.docx
+++ b/assets/public/Chapter_6_Building_A_Model/documents/09_Modeling_Bakery_Building_Cost_And_Discount_Rate.docx
@@ -465,40 +465,28 @@
     </w:p>
     <w:p>
       <w:pPr>
-        <w:pStyle w:val="Normal1"/>
-        <w:rPr>
-          <w:rFonts w:asciiTheme="majorHAnsi" w:eastAsiaTheme="majorEastAsia" w:hAnsiTheme="majorHAnsi" w:cstheme="majorBidi"/>
+        <w:pStyle w:val="Heading3"/>
+        <w:rPr>
           <w:noProof/>
-          <w:color w:val="2E74B5" w:themeColor="accent1" w:themeShade="BF"/>
-          <w:sz w:val="28"/>
-          <w:szCs w:val="28"/>
-          <w:lang w:val="en-GB" w:eastAsia="en-GB"/>
-        </w:rPr>
-      </w:pPr>
-      <w:r>
-        <w:rPr>
-          <w:rFonts w:asciiTheme="majorHAnsi" w:eastAsiaTheme="majorEastAsia" w:hAnsiTheme="majorHAnsi" w:cstheme="majorBidi"/>
+          <w:lang w:eastAsia="en-GB"/>
+        </w:rPr>
+      </w:pPr>
+      <w:r>
+        <w:rPr>
           <w:noProof/>
-          <w:color w:val="2E74B5" w:themeColor="accent1" w:themeShade="BF"/>
-          <w:sz w:val="28"/>
-          <w:szCs w:val="28"/>
-          <w:lang w:val="en-GB" w:eastAsia="en-GB"/>
+          <w:lang w:eastAsia="en-GB"/>
         </w:rPr>
         <w:t xml:space="preserve">Step 2: Now calculate the total cost of construction using </w:t>
-      </w:r>
-      <w:r>
-        <w:rPr>
-          <w:rFonts w:asciiTheme="majorHAnsi" w:eastAsiaTheme="majorEastAsia" w:hAnsiTheme="majorHAnsi" w:cstheme="majorBidi"/>
-          <w:noProof/>
-          <w:color w:val="2E74B5" w:themeColor="accent1" w:themeShade="BF"/>
-          <w:sz w:val="28"/>
-          <w:szCs w:val="28"/>
-          <w:lang w:val="en-GB" w:eastAsia="en-GB"/>
-        </w:rPr>
-        <w:t>an equation</w:t>
       </w:r>
       <w:bookmarkStart w:id="0" w:name="_GoBack"/>
       <w:bookmarkEnd w:id="0"/>
+      <w:r>
+        <w:rPr>
+          <w:noProof/>
+          <w:lang w:eastAsia="en-GB"/>
+        </w:rPr>
+        <w:t>an equation</w:t>
+      </w:r>
     </w:p>
     <w:p>
       <w:pPr>

</xml_diff>

<commit_message>
Added tables for 6.9
</commit_message>
<xml_diff>
--- a/assets/public/Chapter_6_Building_A_Model/documents/09_Modeling_Bakery_Building_Cost_And_Discount_Rate.docx
+++ b/assets/public/Chapter_6_Building_A_Model/documents/09_Modeling_Bakery_Building_Cost_And_Discount_Rate.docx
@@ -221,7 +221,7 @@
             <w:szCs w:val="22"/>
             <w:lang w:val="en-GB"/>
           </w:rPr>
-          <m:t>BC=Fixed cost + kxb</m:t>
+          <m:t>C=Fixed cost + kxb</m:t>
         </m:r>
       </m:oMath>
       <w:r>
@@ -429,8 +429,8 @@
         <w:drawing>
           <wp:inline distT="114300" distB="114300" distL="114300" distR="114300" wp14:anchorId="7D66FEEC" wp14:editId="734E9D31">
             <wp:extent cx="5943600" cy="1803400"/>
-            <wp:effectExtent l="0" t="0" r="0" b="0"/>
-            <wp:docPr id="22" name="image45.png"/>
+            <wp:effectExtent l="0" t="0" r="0" b="6350"/>
+            <wp:docPr id="22" name="image45.png" descr="step1.json" title="step1.json"/>
             <wp:cNvGraphicFramePr/>
             <a:graphic xmlns:a="http://schemas.openxmlformats.org/drawingml/2006/main">
               <a:graphicData uri="http://schemas.openxmlformats.org/drawingml/2006/picture">
@@ -462,6 +462,8 @@
           </wp:inline>
         </w:drawing>
       </w:r>
+      <w:bookmarkStart w:id="0" w:name="_GoBack"/>
+      <w:bookmarkEnd w:id="0"/>
     </w:p>
     <w:p>
       <w:pPr>
@@ -478,8 +480,6 @@
         </w:rPr>
         <w:t xml:space="preserve">Step 2: Now calculate the total cost of construction using </w:t>
       </w:r>
-      <w:bookmarkStart w:id="0" w:name="_GoBack"/>
-      <w:bookmarkEnd w:id="0"/>
       <w:r>
         <w:rPr>
           <w:noProof/>
@@ -509,27 +509,7 @@
               <w:szCs w:val="22"/>
               <w:lang w:val="en-GB"/>
             </w:rPr>
-            <m:t xml:space="preserve">Bakery Building Cost = Plant Fixed Cost + Cost per unit </m:t>
-          </m:r>
-          <m:r>
-            <w:rPr>
-              <w:rFonts w:ascii="Cambria Math" w:eastAsiaTheme="minorEastAsia" w:hAnsi="Cambria Math" w:cstheme="minorBidi"/>
-              <w:color w:val="auto"/>
-              <w:sz w:val="22"/>
-              <w:szCs w:val="22"/>
-              <w:lang w:val="en-GB"/>
-            </w:rPr>
-            <m:t>×</m:t>
-          </m:r>
-          <m:r>
-            <w:rPr>
-              <w:rFonts w:ascii="Cambria Math" w:eastAsiaTheme="minorEastAsia" w:hAnsi="Cambria Math" w:cstheme="minorBidi"/>
-              <w:color w:val="auto"/>
-              <w:sz w:val="22"/>
-              <w:szCs w:val="22"/>
-              <w:lang w:val="en-GB"/>
-            </w:rPr>
-            <m:t xml:space="preserve"> Annual Capacity</m:t>
+            <m:t>Bakery Building Cost = Plant Fixed Cost + Cost per unit × Annual Capacity</m:t>
           </m:r>
         </m:oMath>
       </m:oMathPara>
@@ -576,27 +556,7 @@
             <w:szCs w:val="22"/>
             <w:lang w:val="en-GB"/>
           </w:rPr>
-          <m:t xml:space="preserve">B2+(B3 </m:t>
-        </m:r>
-        <m:r>
-          <w:rPr>
-            <w:rFonts w:ascii="Cambria Math" w:eastAsiaTheme="minorEastAsia" w:hAnsi="Cambria Math" w:cstheme="minorBidi"/>
-            <w:color w:val="auto"/>
-            <w:sz w:val="22"/>
-            <w:szCs w:val="22"/>
-            <w:lang w:val="en-GB"/>
-          </w:rPr>
-          <m:t>×</m:t>
-        </m:r>
-        <m:r>
-          <w:rPr>
-            <w:rFonts w:ascii="Cambria Math" w:eastAsiaTheme="minorEastAsia" w:hAnsi="Cambria Math" w:cstheme="minorBidi"/>
-            <w:color w:val="auto"/>
-            <w:sz w:val="22"/>
-            <w:szCs w:val="22"/>
-            <w:lang w:val="en-GB"/>
-          </w:rPr>
-          <m:t xml:space="preserve"> B4)</m:t>
+          <m:t>B2+(B3 × B4)</m:t>
         </m:r>
       </m:oMath>
       <w:r>
@@ -676,8 +636,8 @@
         <w:drawing>
           <wp:inline distT="114300" distB="114300" distL="114300" distR="114300" wp14:anchorId="29F14B93" wp14:editId="28ED1A19">
             <wp:extent cx="5943600" cy="1765300"/>
-            <wp:effectExtent l="0" t="0" r="0" b="0"/>
-            <wp:docPr id="25" name="image50.png"/>
+            <wp:effectExtent l="0" t="0" r="0" b="6350"/>
+            <wp:docPr id="25" name="image50.png" descr="step2.json" title="step2.json"/>
             <wp:cNvGraphicFramePr/>
             <a:graphic xmlns:a="http://schemas.openxmlformats.org/drawingml/2006/main">
               <a:graphicData uri="http://schemas.openxmlformats.org/drawingml/2006/picture">

</xml_diff>

<commit_message>
Adding questions to 6.9 & 6.10
</commit_message>
<xml_diff>
--- a/assets/public/Chapter_6_Building_A_Model/documents/09_Modeling_Bakery_Building_Cost_And_Discount_Rate.docx
+++ b/assets/public/Chapter_6_Building_A_Model/documents/09_Modeling_Bakery_Building_Cost_And_Discount_Rate.docx
@@ -210,7 +210,7 @@
             <w:szCs w:val="22"/>
             <w:lang w:val="en-GB"/>
           </w:rPr>
-          <m:t/>
+          <m:t>=</m:t>
         </m:r>
         <w:proofErr w:type="gramEnd"/>
         <m:r>
@@ -221,7 +221,7 @@
             <w:szCs w:val="22"/>
             <w:lang w:val="en-GB"/>
           </w:rPr>
-          <m:t>C=Fixed cost + kxb</m:t>
+          <m:t>Fixed cost + kxb</m:t>
         </m:r>
       </m:oMath>
       <w:r>
@@ -293,6 +293,18 @@
     </w:p>
     <w:p>
       <w:pPr>
+        <w:pStyle w:val="Normal1"/>
+        <w:rPr>
+          <w:rFonts w:asciiTheme="minorHAnsi" w:eastAsiaTheme="minorEastAsia" w:hAnsiTheme="minorHAnsi" w:cstheme="minorBidi"/>
+          <w:color w:val="auto"/>
+          <w:sz w:val="22"/>
+          <w:szCs w:val="22"/>
+          <w:lang w:val="en-GB"/>
+        </w:rPr>
+      </w:pPr>
+    </w:p>
+    <w:p>
+      <w:pPr>
         <w:pStyle w:val="Heading3"/>
         <w:rPr>
           <w:noProof/>
@@ -304,133 +316,246 @@
           <w:noProof/>
           <w:lang w:eastAsia="en-GB"/>
         </w:rPr>
-        <w:t>Step 1: Using the above data, fill in the following inputs in the spreadsheet model for Le Napoleon</w:t>
-      </w:r>
-    </w:p>
-    <w:p>
-      <w:pPr>
-        <w:pStyle w:val="Normal1"/>
-        <w:rPr>
-          <w:rFonts w:asciiTheme="minorHAnsi" w:eastAsiaTheme="minorEastAsia" w:hAnsiTheme="minorHAnsi" w:cstheme="minorBidi"/>
-          <w:color w:val="auto"/>
-          <w:sz w:val="22"/>
-          <w:szCs w:val="22"/>
-          <w:lang w:val="en-GB"/>
-        </w:rPr>
-      </w:pPr>
-      <w:r>
-        <w:rPr>
-          <w:rFonts w:asciiTheme="minorHAnsi" w:eastAsiaTheme="minorEastAsia" w:hAnsiTheme="minorHAnsi" w:cstheme="minorBidi"/>
-          <w:color w:val="auto"/>
-          <w:sz w:val="22"/>
-          <w:szCs w:val="22"/>
-          <w:lang w:val="en-GB"/>
-        </w:rPr>
-        <w:t xml:space="preserve">Plant fixed cost </w:t>
-      </w:r>
-    </w:p>
-    <w:p>
-      <w:pPr>
-        <w:pStyle w:val="Normal1"/>
-        <w:rPr>
-          <w:rFonts w:asciiTheme="minorHAnsi" w:eastAsiaTheme="minorEastAsia" w:hAnsiTheme="minorHAnsi" w:cstheme="minorBidi"/>
-          <w:color w:val="auto"/>
-          <w:sz w:val="22"/>
-          <w:szCs w:val="22"/>
-          <w:lang w:val="en-GB"/>
-        </w:rPr>
-      </w:pPr>
-      <w:r>
-        <w:rPr>
-          <w:rFonts w:asciiTheme="minorHAnsi" w:eastAsiaTheme="minorEastAsia" w:hAnsiTheme="minorHAnsi" w:cstheme="minorBidi"/>
-          <w:color w:val="auto"/>
-          <w:sz w:val="22"/>
-          <w:szCs w:val="22"/>
-          <w:lang w:val="en-GB"/>
-        </w:rPr>
-        <w:t xml:space="preserve">Annual Discount rate for profit  </w:t>
-      </w:r>
-    </w:p>
-    <w:p>
-      <w:pPr>
-        <w:pStyle w:val="Normal1"/>
-        <w:rPr>
-          <w:rFonts w:asciiTheme="minorHAnsi" w:eastAsiaTheme="minorEastAsia" w:hAnsiTheme="minorHAnsi" w:cstheme="minorBidi"/>
-          <w:color w:val="auto"/>
-          <w:sz w:val="22"/>
-          <w:szCs w:val="22"/>
-          <w:lang w:val="en-GB"/>
-        </w:rPr>
-      </w:pPr>
-      <w:r>
-        <w:rPr>
-          <w:rFonts w:asciiTheme="minorHAnsi" w:eastAsiaTheme="minorEastAsia" w:hAnsiTheme="minorHAnsi" w:cstheme="minorBidi"/>
-          <w:color w:val="auto"/>
-          <w:sz w:val="22"/>
-          <w:szCs w:val="22"/>
-          <w:lang w:val="en-GB"/>
-        </w:rPr>
-        <w:t xml:space="preserve">Cost per unit of capacity </w:t>
-      </w:r>
-    </w:p>
-    <w:p>
-      <w:pPr>
-        <w:pStyle w:val="Normal1"/>
-        <w:rPr>
-          <w:rFonts w:asciiTheme="minorHAnsi" w:eastAsiaTheme="minorEastAsia" w:hAnsiTheme="minorHAnsi" w:cstheme="minorBidi"/>
-          <w:color w:val="auto"/>
-          <w:sz w:val="22"/>
-          <w:szCs w:val="22"/>
-          <w:lang w:val="en-GB"/>
-        </w:rPr>
-      </w:pPr>
-      <w:r>
-        <w:rPr>
-          <w:rFonts w:asciiTheme="minorHAnsi" w:eastAsiaTheme="minorEastAsia" w:hAnsiTheme="minorHAnsi" w:cstheme="minorBidi"/>
-          <w:color w:val="auto"/>
-          <w:sz w:val="22"/>
-          <w:szCs w:val="22"/>
-          <w:lang w:val="en-GB"/>
-        </w:rPr>
-        <w:t>Also assume the annual capacity of the bakery is 300,000 pastries</w:t>
-      </w:r>
-    </w:p>
-    <w:p>
-      <w:pPr>
-        <w:pStyle w:val="Normal1"/>
-        <w:rPr>
-          <w:rFonts w:asciiTheme="minorHAnsi" w:eastAsiaTheme="minorEastAsia" w:hAnsiTheme="minorHAnsi" w:cstheme="minorBidi"/>
-          <w:color w:val="auto"/>
-          <w:sz w:val="22"/>
-          <w:szCs w:val="22"/>
-          <w:lang w:val="en-GB"/>
-        </w:rPr>
-      </w:pPr>
-    </w:p>
-    <w:p>
-      <w:pPr>
-        <w:pStyle w:val="Normal1"/>
-        <w:rPr>
-          <w:rFonts w:asciiTheme="minorHAnsi" w:eastAsiaTheme="minorEastAsia" w:hAnsiTheme="minorHAnsi" w:cstheme="minorBidi"/>
-          <w:color w:val="auto"/>
-          <w:sz w:val="22"/>
-          <w:szCs w:val="22"/>
-          <w:lang w:val="en-GB"/>
-        </w:rPr>
-      </w:pPr>
-      <w:r>
-        <w:rPr>
-          <w:rFonts w:asciiTheme="minorHAnsi" w:eastAsiaTheme="minorEastAsia" w:hAnsiTheme="minorHAnsi" w:cstheme="minorBidi"/>
+        <w:t>Step 1</w:t>
+      </w:r>
+      <w:r>
+        <w:rPr>
           <w:noProof/>
+          <w:lang w:eastAsia="en-GB"/>
+        </w:rPr>
+        <w:t xml:space="preserve">: </w:t>
+      </w:r>
+      <w:r>
+        <w:rPr>
+          <w:noProof/>
+          <w:lang w:eastAsia="en-GB"/>
+        </w:rPr>
+        <w:t>S</w:t>
+      </w:r>
+      <w:r>
+        <w:rPr>
+          <w:noProof/>
+          <w:lang w:eastAsia="en-GB"/>
+        </w:rPr>
+        <w:t xml:space="preserve">et up of our </w:t>
+      </w:r>
+      <w:r>
+        <w:rPr>
+          <w:noProof/>
+          <w:lang w:eastAsia="en-GB"/>
+        </w:rPr>
+        <w:t>S</w:t>
+      </w:r>
+      <w:r>
+        <w:rPr>
+          <w:noProof/>
+          <w:lang w:eastAsia="en-GB"/>
+        </w:rPr>
+        <w:t xml:space="preserve">preadsheet </w:t>
+      </w:r>
+      <w:r>
+        <w:rPr>
+          <w:noProof/>
+          <w:lang w:eastAsia="en-GB"/>
+        </w:rPr>
+        <w:t>M</w:t>
+      </w:r>
+      <w:r>
+        <w:rPr>
+          <w:noProof/>
+          <w:lang w:eastAsia="en-GB"/>
+        </w:rPr>
+        <w:t>odel</w:t>
+      </w:r>
+    </w:p>
+    <w:p>
+      <w:pPr>
+        <w:pStyle w:val="Normal1"/>
+        <w:rPr>
+          <w:rFonts w:asciiTheme="minorHAnsi" w:eastAsiaTheme="minorEastAsia" w:hAnsiTheme="minorHAnsi" w:cstheme="minorBidi"/>
+          <w:color w:val="auto"/>
+          <w:sz w:val="22"/>
+          <w:szCs w:val="22"/>
+          <w:lang w:val="en-GB"/>
+        </w:rPr>
+      </w:pPr>
+      <w:r>
+        <w:rPr>
+          <w:rFonts w:asciiTheme="minorHAnsi" w:eastAsiaTheme="minorEastAsia" w:hAnsiTheme="minorHAnsi" w:cstheme="minorBidi"/>
+          <w:color w:val="auto"/>
+          <w:sz w:val="22"/>
+          <w:szCs w:val="22"/>
+          <w:lang w:val="en-GB"/>
+        </w:rPr>
+        <w:t xml:space="preserve">To begin the </w:t>
+      </w:r>
+      <w:proofErr w:type="spellStart"/>
+      <w:r>
+        <w:rPr>
+          <w:rFonts w:asciiTheme="minorHAnsi" w:eastAsiaTheme="minorEastAsia" w:hAnsiTheme="minorHAnsi" w:cstheme="minorBidi"/>
+          <w:color w:val="auto"/>
+          <w:sz w:val="22"/>
+          <w:szCs w:val="22"/>
+          <w:lang w:val="en-GB"/>
+        </w:rPr>
+        <w:t>set up</w:t>
+      </w:r>
+      <w:proofErr w:type="spellEnd"/>
+      <w:r>
+        <w:rPr>
+          <w:rFonts w:asciiTheme="minorHAnsi" w:eastAsiaTheme="minorEastAsia" w:hAnsiTheme="minorHAnsi" w:cstheme="minorBidi"/>
+          <w:color w:val="auto"/>
+          <w:sz w:val="22"/>
+          <w:szCs w:val="22"/>
+          <w:lang w:val="en-GB"/>
+        </w:rPr>
+        <w:t xml:space="preserve"> of our spreadsheet model, we will start with creating the named ranges. Use text in cell A1 through A14 to name the data in cells B1 through B14. Simply Select the cell range A1 through B14 and from the formula tab, choose 'Create </w:t>
+      </w:r>
+      <w:proofErr w:type="gramStart"/>
+      <w:r>
+        <w:rPr>
+          <w:rFonts w:asciiTheme="minorHAnsi" w:eastAsiaTheme="minorEastAsia" w:hAnsiTheme="minorHAnsi" w:cstheme="minorBidi"/>
+          <w:color w:val="auto"/>
+          <w:sz w:val="22"/>
+          <w:szCs w:val="22"/>
+          <w:lang w:val="en-GB"/>
+        </w:rPr>
+        <w:t>From</w:t>
+      </w:r>
+      <w:proofErr w:type="gramEnd"/>
+      <w:r>
+        <w:rPr>
+          <w:rFonts w:asciiTheme="minorHAnsi" w:eastAsiaTheme="minorEastAsia" w:hAnsiTheme="minorHAnsi" w:cstheme="minorBidi"/>
+          <w:color w:val="auto"/>
+          <w:sz w:val="22"/>
+          <w:szCs w:val="22"/>
+          <w:lang w:val="en-GB"/>
+        </w:rPr>
+        <w:t xml:space="preserve"> Selection’ followed by Create Names in Left Column</w:t>
+      </w:r>
+      <w:r>
+        <w:rPr>
+          <w:rFonts w:asciiTheme="minorHAnsi" w:eastAsiaTheme="minorEastAsia" w:hAnsiTheme="minorHAnsi" w:cstheme="minorBidi"/>
+          <w:color w:val="auto"/>
+          <w:sz w:val="22"/>
+          <w:szCs w:val="22"/>
+          <w:lang w:val="en-GB"/>
+        </w:rPr>
+        <w:t>.</w:t>
+      </w:r>
+    </w:p>
+    <w:p>
+      <w:pPr>
+        <w:pStyle w:val="Normal1"/>
+        <w:rPr>
+          <w:rFonts w:asciiTheme="minorHAnsi" w:eastAsiaTheme="minorEastAsia" w:hAnsiTheme="minorHAnsi" w:cstheme="minorBidi"/>
+          <w:color w:val="auto"/>
+          <w:sz w:val="22"/>
+          <w:szCs w:val="22"/>
+          <w:lang w:val="en-GB"/>
+        </w:rPr>
+      </w:pPr>
+      <w:r>
+        <w:rPr>
+          <w:rFonts w:asciiTheme="minorHAnsi" w:eastAsiaTheme="minorEastAsia" w:hAnsiTheme="minorHAnsi" w:cstheme="minorBidi"/>
+          <w:color w:val="auto"/>
+          <w:sz w:val="22"/>
+          <w:szCs w:val="22"/>
+          <w:lang w:val="en-GB"/>
+        </w:rPr>
+        <w:t xml:space="preserve">Note: As described in our </w:t>
+      </w:r>
+      <w:proofErr w:type="spellStart"/>
+      <w:r>
+        <w:rPr>
+          <w:rFonts w:asciiTheme="minorHAnsi" w:eastAsiaTheme="minorEastAsia" w:hAnsiTheme="minorHAnsi" w:cstheme="minorBidi"/>
+          <w:color w:val="auto"/>
+          <w:sz w:val="22"/>
+          <w:szCs w:val="22"/>
+          <w:lang w:val="en-GB"/>
+        </w:rPr>
+        <w:t>modeling</w:t>
+      </w:r>
+      <w:proofErr w:type="spellEnd"/>
+      <w:r>
+        <w:rPr>
+          <w:rFonts w:asciiTheme="minorHAnsi" w:eastAsiaTheme="minorEastAsia" w:hAnsiTheme="minorHAnsi" w:cstheme="minorBidi"/>
+          <w:color w:val="auto"/>
+          <w:sz w:val="22"/>
+          <w:szCs w:val="22"/>
+          <w:lang w:val="en-GB"/>
+        </w:rPr>
+        <w:t xml:space="preserve"> rules, we have grouped all our inputs together.  In Cells B1 through </w:t>
+      </w:r>
+      <w:proofErr w:type="gramStart"/>
+      <w:r>
+        <w:rPr>
+          <w:rFonts w:asciiTheme="minorHAnsi" w:eastAsiaTheme="minorEastAsia" w:hAnsiTheme="minorHAnsi" w:cstheme="minorBidi"/>
+          <w:color w:val="auto"/>
+          <w:sz w:val="22"/>
+          <w:szCs w:val="22"/>
+          <w:lang w:val="en-GB"/>
+        </w:rPr>
+        <w:t>B14</w:t>
+      </w:r>
+      <w:proofErr w:type="gramEnd"/>
+      <w:r>
+        <w:rPr>
+          <w:rFonts w:asciiTheme="minorHAnsi" w:eastAsiaTheme="minorEastAsia" w:hAnsiTheme="minorHAnsi" w:cstheme="minorBidi"/>
+          <w:color w:val="auto"/>
+          <w:sz w:val="22"/>
+          <w:szCs w:val="22"/>
+          <w:lang w:val="en-GB"/>
+        </w:rPr>
+        <w:t xml:space="preserve"> we have entered values of our inputs and decision variables. Decision variables are </w:t>
+      </w:r>
+      <w:proofErr w:type="spellStart"/>
+      <w:r>
+        <w:rPr>
+          <w:rFonts w:asciiTheme="minorHAnsi" w:eastAsiaTheme="minorEastAsia" w:hAnsiTheme="minorHAnsi" w:cstheme="minorBidi"/>
+          <w:color w:val="auto"/>
+          <w:sz w:val="22"/>
+          <w:szCs w:val="22"/>
+          <w:lang w:val="en-GB"/>
+        </w:rPr>
+        <w:t>color</w:t>
+      </w:r>
+      <w:proofErr w:type="spellEnd"/>
+      <w:r>
+        <w:rPr>
+          <w:rFonts w:asciiTheme="minorHAnsi" w:eastAsiaTheme="minorEastAsia" w:hAnsiTheme="minorHAnsi" w:cstheme="minorBidi"/>
+          <w:color w:val="auto"/>
+          <w:sz w:val="22"/>
+          <w:szCs w:val="22"/>
+          <w:lang w:val="en-GB"/>
+        </w:rPr>
+        <w:t xml:space="preserve"> coded in blue and input assumptions in yellow.  Calculations are in orange.</w:t>
+      </w:r>
+    </w:p>
+    <w:p>
+      <w:pPr>
+        <w:pStyle w:val="Normal1"/>
+        <w:rPr>
+          <w:rFonts w:asciiTheme="minorHAnsi" w:eastAsiaTheme="minorEastAsia" w:hAnsiTheme="minorHAnsi" w:cstheme="minorBidi"/>
+          <w:color w:val="auto"/>
+          <w:sz w:val="22"/>
+          <w:szCs w:val="22"/>
+          <w:lang w:val="en-GB"/>
+        </w:rPr>
+      </w:pPr>
+      <w:r>
+        <w:rPr>
+          <w:rFonts w:asciiTheme="minorHAnsi" w:eastAsiaTheme="minorEastAsia" w:hAnsiTheme="minorHAnsi" w:cstheme="minorBidi"/>
+          <w:noProof/>
           <w:color w:val="auto"/>
           <w:sz w:val="22"/>
           <w:szCs w:val="22"/>
         </w:rPr>
         <w:drawing>
-          <wp:inline distT="114300" distB="114300" distL="114300" distR="114300" wp14:anchorId="7D66FEEC" wp14:editId="734E9D31">
+          <wp:inline distT="114300" distB="114300" distL="114300" distR="114300" wp14:anchorId="095106D7" wp14:editId="04802739">
             <wp:extent cx="5943600" cy="1803400"/>
             <wp:effectExtent l="0" t="0" r="0" b="6350"/>
-            <wp:docPr id="22" name="image45.png" descr="step1.json" title="step1.json"/>
+            <wp:docPr id="1" name="image45.png" descr="6.9_step1.json" title="6.9_step1.json"/>
             <wp:cNvGraphicFramePr/>
             <a:graphic xmlns:a="http://schemas.openxmlformats.org/drawingml/2006/main">
               <a:graphicData uri="http://schemas.openxmlformats.org/drawingml/2006/picture">
@@ -462,8 +587,18 @@
           </wp:inline>
         </w:drawing>
       </w:r>
-      <w:bookmarkStart w:id="0" w:name="_GoBack"/>
-      <w:bookmarkEnd w:id="0"/>
+    </w:p>
+    <w:p>
+      <w:pPr>
+        <w:pStyle w:val="Normal1"/>
+        <w:rPr>
+          <w:rFonts w:asciiTheme="minorHAnsi" w:eastAsiaTheme="minorEastAsia" w:hAnsiTheme="minorHAnsi" w:cstheme="minorBidi"/>
+          <w:color w:val="auto"/>
+          <w:sz w:val="22"/>
+          <w:szCs w:val="22"/>
+          <w:lang w:val="en-GB"/>
+        </w:rPr>
+      </w:pPr>
     </w:p>
     <w:p>
       <w:pPr>
@@ -478,7 +613,205 @@
           <w:noProof/>
           <w:lang w:eastAsia="en-GB"/>
         </w:rPr>
-        <w:t xml:space="preserve">Step 2: Now calculate the total cost of construction using </w:t>
+        <w:t>Step 2</w:t>
+      </w:r>
+      <w:r>
+        <w:rPr>
+          <w:noProof/>
+          <w:lang w:eastAsia="en-GB"/>
+        </w:rPr>
+        <w:t>: Using the above data, fill in the following inputs in the spreadsheet model for Le Napoleon</w:t>
+      </w:r>
+    </w:p>
+    <w:p>
+      <w:pPr>
+        <w:pStyle w:val="Normal1"/>
+        <w:rPr>
+          <w:rFonts w:asciiTheme="minorHAnsi" w:eastAsiaTheme="minorEastAsia" w:hAnsiTheme="minorHAnsi" w:cstheme="minorBidi"/>
+          <w:color w:val="auto"/>
+          <w:sz w:val="22"/>
+          <w:szCs w:val="22"/>
+          <w:lang w:val="en-GB"/>
+        </w:rPr>
+      </w:pPr>
+      <w:r>
+        <w:rPr>
+          <w:rFonts w:asciiTheme="minorHAnsi" w:eastAsiaTheme="minorEastAsia" w:hAnsiTheme="minorHAnsi" w:cstheme="minorBidi"/>
+          <w:color w:val="auto"/>
+          <w:sz w:val="22"/>
+          <w:szCs w:val="22"/>
+          <w:lang w:val="en-GB"/>
+        </w:rPr>
+        <w:t xml:space="preserve">Plant fixed cost </w:t>
+      </w:r>
+    </w:p>
+    <w:p>
+      <w:pPr>
+        <w:pStyle w:val="Normal1"/>
+        <w:numPr>
+          <w:ilvl w:val="0"/>
+          <w:numId w:val="2"/>
+        </w:numPr>
+        <w:rPr>
+          <w:rFonts w:asciiTheme="minorHAnsi" w:eastAsiaTheme="minorEastAsia" w:hAnsiTheme="minorHAnsi" w:cstheme="minorBidi"/>
+          <w:color w:val="auto"/>
+          <w:sz w:val="22"/>
+          <w:szCs w:val="22"/>
+          <w:lang w:val="en-GB"/>
+        </w:rPr>
+      </w:pPr>
+      <w:r>
+        <w:rPr>
+          <w:rFonts w:asciiTheme="minorHAnsi" w:eastAsiaTheme="minorEastAsia" w:hAnsiTheme="minorHAnsi" w:cstheme="minorBidi"/>
+          <w:color w:val="auto"/>
+          <w:sz w:val="22"/>
+          <w:szCs w:val="22"/>
+          <w:lang w:val="en-GB"/>
+        </w:rPr>
+        <w:t xml:space="preserve">Annual Discount rate for profit  </w:t>
+      </w:r>
+    </w:p>
+    <w:p>
+      <w:pPr>
+        <w:pStyle w:val="Normal1"/>
+        <w:numPr>
+          <w:ilvl w:val="0"/>
+          <w:numId w:val="2"/>
+        </w:numPr>
+        <w:rPr>
+          <w:rFonts w:asciiTheme="minorHAnsi" w:eastAsiaTheme="minorEastAsia" w:hAnsiTheme="minorHAnsi" w:cstheme="minorBidi"/>
+          <w:color w:val="auto"/>
+          <w:sz w:val="22"/>
+          <w:szCs w:val="22"/>
+          <w:lang w:val="en-GB"/>
+        </w:rPr>
+      </w:pPr>
+      <w:r>
+        <w:rPr>
+          <w:rFonts w:asciiTheme="minorHAnsi" w:eastAsiaTheme="minorEastAsia" w:hAnsiTheme="minorHAnsi" w:cstheme="minorBidi"/>
+          <w:color w:val="auto"/>
+          <w:sz w:val="22"/>
+          <w:szCs w:val="22"/>
+          <w:lang w:val="en-GB"/>
+        </w:rPr>
+        <w:t xml:space="preserve">Cost per unit of capacity </w:t>
+      </w:r>
+    </w:p>
+    <w:p>
+      <w:pPr>
+        <w:pStyle w:val="Normal1"/>
+        <w:numPr>
+          <w:ilvl w:val="0"/>
+          <w:numId w:val="2"/>
+        </w:numPr>
+        <w:rPr>
+          <w:rFonts w:asciiTheme="minorHAnsi" w:eastAsiaTheme="minorEastAsia" w:hAnsiTheme="minorHAnsi" w:cstheme="minorBidi"/>
+          <w:color w:val="auto"/>
+          <w:sz w:val="22"/>
+          <w:szCs w:val="22"/>
+          <w:lang w:val="en-GB"/>
+        </w:rPr>
+      </w:pPr>
+      <w:r>
+        <w:rPr>
+          <w:rFonts w:asciiTheme="minorHAnsi" w:eastAsiaTheme="minorEastAsia" w:hAnsiTheme="minorHAnsi" w:cstheme="minorBidi"/>
+          <w:color w:val="auto"/>
+          <w:sz w:val="22"/>
+          <w:szCs w:val="22"/>
+          <w:lang w:val="en-GB"/>
+        </w:rPr>
+        <w:t>Also assume the annual capacity of the bakery is 300,000 pastries</w:t>
+      </w:r>
+    </w:p>
+    <w:p>
+      <w:pPr>
+        <w:pStyle w:val="Normal1"/>
+        <w:rPr>
+          <w:rFonts w:asciiTheme="minorHAnsi" w:eastAsiaTheme="minorEastAsia" w:hAnsiTheme="minorHAnsi" w:cstheme="minorBidi"/>
+          <w:color w:val="auto"/>
+          <w:sz w:val="22"/>
+          <w:szCs w:val="22"/>
+          <w:lang w:val="en-GB"/>
+        </w:rPr>
+      </w:pPr>
+    </w:p>
+    <w:p>
+      <w:pPr>
+        <w:pStyle w:val="Normal1"/>
+        <w:rPr>
+          <w:rFonts w:asciiTheme="minorHAnsi" w:eastAsiaTheme="minorEastAsia" w:hAnsiTheme="minorHAnsi" w:cstheme="minorBidi"/>
+          <w:color w:val="auto"/>
+          <w:sz w:val="22"/>
+          <w:szCs w:val="22"/>
+          <w:lang w:val="en-GB"/>
+        </w:rPr>
+      </w:pPr>
+      <w:r>
+        <w:rPr>
+          <w:rFonts w:asciiTheme="minorHAnsi" w:eastAsiaTheme="minorEastAsia" w:hAnsiTheme="minorHAnsi" w:cstheme="minorBidi"/>
+          <w:noProof/>
+          <w:color w:val="auto"/>
+          <w:sz w:val="22"/>
+          <w:szCs w:val="22"/>
+        </w:rPr>
+        <w:drawing>
+          <wp:inline distT="114300" distB="114300" distL="114300" distR="114300" wp14:anchorId="7D66FEEC" wp14:editId="734E9D31">
+            <wp:extent cx="5943600" cy="1803400"/>
+            <wp:effectExtent l="0" t="0" r="0" b="6350"/>
+            <wp:docPr id="22" name="image45.png" descr="6.9_step2.json" title="6.9_step2.json"/>
+            <wp:cNvGraphicFramePr/>
+            <a:graphic xmlns:a="http://schemas.openxmlformats.org/drawingml/2006/main">
+              <a:graphicData uri="http://schemas.openxmlformats.org/drawingml/2006/picture">
+                <pic:pic xmlns:pic="http://schemas.openxmlformats.org/drawingml/2006/picture">
+                  <pic:nvPicPr>
+                    <pic:cNvPr id="0" name="image45.png"/>
+                    <pic:cNvPicPr preferRelativeResize="0"/>
+                  </pic:nvPicPr>
+                  <pic:blipFill>
+                    <a:blip r:embed="rId5"/>
+                    <a:srcRect/>
+                    <a:stretch>
+                      <a:fillRect/>
+                    </a:stretch>
+                  </pic:blipFill>
+                  <pic:spPr>
+                    <a:xfrm>
+                      <a:off x="0" y="0"/>
+                      <a:ext cx="5943600" cy="1803400"/>
+                    </a:xfrm>
+                    <a:prstGeom prst="rect">
+                      <a:avLst/>
+                    </a:prstGeom>
+                    <a:ln/>
+                  </pic:spPr>
+                </pic:pic>
+              </a:graphicData>
+            </a:graphic>
+          </wp:inline>
+        </w:drawing>
+      </w:r>
+    </w:p>
+    <w:p>
+      <w:pPr>
+        <w:pStyle w:val="Heading3"/>
+        <w:rPr>
+          <w:noProof/>
+          <w:lang w:eastAsia="en-GB"/>
+        </w:rPr>
+      </w:pPr>
+      <w:r>
+        <w:rPr>
+          <w:noProof/>
+          <w:lang w:eastAsia="en-GB"/>
+        </w:rPr>
+        <w:t>Step 3</w:t>
+      </w:r>
+      <w:r>
+        <w:rPr>
+          <w:noProof/>
+          <w:lang w:eastAsia="en-GB"/>
+        </w:rPr>
+        <w:t xml:space="preserve">: Now calculate the total cost of construction using </w:t>
       </w:r>
       <w:r>
         <w:rPr>
@@ -625,6 +958,7 @@
           <w:lang w:val="en-GB"/>
         </w:rPr>
       </w:pPr>
+      <w:bookmarkStart w:id="0" w:name="_GoBack"/>
       <w:r>
         <w:rPr>
           <w:rFonts w:asciiTheme="minorHAnsi" w:eastAsiaTheme="minorEastAsia" w:hAnsiTheme="minorHAnsi" w:cstheme="minorBidi"/>
@@ -637,7 +971,7 @@
           <wp:inline distT="114300" distB="114300" distL="114300" distR="114300" wp14:anchorId="29F14B93" wp14:editId="28ED1A19">
             <wp:extent cx="5943600" cy="1765300"/>
             <wp:effectExtent l="0" t="0" r="0" b="6350"/>
-            <wp:docPr id="25" name="image50.png" descr="step2.json" title="step2.json"/>
+            <wp:docPr id="25" name="image50.png" descr="6.9_step3.json" title="6.9_step3.json"/>
             <wp:cNvGraphicFramePr/>
             <a:graphic xmlns:a="http://schemas.openxmlformats.org/drawingml/2006/main">
               <a:graphicData uri="http://schemas.openxmlformats.org/drawingml/2006/picture">
@@ -669,6 +1003,7 @@
           </wp:inline>
         </w:drawing>
       </w:r>
+      <w:bookmarkEnd w:id="0"/>
     </w:p>
     <w:p/>
     <w:sectPr>
@@ -796,8 +1131,97 @@
       </w:rPr>
     </w:lvl>
   </w:abstractNum>
+  <w:abstractNum w:abstractNumId="1" w15:restartNumberingAfterBreak="0">
+    <w:nsid w:val="5CEB7CC8"/>
+    <w:multiLevelType w:val="hybridMultilevel"/>
+    <w:tmpl w:val="96E43D58"/>
+    <w:lvl w:ilvl="0" w:tplc="0409000F">
+      <w:start w:val="1"/>
+      <w:numFmt w:val="decimal"/>
+      <w:lvlText w:val="%1."/>
+      <w:lvlJc w:val="left"/>
+      <w:pPr>
+        <w:ind w:left="720" w:hanging="360"/>
+      </w:pPr>
+    </w:lvl>
+    <w:lvl w:ilvl="1" w:tplc="04090019" w:tentative="1">
+      <w:start w:val="1"/>
+      <w:numFmt w:val="lowerLetter"/>
+      <w:lvlText w:val="%2."/>
+      <w:lvlJc w:val="left"/>
+      <w:pPr>
+        <w:ind w:left="1440" w:hanging="360"/>
+      </w:pPr>
+    </w:lvl>
+    <w:lvl w:ilvl="2" w:tplc="0409001B" w:tentative="1">
+      <w:start w:val="1"/>
+      <w:numFmt w:val="lowerRoman"/>
+      <w:lvlText w:val="%3."/>
+      <w:lvlJc w:val="right"/>
+      <w:pPr>
+        <w:ind w:left="2160" w:hanging="180"/>
+      </w:pPr>
+    </w:lvl>
+    <w:lvl w:ilvl="3" w:tplc="0409000F" w:tentative="1">
+      <w:start w:val="1"/>
+      <w:numFmt w:val="decimal"/>
+      <w:lvlText w:val="%4."/>
+      <w:lvlJc w:val="left"/>
+      <w:pPr>
+        <w:ind w:left="2880" w:hanging="360"/>
+      </w:pPr>
+    </w:lvl>
+    <w:lvl w:ilvl="4" w:tplc="04090019" w:tentative="1">
+      <w:start w:val="1"/>
+      <w:numFmt w:val="lowerLetter"/>
+      <w:lvlText w:val="%5."/>
+      <w:lvlJc w:val="left"/>
+      <w:pPr>
+        <w:ind w:left="3600" w:hanging="360"/>
+      </w:pPr>
+    </w:lvl>
+    <w:lvl w:ilvl="5" w:tplc="0409001B" w:tentative="1">
+      <w:start w:val="1"/>
+      <w:numFmt w:val="lowerRoman"/>
+      <w:lvlText w:val="%6."/>
+      <w:lvlJc w:val="right"/>
+      <w:pPr>
+        <w:ind w:left="4320" w:hanging="180"/>
+      </w:pPr>
+    </w:lvl>
+    <w:lvl w:ilvl="6" w:tplc="0409000F" w:tentative="1">
+      <w:start w:val="1"/>
+      <w:numFmt w:val="decimal"/>
+      <w:lvlText w:val="%7."/>
+      <w:lvlJc w:val="left"/>
+      <w:pPr>
+        <w:ind w:left="5040" w:hanging="360"/>
+      </w:pPr>
+    </w:lvl>
+    <w:lvl w:ilvl="7" w:tplc="04090019" w:tentative="1">
+      <w:start w:val="1"/>
+      <w:numFmt w:val="lowerLetter"/>
+      <w:lvlText w:val="%8."/>
+      <w:lvlJc w:val="left"/>
+      <w:pPr>
+        <w:ind w:left="5760" w:hanging="360"/>
+      </w:pPr>
+    </w:lvl>
+    <w:lvl w:ilvl="8" w:tplc="0409001B" w:tentative="1">
+      <w:start w:val="1"/>
+      <w:numFmt w:val="lowerRoman"/>
+      <w:lvlText w:val="%9."/>
+      <w:lvlJc w:val="right"/>
+      <w:pPr>
+        <w:ind w:left="6480" w:hanging="180"/>
+      </w:pPr>
+    </w:lvl>
+  </w:abstractNum>
   <w:num w:numId="1">
     <w:abstractNumId w:val="0"/>
+  </w:num>
+  <w:num w:numId="2">
+    <w:abstractNumId w:val="1"/>
   </w:num>
 </w:numbering>
 </file>

</xml_diff>

<commit_message>
Updating content of Section 6.9 & 6.10
</commit_message>
<xml_diff>
--- a/assets/public/Chapter_6_Building_A_Model/documents/09_Modeling_Bakery_Building_Cost_And_Discount_Rate.docx
+++ b/assets/public/Chapter_6_Building_A_Model/documents/09_Modeling_Bakery_Building_Cost_And_Discount_Rate.docx
@@ -1,6 +1,6 @@
 
 <file path=word/document.xml><?xml version="1.0" encoding="utf-8"?>
-<w:document xmlns:wpc="http://schemas.microsoft.com/office/word/2010/wordprocessingCanvas" xmlns:cx="http://schemas.microsoft.com/office/drawing/2014/chartex" xmlns:cx1="http://schemas.microsoft.com/office/drawing/2015/9/8/chartex" xmlns:mc="http://schemas.openxmlformats.org/markup-compatibility/2006" xmlns:o="urn:schemas-microsoft-com:office:office" xmlns:r="http://schemas.openxmlformats.org/officeDocument/2006/relationships" xmlns:m="http://schemas.openxmlformats.org/officeDocument/2006/math" xmlns:v="urn:schemas-microsoft-com:vml" xmlns:wp14="http://schemas.microsoft.com/office/word/2010/wordprocessingDrawing" xmlns:wp="http://schemas.openxmlformats.org/drawingml/2006/wordprocessingDrawing" xmlns:w10="urn:schemas-microsoft-com:office:word" xmlns:w="http://schemas.openxmlformats.org/wordprocessingml/2006/main" xmlns:w14="http://schemas.microsoft.com/office/word/2010/wordml" xmlns:w15="http://schemas.microsoft.com/office/word/2012/wordml" xmlns:w16se="http://schemas.microsoft.com/office/word/2015/wordml/symex" xmlns:wpg="http://schemas.microsoft.com/office/word/2010/wordprocessingGroup" xmlns:wpi="http://schemas.microsoft.com/office/word/2010/wordprocessingInk" xmlns:wne="http://schemas.microsoft.com/office/word/2006/wordml" xmlns:wps="http://schemas.microsoft.com/office/word/2010/wordprocessingShape" mc:Ignorable="w14 w15 w16se wp14">
+<w:document xmlns:wpc="http://schemas.microsoft.com/office/word/2010/wordprocessingCanvas" xmlns:mc="http://schemas.openxmlformats.org/markup-compatibility/2006" xmlns:o="urn:schemas-microsoft-com:office:office" xmlns:r="http://schemas.openxmlformats.org/officeDocument/2006/relationships" xmlns:m="http://schemas.openxmlformats.org/officeDocument/2006/math" xmlns:v="urn:schemas-microsoft-com:vml" xmlns:wp14="http://schemas.microsoft.com/office/word/2010/wordprocessingDrawing" xmlns:wp="http://schemas.openxmlformats.org/drawingml/2006/wordprocessingDrawing" xmlns:w10="urn:schemas-microsoft-com:office:word" xmlns:w="http://schemas.openxmlformats.org/wordprocessingml/2006/main" xmlns:w14="http://schemas.microsoft.com/office/word/2010/wordml" xmlns:w15="http://schemas.microsoft.com/office/word/2012/wordml" xmlns:wpg="http://schemas.microsoft.com/office/word/2010/wordprocessingGroup" xmlns:wpi="http://schemas.microsoft.com/office/word/2010/wordprocessingInk" xmlns:wne="http://schemas.microsoft.com/office/word/2006/wordml" xmlns:wps="http://schemas.microsoft.com/office/word/2010/wordprocessingShape" mc:Ignorable="w14 w15 wp14">
   <w:body>
     <w:p>
       <w:pPr>
@@ -38,85 +38,93 @@
           <w:szCs w:val="22"/>
           <w:lang w:val="en-GB"/>
         </w:rPr>
-        <w:t xml:space="preserve">We will assume an annual discount rate for profits of 15%. This means that $1 of profit earned a year from now is equivalent to $1/1.15 earned now. In modeling bakery building costs (call it BBC) as a function of the annual capacity x of the bakery (call it </w:t>
-      </w:r>
-      <m:oMath>
-        <m:r>
-          <w:rPr>
-            <w:rFonts w:ascii="Cambria Math" w:eastAsiaTheme="minorEastAsia" w:hAnsi="Cambria Math" w:cstheme="minorBidi"/>
-            <w:color w:val="auto"/>
-            <w:sz w:val="22"/>
-            <w:szCs w:val="22"/>
-            <w:lang w:val="en-GB"/>
-          </w:rPr>
-          <m:t>x</m:t>
-        </m:r>
-      </m:oMath>
-      <w:r>
-        <w:rPr>
-          <w:rFonts w:asciiTheme="minorHAnsi" w:eastAsiaTheme="minorEastAsia" w:hAnsiTheme="minorHAnsi" w:cstheme="minorBidi"/>
-          <w:color w:val="auto"/>
-          <w:sz w:val="22"/>
-          <w:szCs w:val="22"/>
-          <w:lang w:val="en-GB"/>
-        </w:rPr>
-        <w:t xml:space="preserve"> = number of pastries that can be baked per year), it is tempting to </w:t>
-      </w:r>
-      <w:proofErr w:type="gramStart"/>
-      <w:r>
-        <w:rPr>
-          <w:rFonts w:asciiTheme="minorHAnsi" w:eastAsiaTheme="minorEastAsia" w:hAnsiTheme="minorHAnsi" w:cstheme="minorBidi"/>
-          <w:color w:val="auto"/>
-          <w:sz w:val="22"/>
-          <w:szCs w:val="22"/>
-          <w:lang w:val="en-GB"/>
-        </w:rPr>
-        <w:t xml:space="preserve">assume </w:t>
-      </w:r>
-      <w:proofErr w:type="gramEnd"/>
-      <m:oMath>
-        <m:r>
-          <w:rPr>
-            <w:rFonts w:ascii="Cambria Math" w:eastAsiaTheme="minorEastAsia" w:hAnsi="Cambria Math" w:cstheme="minorBidi"/>
-            <w:color w:val="auto"/>
-            <w:sz w:val="22"/>
-            <w:szCs w:val="22"/>
-            <w:lang w:val="en-GB"/>
-          </w:rPr>
-          <m:t>BBC=kx</m:t>
-        </m:r>
-      </m:oMath>
-      <w:r>
-        <w:rPr>
-          <w:rFonts w:asciiTheme="minorHAnsi" w:eastAsiaTheme="minorEastAsia" w:hAnsiTheme="minorHAnsi" w:cstheme="minorBidi"/>
-          <w:color w:val="auto"/>
-          <w:sz w:val="22"/>
-          <w:szCs w:val="22"/>
-          <w:lang w:val="en-GB"/>
-        </w:rPr>
-        <w:t xml:space="preserve">. Usually, however, the cost of building </w:t>
-      </w:r>
-      <w:proofErr w:type="gramStart"/>
-      <w:r>
-        <w:rPr>
-          <w:rFonts w:asciiTheme="minorHAnsi" w:eastAsiaTheme="minorEastAsia" w:hAnsiTheme="minorHAnsi" w:cstheme="minorBidi"/>
-          <w:color w:val="auto"/>
-          <w:sz w:val="22"/>
-          <w:szCs w:val="22"/>
-          <w:lang w:val="en-GB"/>
-        </w:rPr>
-        <w:t>is made up</w:t>
-      </w:r>
-      <w:proofErr w:type="gramEnd"/>
-      <w:r>
-        <w:rPr>
-          <w:rFonts w:asciiTheme="minorHAnsi" w:eastAsiaTheme="minorEastAsia" w:hAnsiTheme="minorHAnsi" w:cstheme="minorBidi"/>
-          <w:color w:val="auto"/>
-          <w:sz w:val="22"/>
-          <w:szCs w:val="22"/>
-          <w:lang w:val="en-GB"/>
-        </w:rPr>
-        <w:t xml:space="preserve"> of a fixed cost plus a per-unit cost. We will follow this route and assume </w:t>
+        <w:t xml:space="preserve">We will assume an annual discount rate for profits of 15%. This means that $1 of profit earned a year from now is equivalent to $1/1.15 earned now. In </w:t>
+      </w:r>
+      <w:proofErr w:type="spellStart"/>
+      <w:r>
+        <w:rPr>
+          <w:rFonts w:asciiTheme="minorHAnsi" w:eastAsiaTheme="minorEastAsia" w:hAnsiTheme="minorHAnsi" w:cstheme="minorBidi"/>
+          <w:color w:val="auto"/>
+          <w:sz w:val="22"/>
+          <w:szCs w:val="22"/>
+          <w:lang w:val="en-GB"/>
+        </w:rPr>
+        <w:t>modeling</w:t>
+      </w:r>
+      <w:proofErr w:type="spellEnd"/>
+      <w:r>
+        <w:rPr>
+          <w:rFonts w:asciiTheme="minorHAnsi" w:eastAsiaTheme="minorEastAsia" w:hAnsiTheme="minorHAnsi" w:cstheme="minorBidi"/>
+          <w:color w:val="auto"/>
+          <w:sz w:val="22"/>
+          <w:szCs w:val="22"/>
+          <w:lang w:val="en-GB"/>
+        </w:rPr>
+        <w:t xml:space="preserve"> bakery building costs (call it BBC) as a function of the annual capacity x of the bakery (call it x = number of pastries that can be baked per year), it is tempting to assume BBC=</w:t>
+      </w:r>
+      <w:proofErr w:type="spellStart"/>
+      <w:r>
+        <w:rPr>
+          <w:rFonts w:asciiTheme="minorHAnsi" w:eastAsiaTheme="minorEastAsia" w:hAnsiTheme="minorHAnsi" w:cstheme="minorBidi"/>
+          <w:color w:val="auto"/>
+          <w:sz w:val="22"/>
+          <w:szCs w:val="22"/>
+          <w:lang w:val="en-GB"/>
+        </w:rPr>
+        <w:t>kx</w:t>
+      </w:r>
+      <w:proofErr w:type="spellEnd"/>
+      <w:r>
+        <w:rPr>
+          <w:rFonts w:asciiTheme="minorHAnsi" w:eastAsiaTheme="minorEastAsia" w:hAnsiTheme="minorHAnsi" w:cstheme="minorBidi"/>
+          <w:color w:val="auto"/>
+          <w:sz w:val="22"/>
+          <w:szCs w:val="22"/>
+          <w:lang w:val="en-GB"/>
+        </w:rPr>
+        <w:t xml:space="preserve">. </w:t>
+      </w:r>
+      <w:r>
+        <w:rPr>
+          <w:rFonts w:asciiTheme="minorHAnsi" w:eastAsiaTheme="minorEastAsia" w:hAnsiTheme="minorHAnsi" w:cstheme="minorBidi"/>
+          <w:b/>
+          <w:color w:val="auto"/>
+          <w:sz w:val="22"/>
+          <w:szCs w:val="22"/>
+          <w:lang w:val="en-GB"/>
+        </w:rPr>
+        <w:t xml:space="preserve">Usually, however, the cost of building is made up of a fixed cost plus a per-unit </w:t>
+      </w:r>
+      <w:commentRangeStart w:id="0"/>
+      <w:r>
+        <w:rPr>
+          <w:rFonts w:asciiTheme="minorHAnsi" w:eastAsiaTheme="minorEastAsia" w:hAnsiTheme="minorHAnsi" w:cstheme="minorBidi"/>
+          <w:b/>
+          <w:color w:val="auto"/>
+          <w:sz w:val="22"/>
+          <w:szCs w:val="22"/>
+          <w:lang w:val="en-GB"/>
+        </w:rPr>
+        <w:t>cost</w:t>
+      </w:r>
+      <w:commentRangeEnd w:id="0"/>
+      <w:r>
+        <w:rPr>
+          <w:rStyle w:val="CommentReference"/>
+          <w:rFonts w:asciiTheme="minorHAnsi" w:eastAsiaTheme="minorHAnsi" w:hAnsiTheme="minorHAnsi" w:cstheme="minorBidi"/>
+          <w:color w:val="auto"/>
+        </w:rPr>
+        <w:commentReference w:id="0"/>
+      </w:r>
+      <w:r>
+        <w:rPr>
+          <w:rFonts w:asciiTheme="minorHAnsi" w:eastAsiaTheme="minorEastAsia" w:hAnsiTheme="minorHAnsi" w:cstheme="minorBidi"/>
+          <w:color w:val="auto"/>
+          <w:sz w:val="22"/>
+          <w:szCs w:val="22"/>
+          <w:lang w:val="en-GB"/>
+        </w:rPr>
+        <w:t>. We will follow this route and assume</w:t>
       </w:r>
     </w:p>
     <w:p>
@@ -152,7 +160,7 @@
               <w:szCs w:val="22"/>
               <w:lang w:val="en-GB"/>
             </w:rPr>
-            <m:t xml:space="preserve">BBC = 400,000+3x </m:t>
+            <m:t xml:space="preserve">BBC = y+kx </m:t>
           </m:r>
         </m:oMath>
       </m:oMathPara>
@@ -188,7 +196,41 @@
           <w:szCs w:val="22"/>
           <w:lang w:val="en-GB"/>
         </w:rPr>
-        <w:t xml:space="preserve">That is, there is a fixed cost of $400,000 incurred in building a bakery and a cost of $3 per unit of pastry capacity. If you believe that there is a diminishing cost of adding each unit of capacity you might try a model of the </w:t>
+        <w:t>That is, there is a fixed cost of $y incurred in building a bakery and a cost of $k per unit of pastry capacity.  In our example, we will assume that fixed cost, y = $400,000 incurred in building a bakery and k = $3 per unit of pastry capacity.</w:t>
+      </w:r>
+    </w:p>
+    <w:p>
+      <w:pPr>
+        <w:pStyle w:val="Normal1"/>
+        <w:rPr>
+          <w:rFonts w:asciiTheme="minorHAnsi" w:eastAsiaTheme="minorEastAsia" w:hAnsiTheme="minorHAnsi" w:cstheme="minorBidi"/>
+          <w:color w:val="auto"/>
+          <w:sz w:val="22"/>
+          <w:szCs w:val="22"/>
+          <w:lang w:val="en-GB"/>
+        </w:rPr>
+      </w:pPr>
+    </w:p>
+    <w:p>
+      <w:pPr>
+        <w:pStyle w:val="Normal1"/>
+        <w:rPr>
+          <w:rFonts w:asciiTheme="minorHAnsi" w:eastAsiaTheme="minorEastAsia" w:hAnsiTheme="minorHAnsi" w:cstheme="minorBidi"/>
+          <w:color w:val="auto"/>
+          <w:sz w:val="22"/>
+          <w:szCs w:val="22"/>
+          <w:lang w:val="en-GB"/>
+        </w:rPr>
+      </w:pPr>
+      <w:r>
+        <w:rPr>
+          <w:rFonts w:asciiTheme="minorHAnsi" w:eastAsiaTheme="minorEastAsia" w:hAnsiTheme="minorHAnsi" w:cstheme="minorBidi"/>
+          <w:color w:val="auto"/>
+          <w:sz w:val="22"/>
+          <w:szCs w:val="22"/>
+          <w:lang w:val="en-GB"/>
+        </w:rPr>
+        <w:t xml:space="preserve">If you believe that there is a diminishing cost of adding each unit of capacity you might try a model of the </w:t>
       </w:r>
       <w:proofErr w:type="gramStart"/>
       <w:r>
@@ -210,7 +252,7 @@
             <w:szCs w:val="22"/>
             <w:lang w:val="en-GB"/>
           </w:rPr>
-          <m:t>=</m:t>
+          <m:t xml:space="preserve"> </m:t>
         </m:r>
         <w:proofErr w:type="gramEnd"/>
         <m:r>
@@ -221,8 +263,56 @@
             <w:szCs w:val="22"/>
             <w:lang w:val="en-GB"/>
           </w:rPr>
-          <m:t>Fixed cost + kxb</m:t>
+          <m:t>BB</m:t>
         </m:r>
+        <m:r>
+          <w:rPr>
+            <w:rFonts w:ascii="Cambria Math" w:eastAsiaTheme="minorEastAsia" w:hAnsi="Cambria Math" w:cstheme="minorBidi"/>
+            <w:color w:val="auto"/>
+            <w:sz w:val="22"/>
+            <w:szCs w:val="22"/>
+            <w:lang w:val="en-GB"/>
+          </w:rPr>
+          <m:t>C=Fixed cost + k</m:t>
+        </m:r>
+        <m:sSup>
+          <m:sSupPr>
+            <m:ctrlPr>
+              <w:rPr>
+                <w:rFonts w:ascii="Cambria Math" w:eastAsiaTheme="minorEastAsia" w:hAnsi="Cambria Math" w:cstheme="minorBidi"/>
+                <w:i/>
+                <w:color w:val="auto"/>
+                <w:sz w:val="22"/>
+                <w:szCs w:val="22"/>
+                <w:lang w:val="en-GB"/>
+              </w:rPr>
+            </m:ctrlPr>
+          </m:sSupPr>
+          <m:e>
+            <m:r>
+              <w:rPr>
+                <w:rFonts w:ascii="Cambria Math" w:eastAsiaTheme="minorEastAsia" w:hAnsi="Cambria Math" w:cstheme="minorBidi"/>
+                <w:color w:val="auto"/>
+                <w:sz w:val="22"/>
+                <w:szCs w:val="22"/>
+                <w:lang w:val="en-GB"/>
+              </w:rPr>
+              <m:t>x</m:t>
+            </m:r>
+          </m:e>
+          <m:sup>
+            <m:r>
+              <w:rPr>
+                <w:rFonts w:ascii="Cambria Math" w:eastAsiaTheme="minorEastAsia" w:hAnsi="Cambria Math" w:cstheme="minorBidi"/>
+                <w:color w:val="auto"/>
+                <w:sz w:val="22"/>
+                <w:szCs w:val="22"/>
+                <w:lang w:val="en-GB"/>
+              </w:rPr>
+              <m:t>b</m:t>
+            </m:r>
+          </m:sup>
+        </m:sSup>
       </m:oMath>
       <w:r>
         <w:rPr>
@@ -256,52 +346,33 @@
         </w:rPr>
         <w:t>. This will ensure that each additional unit of capacity will incur a smaller cost.</w:t>
       </w:r>
+      <w:bookmarkStart w:id="1" w:name="_GoBack"/>
+      <w:bookmarkEnd w:id="1"/>
     </w:p>
     <w:p>
       <w:pPr>
         <w:pStyle w:val="Normal1"/>
-        <w:rPr>
-          <w:rFonts w:asciiTheme="minorHAnsi" w:eastAsiaTheme="minorEastAsia" w:hAnsiTheme="minorHAnsi" w:cstheme="minorBidi"/>
-          <w:color w:val="auto"/>
-          <w:sz w:val="22"/>
-          <w:szCs w:val="22"/>
-          <w:lang w:val="en-GB"/>
-        </w:rPr>
-      </w:pPr>
-    </w:p>
-    <w:p>
-      <w:pPr>
-        <w:pStyle w:val="Normal1"/>
-        <w:rPr>
-          <w:rFonts w:asciiTheme="minorHAnsi" w:eastAsiaTheme="minorEastAsia" w:hAnsiTheme="minorHAnsi" w:cstheme="minorBidi"/>
-          <w:color w:val="auto"/>
-          <w:sz w:val="22"/>
-          <w:szCs w:val="22"/>
-          <w:lang w:val="en-GB"/>
-        </w:rPr>
-      </w:pPr>
-      <w:r>
-        <w:rPr>
-          <w:rFonts w:asciiTheme="minorHAnsi" w:eastAsiaTheme="minorEastAsia" w:hAnsiTheme="minorHAnsi" w:cstheme="minorBidi"/>
-          <w:color w:val="auto"/>
-          <w:sz w:val="22"/>
-          <w:szCs w:val="22"/>
-          <w:lang w:val="en-GB"/>
-        </w:rPr>
-        <w:t xml:space="preserve">Let us now start building the model to determine whether opening the new bakery is a good idea.    </w:t>
-      </w:r>
-    </w:p>
-    <w:p>
-      <w:pPr>
-        <w:pStyle w:val="Normal1"/>
-        <w:rPr>
-          <w:rFonts w:asciiTheme="minorHAnsi" w:eastAsiaTheme="minorEastAsia" w:hAnsiTheme="minorHAnsi" w:cstheme="minorBidi"/>
-          <w:color w:val="auto"/>
-          <w:sz w:val="22"/>
-          <w:szCs w:val="22"/>
-          <w:lang w:val="en-GB"/>
-        </w:rPr>
-      </w:pPr>
+        <w:tabs>
+          <w:tab w:val="left" w:pos="5835"/>
+        </w:tabs>
+        <w:rPr>
+          <w:rFonts w:asciiTheme="minorHAnsi" w:eastAsiaTheme="minorEastAsia" w:hAnsiTheme="minorHAnsi" w:cstheme="minorBidi"/>
+          <w:color w:val="auto"/>
+          <w:sz w:val="22"/>
+          <w:szCs w:val="22"/>
+          <w:lang w:val="en-GB"/>
+        </w:rPr>
+      </w:pPr>
+      <w:r>
+        <w:rPr>
+          <w:rFonts w:asciiTheme="minorHAnsi" w:eastAsiaTheme="minorEastAsia" w:hAnsiTheme="minorHAnsi" w:cstheme="minorBidi"/>
+          <w:color w:val="auto"/>
+          <w:sz w:val="22"/>
+          <w:szCs w:val="22"/>
+          <w:lang w:val="en-GB"/>
+        </w:rPr>
+        <w:tab/>
+      </w:r>
     </w:p>
     <w:p>
       <w:pPr>
@@ -316,246 +387,264 @@
           <w:noProof/>
           <w:lang w:eastAsia="en-GB"/>
         </w:rPr>
-        <w:t>Step 1</w:t>
-      </w:r>
-      <w:r>
+        <w:t xml:space="preserve">Let us now start building the model to determine whether opening the new bakery is a good idea.   </w:t>
+      </w:r>
+    </w:p>
+    <w:p>
+      <w:pPr>
+        <w:pStyle w:val="Heading3"/>
         <w:rPr>
           <w:noProof/>
           <w:lang w:eastAsia="en-GB"/>
         </w:rPr>
-        <w:t xml:space="preserve">: </w:t>
-      </w:r>
+      </w:pPr>
       <w:r>
         <w:rPr>
           <w:noProof/>
           <w:lang w:eastAsia="en-GB"/>
         </w:rPr>
-        <w:t>S</w:t>
-      </w:r>
-      <w:r>
-        <w:rPr>
+        <w:t xml:space="preserve"> </w:t>
+      </w:r>
+    </w:p>
+    <w:p>
+      <w:pPr>
+        <w:pStyle w:val="Normal1"/>
+        <w:rPr>
+          <w:rFonts w:asciiTheme="minorHAnsi" w:eastAsiaTheme="minorEastAsia" w:hAnsiTheme="minorHAnsi" w:cstheme="minorBidi"/>
+          <w:color w:val="auto"/>
+          <w:sz w:val="22"/>
+          <w:szCs w:val="22"/>
+          <w:lang w:val="en-GB"/>
+        </w:rPr>
+      </w:pPr>
+      <w:r>
+        <w:rPr>
+          <w:rFonts w:asciiTheme="minorHAnsi" w:eastAsiaTheme="minorEastAsia" w:hAnsiTheme="minorHAnsi" w:cstheme="minorBidi"/>
+          <w:color w:val="auto"/>
+          <w:sz w:val="22"/>
+          <w:szCs w:val="22"/>
+          <w:lang w:val="en-GB"/>
+        </w:rPr>
+        <w:t xml:space="preserve">As described in our </w:t>
+      </w:r>
+      <w:proofErr w:type="spellStart"/>
+      <w:r>
+        <w:rPr>
+          <w:rFonts w:asciiTheme="minorHAnsi" w:eastAsiaTheme="minorEastAsia" w:hAnsiTheme="minorHAnsi" w:cstheme="minorBidi"/>
+          <w:color w:val="auto"/>
+          <w:sz w:val="22"/>
+          <w:szCs w:val="22"/>
+          <w:lang w:val="en-GB"/>
+        </w:rPr>
+        <w:t>modeling</w:t>
+      </w:r>
+      <w:proofErr w:type="spellEnd"/>
+      <w:r>
+        <w:rPr>
+          <w:rFonts w:asciiTheme="minorHAnsi" w:eastAsiaTheme="minorEastAsia" w:hAnsiTheme="minorHAnsi" w:cstheme="minorBidi"/>
+          <w:color w:val="auto"/>
+          <w:sz w:val="22"/>
+          <w:szCs w:val="22"/>
+          <w:lang w:val="en-GB"/>
+        </w:rPr>
+        <w:t xml:space="preserve"> rules, we have grouped all our inputs together. In Cells B1 through B14, we will enter values of our inputs and decision variables step by step. Also the range B1:B14 has been defined using Named ranges for better readability. Decision variables are </w:t>
+      </w:r>
+      <w:proofErr w:type="spellStart"/>
+      <w:r>
+        <w:rPr>
+          <w:rFonts w:asciiTheme="minorHAnsi" w:eastAsiaTheme="minorEastAsia" w:hAnsiTheme="minorHAnsi" w:cstheme="minorBidi"/>
+          <w:color w:val="auto"/>
+          <w:sz w:val="22"/>
+          <w:szCs w:val="22"/>
+          <w:lang w:val="en-GB"/>
+        </w:rPr>
+        <w:t>color</w:t>
+      </w:r>
+      <w:proofErr w:type="spellEnd"/>
+      <w:r>
+        <w:rPr>
+          <w:rFonts w:asciiTheme="minorHAnsi" w:eastAsiaTheme="minorEastAsia" w:hAnsiTheme="minorHAnsi" w:cstheme="minorBidi"/>
+          <w:color w:val="auto"/>
+          <w:sz w:val="22"/>
+          <w:szCs w:val="22"/>
+          <w:lang w:val="en-GB"/>
+        </w:rPr>
+        <w:t xml:space="preserve"> coded in blue and input assumptions in yellow.  Calculations are in orange.</w:t>
+      </w:r>
+    </w:p>
+    <w:p>
+      <w:pPr>
+        <w:pStyle w:val="Normal1"/>
+        <w:rPr>
+          <w:rFonts w:asciiTheme="minorHAnsi" w:eastAsiaTheme="minorEastAsia" w:hAnsiTheme="minorHAnsi" w:cstheme="minorBidi"/>
+          <w:color w:val="auto"/>
+          <w:sz w:val="22"/>
+          <w:szCs w:val="22"/>
+          <w:lang w:val="en-GB"/>
+        </w:rPr>
+      </w:pPr>
+    </w:p>
+    <w:p>
+      <w:pPr>
+        <w:pStyle w:val="Normal1"/>
+        <w:rPr>
+          <w:rFonts w:asciiTheme="minorHAnsi" w:eastAsiaTheme="minorEastAsia" w:hAnsiTheme="minorHAnsi" w:cstheme="minorBidi"/>
+          <w:color w:val="auto"/>
+          <w:sz w:val="22"/>
+          <w:szCs w:val="22"/>
+          <w:lang w:val="en-GB"/>
+        </w:rPr>
+      </w:pPr>
+      <w:r>
+        <w:rPr>
+          <w:rFonts w:asciiTheme="minorHAnsi" w:eastAsiaTheme="minorEastAsia" w:hAnsiTheme="minorHAnsi" w:cstheme="minorBidi"/>
+          <w:color w:val="auto"/>
+          <w:sz w:val="22"/>
+          <w:szCs w:val="22"/>
+          <w:lang w:val="en-GB"/>
+        </w:rPr>
+        <w:lastRenderedPageBreak/>
+        <w:t xml:space="preserve">Step 1: </w:t>
+      </w:r>
+      <w:r>
+        <w:rPr>
+          <w:rFonts w:asciiTheme="minorHAnsi" w:eastAsiaTheme="minorEastAsia" w:hAnsiTheme="minorHAnsi" w:cstheme="minorBidi"/>
+          <w:color w:val="auto"/>
+          <w:sz w:val="22"/>
+          <w:szCs w:val="22"/>
+          <w:lang w:val="en-GB"/>
+        </w:rPr>
+        <w:t>Using the above data, fill in the following inputs in the spreadsheet model for Le Napoleon:</w:t>
+      </w:r>
+    </w:p>
+    <w:p>
+      <w:pPr>
+        <w:pStyle w:val="Normal1"/>
+        <w:numPr>
+          <w:ilvl w:val="0"/>
+          <w:numId w:val="3"/>
+        </w:numPr>
+        <w:rPr>
+          <w:rFonts w:asciiTheme="minorHAnsi" w:eastAsiaTheme="minorEastAsia" w:hAnsiTheme="minorHAnsi" w:cstheme="minorBidi"/>
+          <w:color w:val="auto"/>
+          <w:sz w:val="22"/>
+          <w:szCs w:val="22"/>
+          <w:lang w:val="en-GB"/>
+        </w:rPr>
+      </w:pPr>
+      <w:r>
+        <w:rPr>
+          <w:rFonts w:asciiTheme="minorHAnsi" w:eastAsiaTheme="minorEastAsia" w:hAnsiTheme="minorHAnsi" w:cstheme="minorBidi"/>
+          <w:color w:val="auto"/>
+          <w:sz w:val="22"/>
+          <w:szCs w:val="22"/>
+          <w:lang w:val="en-GB"/>
+        </w:rPr>
+        <w:t xml:space="preserve">Plant fixed cost </w:t>
+      </w:r>
+    </w:p>
+    <w:p>
+      <w:pPr>
+        <w:pStyle w:val="Normal1"/>
+        <w:numPr>
+          <w:ilvl w:val="0"/>
+          <w:numId w:val="3"/>
+        </w:numPr>
+        <w:rPr>
+          <w:rFonts w:asciiTheme="minorHAnsi" w:eastAsiaTheme="minorEastAsia" w:hAnsiTheme="minorHAnsi" w:cstheme="minorBidi"/>
+          <w:color w:val="auto"/>
+          <w:sz w:val="22"/>
+          <w:szCs w:val="22"/>
+          <w:lang w:val="en-GB"/>
+        </w:rPr>
+      </w:pPr>
+      <w:r>
+        <w:rPr>
+          <w:rFonts w:asciiTheme="minorHAnsi" w:eastAsiaTheme="minorEastAsia" w:hAnsiTheme="minorHAnsi" w:cstheme="minorBidi"/>
+          <w:color w:val="auto"/>
+          <w:sz w:val="22"/>
+          <w:szCs w:val="22"/>
+          <w:lang w:val="en-GB"/>
+        </w:rPr>
+        <w:t xml:space="preserve">Annual Discount rate for profit  </w:t>
+      </w:r>
+    </w:p>
+    <w:p>
+      <w:pPr>
+        <w:pStyle w:val="Normal1"/>
+        <w:numPr>
+          <w:ilvl w:val="0"/>
+          <w:numId w:val="3"/>
+        </w:numPr>
+        <w:rPr>
+          <w:rFonts w:asciiTheme="minorHAnsi" w:eastAsiaTheme="minorEastAsia" w:hAnsiTheme="minorHAnsi" w:cstheme="minorBidi"/>
+          <w:color w:val="auto"/>
+          <w:sz w:val="22"/>
+          <w:szCs w:val="22"/>
+          <w:lang w:val="en-GB"/>
+        </w:rPr>
+      </w:pPr>
+      <w:r>
+        <w:rPr>
+          <w:rFonts w:asciiTheme="minorHAnsi" w:eastAsiaTheme="minorEastAsia" w:hAnsiTheme="minorHAnsi" w:cstheme="minorBidi"/>
+          <w:color w:val="auto"/>
+          <w:sz w:val="22"/>
+          <w:szCs w:val="22"/>
+          <w:lang w:val="en-GB"/>
+        </w:rPr>
+        <w:t xml:space="preserve">Cost per unit of capacity </w:t>
+      </w:r>
+    </w:p>
+    <w:p>
+      <w:pPr>
+        <w:pStyle w:val="Normal1"/>
+        <w:numPr>
+          <w:ilvl w:val="0"/>
+          <w:numId w:val="3"/>
+        </w:numPr>
+        <w:rPr>
+          <w:rFonts w:asciiTheme="minorHAnsi" w:eastAsiaTheme="minorEastAsia" w:hAnsiTheme="minorHAnsi" w:cstheme="minorBidi"/>
+          <w:color w:val="auto"/>
+          <w:sz w:val="22"/>
+          <w:szCs w:val="22"/>
+          <w:lang w:val="en-GB"/>
+        </w:rPr>
+      </w:pPr>
+      <w:r>
+        <w:rPr>
+          <w:rFonts w:asciiTheme="minorHAnsi" w:eastAsiaTheme="minorEastAsia" w:hAnsiTheme="minorHAnsi" w:cstheme="minorBidi"/>
+          <w:color w:val="auto"/>
+          <w:sz w:val="22"/>
+          <w:szCs w:val="22"/>
+          <w:lang w:val="en-GB"/>
+        </w:rPr>
+        <w:t>Annual capacity of the bakery (assumed to be 300,000 pastries)</w:t>
+      </w:r>
+    </w:p>
+    <w:p>
+      <w:pPr>
+        <w:pStyle w:val="Normal1"/>
+        <w:rPr>
+          <w:rFonts w:asciiTheme="minorHAnsi" w:eastAsiaTheme="minorEastAsia" w:hAnsiTheme="minorHAnsi" w:cstheme="minorBidi"/>
+          <w:color w:val="auto"/>
+          <w:sz w:val="22"/>
+          <w:szCs w:val="22"/>
+          <w:lang w:val="en-GB"/>
+        </w:rPr>
+      </w:pPr>
+      <w:r>
+        <w:rPr>
+          <w:rFonts w:asciiTheme="minorHAnsi" w:eastAsiaTheme="minorEastAsia" w:hAnsiTheme="minorHAnsi" w:cstheme="minorBidi"/>
           <w:noProof/>
-          <w:lang w:eastAsia="en-GB"/>
-        </w:rPr>
-        <w:t xml:space="preserve">et up of our </w:t>
-      </w:r>
-      <w:r>
-        <w:rPr>
-          <w:noProof/>
-          <w:lang w:eastAsia="en-GB"/>
-        </w:rPr>
-        <w:t>S</w:t>
-      </w:r>
-      <w:r>
-        <w:rPr>
-          <w:noProof/>
-          <w:lang w:eastAsia="en-GB"/>
-        </w:rPr>
-        <w:t xml:space="preserve">preadsheet </w:t>
-      </w:r>
-      <w:r>
-        <w:rPr>
-          <w:noProof/>
-          <w:lang w:eastAsia="en-GB"/>
-        </w:rPr>
-        <w:t>M</w:t>
-      </w:r>
-      <w:r>
-        <w:rPr>
-          <w:noProof/>
-          <w:lang w:eastAsia="en-GB"/>
-        </w:rPr>
-        <w:t>odel</w:t>
-      </w:r>
-    </w:p>
-    <w:p>
-      <w:pPr>
-        <w:pStyle w:val="Normal1"/>
-        <w:rPr>
-          <w:rFonts w:asciiTheme="minorHAnsi" w:eastAsiaTheme="minorEastAsia" w:hAnsiTheme="minorHAnsi" w:cstheme="minorBidi"/>
-          <w:color w:val="auto"/>
-          <w:sz w:val="22"/>
-          <w:szCs w:val="22"/>
-          <w:lang w:val="en-GB"/>
-        </w:rPr>
-      </w:pPr>
-      <w:r>
-        <w:rPr>
-          <w:rFonts w:asciiTheme="minorHAnsi" w:eastAsiaTheme="minorEastAsia" w:hAnsiTheme="minorHAnsi" w:cstheme="minorBidi"/>
-          <w:color w:val="auto"/>
-          <w:sz w:val="22"/>
-          <w:szCs w:val="22"/>
-          <w:lang w:val="en-GB"/>
-        </w:rPr>
-        <w:t xml:space="preserve">To begin the </w:t>
-      </w:r>
-      <w:proofErr w:type="spellStart"/>
-      <w:r>
-        <w:rPr>
-          <w:rFonts w:asciiTheme="minorHAnsi" w:eastAsiaTheme="minorEastAsia" w:hAnsiTheme="minorHAnsi" w:cstheme="minorBidi"/>
-          <w:color w:val="auto"/>
-          <w:sz w:val="22"/>
-          <w:szCs w:val="22"/>
-          <w:lang w:val="en-GB"/>
-        </w:rPr>
-        <w:t>set up</w:t>
-      </w:r>
-      <w:proofErr w:type="spellEnd"/>
-      <w:r>
-        <w:rPr>
-          <w:rFonts w:asciiTheme="minorHAnsi" w:eastAsiaTheme="minorEastAsia" w:hAnsiTheme="minorHAnsi" w:cstheme="minorBidi"/>
-          <w:color w:val="auto"/>
-          <w:sz w:val="22"/>
-          <w:szCs w:val="22"/>
-          <w:lang w:val="en-GB"/>
-        </w:rPr>
-        <w:t xml:space="preserve"> of our spreadsheet model, we will start with creating the named ranges. Use text in cell A1 through A14 to name the data in cells B1 through B14. Simply Select the cell range A1 through B14 and from the formula tab, choose 'Create </w:t>
-      </w:r>
-      <w:proofErr w:type="gramStart"/>
-      <w:r>
-        <w:rPr>
-          <w:rFonts w:asciiTheme="minorHAnsi" w:eastAsiaTheme="minorEastAsia" w:hAnsiTheme="minorHAnsi" w:cstheme="minorBidi"/>
-          <w:color w:val="auto"/>
-          <w:sz w:val="22"/>
-          <w:szCs w:val="22"/>
-          <w:lang w:val="en-GB"/>
-        </w:rPr>
-        <w:t>From</w:t>
-      </w:r>
-      <w:proofErr w:type="gramEnd"/>
-      <w:r>
-        <w:rPr>
-          <w:rFonts w:asciiTheme="minorHAnsi" w:eastAsiaTheme="minorEastAsia" w:hAnsiTheme="minorHAnsi" w:cstheme="minorBidi"/>
-          <w:color w:val="auto"/>
-          <w:sz w:val="22"/>
-          <w:szCs w:val="22"/>
-          <w:lang w:val="en-GB"/>
-        </w:rPr>
-        <w:t xml:space="preserve"> Selection’ followed by Create Names in Left Column</w:t>
-      </w:r>
-      <w:r>
-        <w:rPr>
-          <w:rFonts w:asciiTheme="minorHAnsi" w:eastAsiaTheme="minorEastAsia" w:hAnsiTheme="minorHAnsi" w:cstheme="minorBidi"/>
-          <w:color w:val="auto"/>
-          <w:sz w:val="22"/>
-          <w:szCs w:val="22"/>
-          <w:lang w:val="en-GB"/>
-        </w:rPr>
-        <w:t>.</w:t>
-      </w:r>
-    </w:p>
-    <w:p>
-      <w:pPr>
-        <w:pStyle w:val="Normal1"/>
-        <w:rPr>
-          <w:rFonts w:asciiTheme="minorHAnsi" w:eastAsiaTheme="minorEastAsia" w:hAnsiTheme="minorHAnsi" w:cstheme="minorBidi"/>
-          <w:color w:val="auto"/>
-          <w:sz w:val="22"/>
-          <w:szCs w:val="22"/>
-          <w:lang w:val="en-GB"/>
-        </w:rPr>
-      </w:pPr>
-      <w:r>
-        <w:rPr>
-          <w:rFonts w:asciiTheme="minorHAnsi" w:eastAsiaTheme="minorEastAsia" w:hAnsiTheme="minorHAnsi" w:cstheme="minorBidi"/>
-          <w:color w:val="auto"/>
-          <w:sz w:val="22"/>
-          <w:szCs w:val="22"/>
-          <w:lang w:val="en-GB"/>
-        </w:rPr>
-        <w:t xml:space="preserve">Note: As described in our </w:t>
-      </w:r>
-      <w:proofErr w:type="spellStart"/>
-      <w:r>
-        <w:rPr>
-          <w:rFonts w:asciiTheme="minorHAnsi" w:eastAsiaTheme="minorEastAsia" w:hAnsiTheme="minorHAnsi" w:cstheme="minorBidi"/>
-          <w:color w:val="auto"/>
-          <w:sz w:val="22"/>
-          <w:szCs w:val="22"/>
-          <w:lang w:val="en-GB"/>
-        </w:rPr>
-        <w:t>modeling</w:t>
-      </w:r>
-      <w:proofErr w:type="spellEnd"/>
-      <w:r>
-        <w:rPr>
-          <w:rFonts w:asciiTheme="minorHAnsi" w:eastAsiaTheme="minorEastAsia" w:hAnsiTheme="minorHAnsi" w:cstheme="minorBidi"/>
-          <w:color w:val="auto"/>
-          <w:sz w:val="22"/>
-          <w:szCs w:val="22"/>
-          <w:lang w:val="en-GB"/>
-        </w:rPr>
-        <w:t xml:space="preserve"> rules, we have grouped all our inputs together.  In Cells B1 through </w:t>
-      </w:r>
-      <w:proofErr w:type="gramStart"/>
-      <w:r>
-        <w:rPr>
-          <w:rFonts w:asciiTheme="minorHAnsi" w:eastAsiaTheme="minorEastAsia" w:hAnsiTheme="minorHAnsi" w:cstheme="minorBidi"/>
-          <w:color w:val="auto"/>
-          <w:sz w:val="22"/>
-          <w:szCs w:val="22"/>
-          <w:lang w:val="en-GB"/>
-        </w:rPr>
-        <w:t>B14</w:t>
-      </w:r>
-      <w:proofErr w:type="gramEnd"/>
-      <w:r>
-        <w:rPr>
-          <w:rFonts w:asciiTheme="minorHAnsi" w:eastAsiaTheme="minorEastAsia" w:hAnsiTheme="minorHAnsi" w:cstheme="minorBidi"/>
-          <w:color w:val="auto"/>
-          <w:sz w:val="22"/>
-          <w:szCs w:val="22"/>
-          <w:lang w:val="en-GB"/>
-        </w:rPr>
-        <w:t xml:space="preserve"> we have entered values of our inputs and decision variables. Decision variables are </w:t>
-      </w:r>
-      <w:proofErr w:type="spellStart"/>
-      <w:r>
-        <w:rPr>
-          <w:rFonts w:asciiTheme="minorHAnsi" w:eastAsiaTheme="minorEastAsia" w:hAnsiTheme="minorHAnsi" w:cstheme="minorBidi"/>
-          <w:color w:val="auto"/>
-          <w:sz w:val="22"/>
-          <w:szCs w:val="22"/>
-          <w:lang w:val="en-GB"/>
-        </w:rPr>
-        <w:t>color</w:t>
-      </w:r>
-      <w:proofErr w:type="spellEnd"/>
-      <w:r>
-        <w:rPr>
-          <w:rFonts w:asciiTheme="minorHAnsi" w:eastAsiaTheme="minorEastAsia" w:hAnsiTheme="minorHAnsi" w:cstheme="minorBidi"/>
-          <w:color w:val="auto"/>
-          <w:sz w:val="22"/>
-          <w:szCs w:val="22"/>
-          <w:lang w:val="en-GB"/>
-        </w:rPr>
-        <w:t xml:space="preserve"> coded in blue and input assumptions in yellow.  Calculations are in orange.</w:t>
-      </w:r>
-    </w:p>
-    <w:p>
-      <w:pPr>
-        <w:pStyle w:val="Normal1"/>
-        <w:rPr>
-          <w:rFonts w:asciiTheme="minorHAnsi" w:eastAsiaTheme="minorEastAsia" w:hAnsiTheme="minorHAnsi" w:cstheme="minorBidi"/>
-          <w:color w:val="auto"/>
-          <w:sz w:val="22"/>
-          <w:szCs w:val="22"/>
-          <w:lang w:val="en-GB"/>
-        </w:rPr>
-      </w:pPr>
-      <w:r>
-        <w:rPr>
-          <w:rFonts w:asciiTheme="minorHAnsi" w:eastAsiaTheme="minorEastAsia" w:hAnsiTheme="minorHAnsi" w:cstheme="minorBidi"/>
-          <w:noProof/>
           <w:color w:val="auto"/>
           <w:sz w:val="22"/>
           <w:szCs w:val="22"/>
         </w:rPr>
         <w:drawing>
-          <wp:inline distT="114300" distB="114300" distL="114300" distR="114300" wp14:anchorId="095106D7" wp14:editId="04802739">
+          <wp:inline distT="114300" distB="114300" distL="114300" distR="114300" wp14:anchorId="01596297" wp14:editId="5D27D8D3">
             <wp:extent cx="5943600" cy="1803400"/>
             <wp:effectExtent l="0" t="0" r="0" b="6350"/>
-            <wp:docPr id="1" name="image45.png" descr="6.9_step1.json" title="6.9_step1.json"/>
+            <wp:docPr id="22" name="image45.png" descr="6.9_step2.json" title="6.9_step2.json"/>
             <wp:cNvGraphicFramePr/>
             <a:graphic xmlns:a="http://schemas.openxmlformats.org/drawingml/2006/main">
               <a:graphicData uri="http://schemas.openxmlformats.org/drawingml/2006/picture">
@@ -565,7 +654,7 @@
                     <pic:cNvPicPr preferRelativeResize="0"/>
                   </pic:nvPicPr>
                   <pic:blipFill>
-                    <a:blip r:embed="rId5"/>
+                    <a:blip r:embed="rId7"/>
                     <a:srcRect/>
                     <a:stretch>
                       <a:fillRect/>
@@ -599,253 +688,46 @@
           <w:lang w:val="en-GB"/>
         </w:rPr>
       </w:pPr>
-    </w:p>
-    <w:p>
-      <w:pPr>
-        <w:pStyle w:val="Heading3"/>
-        <w:rPr>
-          <w:noProof/>
-          <w:lang w:eastAsia="en-GB"/>
-        </w:rPr>
-      </w:pPr>
-      <w:r>
-        <w:rPr>
-          <w:noProof/>
-          <w:lang w:eastAsia="en-GB"/>
-        </w:rPr>
-        <w:t>Step 2</w:t>
-      </w:r>
-      <w:r>
-        <w:rPr>
-          <w:noProof/>
-          <w:lang w:eastAsia="en-GB"/>
-        </w:rPr>
-        <w:t>: Using the above data, fill in the following inputs in the spreadsheet model for Le Napoleon</w:t>
-      </w:r>
-    </w:p>
-    <w:p>
-      <w:pPr>
-        <w:pStyle w:val="Normal1"/>
-        <w:rPr>
-          <w:rFonts w:asciiTheme="minorHAnsi" w:eastAsiaTheme="minorEastAsia" w:hAnsiTheme="minorHAnsi" w:cstheme="minorBidi"/>
-          <w:color w:val="auto"/>
-          <w:sz w:val="22"/>
-          <w:szCs w:val="22"/>
-          <w:lang w:val="en-GB"/>
-        </w:rPr>
-      </w:pPr>
-      <w:r>
-        <w:rPr>
-          <w:rFonts w:asciiTheme="minorHAnsi" w:eastAsiaTheme="minorEastAsia" w:hAnsiTheme="minorHAnsi" w:cstheme="minorBidi"/>
-          <w:color w:val="auto"/>
-          <w:sz w:val="22"/>
-          <w:szCs w:val="22"/>
-          <w:lang w:val="en-GB"/>
-        </w:rPr>
-        <w:t xml:space="preserve">Plant fixed cost </w:t>
-      </w:r>
-    </w:p>
-    <w:p>
-      <w:pPr>
-        <w:pStyle w:val="Normal1"/>
-        <w:numPr>
-          <w:ilvl w:val="0"/>
-          <w:numId w:val="2"/>
-        </w:numPr>
-        <w:rPr>
-          <w:rFonts w:asciiTheme="minorHAnsi" w:eastAsiaTheme="minorEastAsia" w:hAnsiTheme="minorHAnsi" w:cstheme="minorBidi"/>
-          <w:color w:val="auto"/>
-          <w:sz w:val="22"/>
-          <w:szCs w:val="22"/>
-          <w:lang w:val="en-GB"/>
-        </w:rPr>
-      </w:pPr>
-      <w:r>
-        <w:rPr>
-          <w:rFonts w:asciiTheme="minorHAnsi" w:eastAsiaTheme="minorEastAsia" w:hAnsiTheme="minorHAnsi" w:cstheme="minorBidi"/>
-          <w:color w:val="auto"/>
-          <w:sz w:val="22"/>
-          <w:szCs w:val="22"/>
-          <w:lang w:val="en-GB"/>
-        </w:rPr>
-        <w:t xml:space="preserve">Annual Discount rate for profit  </w:t>
-      </w:r>
-    </w:p>
-    <w:p>
-      <w:pPr>
-        <w:pStyle w:val="Normal1"/>
-        <w:numPr>
-          <w:ilvl w:val="0"/>
-          <w:numId w:val="2"/>
-        </w:numPr>
-        <w:rPr>
-          <w:rFonts w:asciiTheme="minorHAnsi" w:eastAsiaTheme="minorEastAsia" w:hAnsiTheme="minorHAnsi" w:cstheme="minorBidi"/>
-          <w:color w:val="auto"/>
-          <w:sz w:val="22"/>
-          <w:szCs w:val="22"/>
-          <w:lang w:val="en-GB"/>
-        </w:rPr>
-      </w:pPr>
-      <w:r>
-        <w:rPr>
-          <w:rFonts w:asciiTheme="minorHAnsi" w:eastAsiaTheme="minorEastAsia" w:hAnsiTheme="minorHAnsi" w:cstheme="minorBidi"/>
-          <w:color w:val="auto"/>
-          <w:sz w:val="22"/>
-          <w:szCs w:val="22"/>
-          <w:lang w:val="en-GB"/>
-        </w:rPr>
-        <w:t xml:space="preserve">Cost per unit of capacity </w:t>
-      </w:r>
-    </w:p>
-    <w:p>
-      <w:pPr>
-        <w:pStyle w:val="Normal1"/>
-        <w:numPr>
-          <w:ilvl w:val="0"/>
-          <w:numId w:val="2"/>
-        </w:numPr>
-        <w:rPr>
-          <w:rFonts w:asciiTheme="minorHAnsi" w:eastAsiaTheme="minorEastAsia" w:hAnsiTheme="minorHAnsi" w:cstheme="minorBidi"/>
-          <w:color w:val="auto"/>
-          <w:sz w:val="22"/>
-          <w:szCs w:val="22"/>
-          <w:lang w:val="en-GB"/>
-        </w:rPr>
-      </w:pPr>
-      <w:r>
-        <w:rPr>
-          <w:rFonts w:asciiTheme="minorHAnsi" w:eastAsiaTheme="minorEastAsia" w:hAnsiTheme="minorHAnsi" w:cstheme="minorBidi"/>
-          <w:color w:val="auto"/>
-          <w:sz w:val="22"/>
-          <w:szCs w:val="22"/>
-          <w:lang w:val="en-GB"/>
-        </w:rPr>
-        <w:t>Also assume the annual capacity of the bakery is 300,000 pastries</w:t>
-      </w:r>
-    </w:p>
-    <w:p>
-      <w:pPr>
-        <w:pStyle w:val="Normal1"/>
-        <w:rPr>
-          <w:rFonts w:asciiTheme="minorHAnsi" w:eastAsiaTheme="minorEastAsia" w:hAnsiTheme="minorHAnsi" w:cstheme="minorBidi"/>
-          <w:color w:val="auto"/>
-          <w:sz w:val="22"/>
-          <w:szCs w:val="22"/>
-          <w:lang w:val="en-GB"/>
-        </w:rPr>
-      </w:pPr>
-    </w:p>
-    <w:p>
-      <w:pPr>
-        <w:pStyle w:val="Normal1"/>
-        <w:rPr>
-          <w:rFonts w:asciiTheme="minorHAnsi" w:eastAsiaTheme="minorEastAsia" w:hAnsiTheme="minorHAnsi" w:cstheme="minorBidi"/>
-          <w:color w:val="auto"/>
-          <w:sz w:val="22"/>
-          <w:szCs w:val="22"/>
-          <w:lang w:val="en-GB"/>
-        </w:rPr>
-      </w:pPr>
-      <w:r>
-        <w:rPr>
-          <w:rFonts w:asciiTheme="minorHAnsi" w:eastAsiaTheme="minorEastAsia" w:hAnsiTheme="minorHAnsi" w:cstheme="minorBidi"/>
-          <w:noProof/>
-          <w:color w:val="auto"/>
-          <w:sz w:val="22"/>
-          <w:szCs w:val="22"/>
-        </w:rPr>
-        <w:drawing>
-          <wp:inline distT="114300" distB="114300" distL="114300" distR="114300" wp14:anchorId="7D66FEEC" wp14:editId="734E9D31">
-            <wp:extent cx="5943600" cy="1803400"/>
-            <wp:effectExtent l="0" t="0" r="0" b="6350"/>
-            <wp:docPr id="22" name="image45.png" descr="6.9_step2.json" title="6.9_step2.json"/>
-            <wp:cNvGraphicFramePr/>
-            <a:graphic xmlns:a="http://schemas.openxmlformats.org/drawingml/2006/main">
-              <a:graphicData uri="http://schemas.openxmlformats.org/drawingml/2006/picture">
-                <pic:pic xmlns:pic="http://schemas.openxmlformats.org/drawingml/2006/picture">
-                  <pic:nvPicPr>
-                    <pic:cNvPr id="0" name="image45.png"/>
-                    <pic:cNvPicPr preferRelativeResize="0"/>
-                  </pic:nvPicPr>
-                  <pic:blipFill>
-                    <a:blip r:embed="rId5"/>
-                    <a:srcRect/>
-                    <a:stretch>
-                      <a:fillRect/>
-                    </a:stretch>
-                  </pic:blipFill>
-                  <pic:spPr>
-                    <a:xfrm>
-                      <a:off x="0" y="0"/>
-                      <a:ext cx="5943600" cy="1803400"/>
-                    </a:xfrm>
-                    <a:prstGeom prst="rect">
-                      <a:avLst/>
-                    </a:prstGeom>
-                    <a:ln/>
-                  </pic:spPr>
-                </pic:pic>
-              </a:graphicData>
-            </a:graphic>
-          </wp:inline>
-        </w:drawing>
-      </w:r>
-    </w:p>
-    <w:p>
-      <w:pPr>
-        <w:pStyle w:val="Heading3"/>
-        <w:rPr>
-          <w:noProof/>
-          <w:lang w:eastAsia="en-GB"/>
-        </w:rPr>
-      </w:pPr>
-      <w:r>
-        <w:rPr>
-          <w:noProof/>
-          <w:lang w:eastAsia="en-GB"/>
-        </w:rPr>
-        <w:t>Step 3</w:t>
-      </w:r>
-      <w:r>
-        <w:rPr>
-          <w:noProof/>
-          <w:lang w:eastAsia="en-GB"/>
+      <w:r>
+        <w:rPr>
+          <w:rFonts w:asciiTheme="minorHAnsi" w:eastAsiaTheme="minorEastAsia" w:hAnsiTheme="minorHAnsi" w:cstheme="minorBidi"/>
+          <w:color w:val="auto"/>
+          <w:sz w:val="22"/>
+          <w:szCs w:val="22"/>
+          <w:lang w:val="en-GB"/>
+        </w:rPr>
+        <w:t xml:space="preserve">Step </w:t>
+      </w:r>
+      <w:r>
+        <w:rPr>
+          <w:rFonts w:asciiTheme="minorHAnsi" w:eastAsiaTheme="minorEastAsia" w:hAnsiTheme="minorHAnsi" w:cstheme="minorBidi"/>
+          <w:color w:val="auto"/>
+          <w:sz w:val="22"/>
+          <w:szCs w:val="22"/>
+          <w:lang w:val="en-GB"/>
+        </w:rPr>
+        <w:t>2</w:t>
+      </w:r>
+      <w:r>
+        <w:rPr>
+          <w:rFonts w:asciiTheme="minorHAnsi" w:eastAsiaTheme="minorEastAsia" w:hAnsiTheme="minorHAnsi" w:cstheme="minorBidi"/>
+          <w:color w:val="auto"/>
+          <w:sz w:val="22"/>
+          <w:szCs w:val="22"/>
+          <w:lang w:val="en-GB"/>
         </w:rPr>
         <w:t xml:space="preserve">: Now calculate the total cost of construction using </w:t>
       </w:r>
       <w:r>
         <w:rPr>
-          <w:noProof/>
-          <w:lang w:eastAsia="en-GB"/>
+          <w:rFonts w:asciiTheme="minorHAnsi" w:eastAsiaTheme="minorEastAsia" w:hAnsiTheme="minorHAnsi" w:cstheme="minorBidi"/>
+          <w:color w:val="auto"/>
+          <w:sz w:val="22"/>
+          <w:szCs w:val="22"/>
+          <w:lang w:val="en-GB"/>
         </w:rPr>
         <w:t>an equation</w:t>
       </w:r>
-    </w:p>
-    <w:p>
-      <w:pPr>
-        <w:pStyle w:val="Normal1"/>
-        <w:rPr>
-          <w:rFonts w:asciiTheme="minorHAnsi" w:eastAsiaTheme="minorEastAsia" w:hAnsiTheme="minorHAnsi" w:cstheme="minorBidi"/>
-          <w:color w:val="auto"/>
-          <w:sz w:val="22"/>
-          <w:szCs w:val="22"/>
-          <w:lang w:val="en-GB"/>
-        </w:rPr>
-      </w:pPr>
-      <m:oMathPara>
-        <m:oMath>
-          <m:r>
-            <w:rPr>
-              <w:rFonts w:ascii="Cambria Math" w:eastAsiaTheme="minorEastAsia" w:hAnsi="Cambria Math" w:cstheme="minorBidi"/>
-              <w:color w:val="auto"/>
-              <w:sz w:val="22"/>
-              <w:szCs w:val="22"/>
-              <w:lang w:val="en-GB"/>
-            </w:rPr>
-            <m:t>Bakery Building Cost = Plant Fixed Cost + Cost per unit × Annual Capacity</m:t>
-          </m:r>
-        </m:oMath>
-      </m:oMathPara>
     </w:p>
     <w:p>
       <w:pPr>
@@ -900,7 +782,7 @@
           <w:szCs w:val="22"/>
           <w:lang w:val="en-GB"/>
         </w:rPr>
-        <w:t xml:space="preserve">. </w:t>
+        <w:t xml:space="preserve">.  </w:t>
       </w:r>
     </w:p>
     <w:p>
@@ -917,58 +799,13 @@
       <w:r>
         <w:rPr>
           <w:rFonts w:asciiTheme="minorHAnsi" w:eastAsiaTheme="minorEastAsia" w:hAnsiTheme="minorHAnsi" w:cstheme="minorBidi"/>
-          <w:color w:val="auto"/>
-          <w:sz w:val="22"/>
-          <w:szCs w:val="22"/>
-          <w:lang w:val="en-GB"/>
-        </w:rPr>
-        <w:t xml:space="preserve">Note: As described in our modeling rules, we have grouped all our inputs together.  In Cells B2 through </w:t>
-      </w:r>
-      <w:proofErr w:type="gramStart"/>
-      <w:r>
-        <w:rPr>
-          <w:rFonts w:asciiTheme="minorHAnsi" w:eastAsiaTheme="minorEastAsia" w:hAnsiTheme="minorHAnsi" w:cstheme="minorBidi"/>
-          <w:color w:val="auto"/>
-          <w:sz w:val="22"/>
-          <w:szCs w:val="22"/>
-          <w:lang w:val="en-GB"/>
-        </w:rPr>
-        <w:t>B15</w:t>
-      </w:r>
-      <w:proofErr w:type="gramEnd"/>
-      <w:r>
-        <w:rPr>
-          <w:rFonts w:asciiTheme="minorHAnsi" w:eastAsiaTheme="minorEastAsia" w:hAnsiTheme="minorHAnsi" w:cstheme="minorBidi"/>
-          <w:color w:val="auto"/>
-          <w:sz w:val="22"/>
-          <w:szCs w:val="22"/>
-          <w:lang w:val="en-GB"/>
-        </w:rPr>
-        <w:t xml:space="preserve"> we have entered values of our inputs and decision variables. Decision variables are color coded in blue and input assumptions in yellow.  Calculations are in orange. </w:t>
-      </w:r>
-    </w:p>
-    <w:p>
-      <w:pPr>
-        <w:pStyle w:val="Normal1"/>
-        <w:rPr>
-          <w:rFonts w:asciiTheme="minorHAnsi" w:eastAsiaTheme="minorEastAsia" w:hAnsiTheme="minorHAnsi" w:cstheme="minorBidi"/>
-          <w:color w:val="auto"/>
-          <w:sz w:val="22"/>
-          <w:szCs w:val="22"/>
-          <w:lang w:val="en-GB"/>
-        </w:rPr>
-      </w:pPr>
-      <w:bookmarkStart w:id="0" w:name="_GoBack"/>
-      <w:r>
-        <w:rPr>
-          <w:rFonts w:asciiTheme="minorHAnsi" w:eastAsiaTheme="minorEastAsia" w:hAnsiTheme="minorHAnsi" w:cstheme="minorBidi"/>
           <w:noProof/>
           <w:color w:val="auto"/>
           <w:sz w:val="22"/>
           <w:szCs w:val="22"/>
         </w:rPr>
         <w:drawing>
-          <wp:inline distT="114300" distB="114300" distL="114300" distR="114300" wp14:anchorId="29F14B93" wp14:editId="28ED1A19">
+          <wp:inline distT="114300" distB="114300" distL="114300" distR="114300" wp14:anchorId="5CB609AB" wp14:editId="4E9DC375">
             <wp:extent cx="5943600" cy="1765300"/>
             <wp:effectExtent l="0" t="0" r="0" b="6350"/>
             <wp:docPr id="25" name="image50.png" descr="6.9_step3.json" title="6.9_step3.json"/>
@@ -981,7 +818,7 @@
                     <pic:cNvPicPr preferRelativeResize="0"/>
                   </pic:nvPicPr>
                   <pic:blipFill>
-                    <a:blip r:embed="rId6"/>
+                    <a:blip r:embed="rId8"/>
                     <a:srcRect/>
                     <a:stretch>
                       <a:fillRect/>
@@ -1003,7 +840,6 @@
           </wp:inline>
         </w:drawing>
       </w:r>
-      <w:bookmarkEnd w:id="0"/>
     </w:p>
     <w:p/>
     <w:sectPr>
@@ -1016,9 +852,38 @@
 </w:document>
 </file>
 
+<file path=word/comments.xml><?xml version="1.0" encoding="utf-8"?>
+<w:comments xmlns:wpc="http://schemas.microsoft.com/office/word/2010/wordprocessingCanvas" xmlns:mc="http://schemas.openxmlformats.org/markup-compatibility/2006" xmlns:o="urn:schemas-microsoft-com:office:office" xmlns:r="http://schemas.openxmlformats.org/officeDocument/2006/relationships" xmlns:m="http://schemas.openxmlformats.org/officeDocument/2006/math" xmlns:v="urn:schemas-microsoft-com:vml" xmlns:wp14="http://schemas.microsoft.com/office/word/2010/wordprocessingDrawing" xmlns:wp="http://schemas.openxmlformats.org/drawingml/2006/wordprocessingDrawing" xmlns:w10="urn:schemas-microsoft-com:office:word" xmlns:w="http://schemas.openxmlformats.org/wordprocessingml/2006/main" xmlns:w14="http://schemas.microsoft.com/office/word/2010/wordml" xmlns:w15="http://schemas.microsoft.com/office/word/2012/wordml" xmlns:wpg="http://schemas.microsoft.com/office/word/2010/wordprocessingGroup" xmlns:wpi="http://schemas.microsoft.com/office/word/2010/wordprocessingInk" xmlns:wne="http://schemas.microsoft.com/office/word/2006/wordml" xmlns:wps="http://schemas.microsoft.com/office/word/2010/wordprocessingShape" mc:Ignorable="w14 w15 wp14">
+  <w:comment w:id="0" w:author="Ranu Aggarwal" w:date="2018-08-21T16:57:00Z" w:initials="RA">
+    <w:p>
+      <w:pPr>
+        <w:pStyle w:val="CommentText"/>
+      </w:pPr>
+      <w:r>
+        <w:rPr>
+          <w:rStyle w:val="CommentReference"/>
+        </w:rPr>
+        <w:annotationRef/>
+      </w:r>
+      <w:proofErr w:type="gramStart"/>
+      <w:r>
+        <w:t>bold</w:t>
+      </w:r>
+      <w:proofErr w:type="gramEnd"/>
+    </w:p>
+  </w:comment>
+</w:comments>
+</file>
+
+<file path=word/commentsExtended.xml><?xml version="1.0" encoding="utf-8"?>
+<w15:commentsEx xmlns:wpc="http://schemas.microsoft.com/office/word/2010/wordprocessingCanvas" xmlns:mc="http://schemas.openxmlformats.org/markup-compatibility/2006" xmlns:o="urn:schemas-microsoft-com:office:office" xmlns:r="http://schemas.openxmlformats.org/officeDocument/2006/relationships" xmlns:m="http://schemas.openxmlformats.org/officeDocument/2006/math" xmlns:v="urn:schemas-microsoft-com:vml" xmlns:wp14="http://schemas.microsoft.com/office/word/2010/wordprocessingDrawing" xmlns:wp="http://schemas.openxmlformats.org/drawingml/2006/wordprocessingDrawing" xmlns:w10="urn:schemas-microsoft-com:office:word" xmlns:w="http://schemas.openxmlformats.org/wordprocessingml/2006/main" xmlns:w14="http://schemas.microsoft.com/office/word/2010/wordml" xmlns:w15="http://schemas.microsoft.com/office/word/2012/wordml" xmlns:wpg="http://schemas.microsoft.com/office/word/2010/wordprocessingGroup" xmlns:wpi="http://schemas.microsoft.com/office/word/2010/wordprocessingInk" xmlns:wne="http://schemas.microsoft.com/office/word/2006/wordml" xmlns:wps="http://schemas.microsoft.com/office/word/2010/wordprocessingShape" mc:Ignorable="w14 w15 wp14">
+  <w15:commentEx w15:paraId="25B5EB77" w15:done="0"/>
+</w15:commentsEx>
+</file>
+
 <file path=word/numbering.xml><?xml version="1.0" encoding="utf-8"?>
-<w:numbering xmlns:wpc="http://schemas.microsoft.com/office/word/2010/wordprocessingCanvas" xmlns:cx="http://schemas.microsoft.com/office/drawing/2014/chartex" xmlns:cx1="http://schemas.microsoft.com/office/drawing/2015/9/8/chartex" xmlns:mc="http://schemas.openxmlformats.org/markup-compatibility/2006" xmlns:o="urn:schemas-microsoft-com:office:office" xmlns:r="http://schemas.openxmlformats.org/officeDocument/2006/relationships" xmlns:m="http://schemas.openxmlformats.org/officeDocument/2006/math" xmlns:v="urn:schemas-microsoft-com:vml" xmlns:wp14="http://schemas.microsoft.com/office/word/2010/wordprocessingDrawing" xmlns:wp="http://schemas.openxmlformats.org/drawingml/2006/wordprocessingDrawing" xmlns:w10="urn:schemas-microsoft-com:office:word" xmlns:w="http://schemas.openxmlformats.org/wordprocessingml/2006/main" xmlns:w14="http://schemas.microsoft.com/office/word/2010/wordml" xmlns:w15="http://schemas.microsoft.com/office/word/2012/wordml" xmlns:w16se="http://schemas.microsoft.com/office/word/2015/wordml/symex" xmlns:wpg="http://schemas.microsoft.com/office/word/2010/wordprocessingGroup" xmlns:wpi="http://schemas.microsoft.com/office/word/2010/wordprocessingInk" xmlns:wne="http://schemas.microsoft.com/office/word/2006/wordml" xmlns:wps="http://schemas.microsoft.com/office/word/2010/wordprocessingShape" mc:Ignorable="w14 w15 w16se wp14">
-  <w:abstractNum w:abstractNumId="0" w15:restartNumberingAfterBreak="0">
+<w:numbering xmlns:wpc="http://schemas.microsoft.com/office/word/2010/wordprocessingCanvas" xmlns:mc="http://schemas.openxmlformats.org/markup-compatibility/2006" xmlns:o="urn:schemas-microsoft-com:office:office" xmlns:r="http://schemas.openxmlformats.org/officeDocument/2006/relationships" xmlns:m="http://schemas.openxmlformats.org/officeDocument/2006/math" xmlns:v="urn:schemas-microsoft-com:vml" xmlns:wp14="http://schemas.microsoft.com/office/word/2010/wordprocessingDrawing" xmlns:wp="http://schemas.openxmlformats.org/drawingml/2006/wordprocessingDrawing" xmlns:w10="urn:schemas-microsoft-com:office:word" xmlns:w="http://schemas.openxmlformats.org/wordprocessingml/2006/main" xmlns:w14="http://schemas.microsoft.com/office/word/2010/wordml" xmlns:w15="http://schemas.microsoft.com/office/word/2012/wordml" xmlns:wpg="http://schemas.microsoft.com/office/word/2010/wordprocessingGroup" xmlns:wpi="http://schemas.microsoft.com/office/word/2010/wordprocessingInk" xmlns:wne="http://schemas.microsoft.com/office/word/2006/wordml" xmlns:wps="http://schemas.microsoft.com/office/word/2010/wordprocessingShape" mc:Ignorable="w14 w15 wp14">
+  <w:abstractNum w:abstractNumId="0">
     <w:nsid w:val="51B42BF3"/>
     <w:multiLevelType w:val="multilevel"/>
     <w:tmpl w:val="AB347F1C"/>
@@ -1131,10 +996,96 @@
       </w:rPr>
     </w:lvl>
   </w:abstractNum>
-  <w:abstractNum w:abstractNumId="1" w15:restartNumberingAfterBreak="0">
+  <w:abstractNum w:abstractNumId="1">
     <w:nsid w:val="5CEB7CC8"/>
     <w:multiLevelType w:val="hybridMultilevel"/>
     <w:tmpl w:val="96E43D58"/>
+    <w:lvl w:ilvl="0" w:tplc="0409000F">
+      <w:start w:val="1"/>
+      <w:numFmt w:val="decimal"/>
+      <w:lvlText w:val="%1."/>
+      <w:lvlJc w:val="left"/>
+      <w:pPr>
+        <w:ind w:left="720" w:hanging="360"/>
+      </w:pPr>
+    </w:lvl>
+    <w:lvl w:ilvl="1" w:tplc="04090019" w:tentative="1">
+      <w:start w:val="1"/>
+      <w:numFmt w:val="lowerLetter"/>
+      <w:lvlText w:val="%2."/>
+      <w:lvlJc w:val="left"/>
+      <w:pPr>
+        <w:ind w:left="1440" w:hanging="360"/>
+      </w:pPr>
+    </w:lvl>
+    <w:lvl w:ilvl="2" w:tplc="0409001B" w:tentative="1">
+      <w:start w:val="1"/>
+      <w:numFmt w:val="lowerRoman"/>
+      <w:lvlText w:val="%3."/>
+      <w:lvlJc w:val="right"/>
+      <w:pPr>
+        <w:ind w:left="2160" w:hanging="180"/>
+      </w:pPr>
+    </w:lvl>
+    <w:lvl w:ilvl="3" w:tplc="0409000F" w:tentative="1">
+      <w:start w:val="1"/>
+      <w:numFmt w:val="decimal"/>
+      <w:lvlText w:val="%4."/>
+      <w:lvlJc w:val="left"/>
+      <w:pPr>
+        <w:ind w:left="2880" w:hanging="360"/>
+      </w:pPr>
+    </w:lvl>
+    <w:lvl w:ilvl="4" w:tplc="04090019" w:tentative="1">
+      <w:start w:val="1"/>
+      <w:numFmt w:val="lowerLetter"/>
+      <w:lvlText w:val="%5."/>
+      <w:lvlJc w:val="left"/>
+      <w:pPr>
+        <w:ind w:left="3600" w:hanging="360"/>
+      </w:pPr>
+    </w:lvl>
+    <w:lvl w:ilvl="5" w:tplc="0409001B" w:tentative="1">
+      <w:start w:val="1"/>
+      <w:numFmt w:val="lowerRoman"/>
+      <w:lvlText w:val="%6."/>
+      <w:lvlJc w:val="right"/>
+      <w:pPr>
+        <w:ind w:left="4320" w:hanging="180"/>
+      </w:pPr>
+    </w:lvl>
+    <w:lvl w:ilvl="6" w:tplc="0409000F" w:tentative="1">
+      <w:start w:val="1"/>
+      <w:numFmt w:val="decimal"/>
+      <w:lvlText w:val="%7."/>
+      <w:lvlJc w:val="left"/>
+      <w:pPr>
+        <w:ind w:left="5040" w:hanging="360"/>
+      </w:pPr>
+    </w:lvl>
+    <w:lvl w:ilvl="7" w:tplc="04090019" w:tentative="1">
+      <w:start w:val="1"/>
+      <w:numFmt w:val="lowerLetter"/>
+      <w:lvlText w:val="%8."/>
+      <w:lvlJc w:val="left"/>
+      <w:pPr>
+        <w:ind w:left="5760" w:hanging="360"/>
+      </w:pPr>
+    </w:lvl>
+    <w:lvl w:ilvl="8" w:tplc="0409001B" w:tentative="1">
+      <w:start w:val="1"/>
+      <w:numFmt w:val="lowerRoman"/>
+      <w:lvlText w:val="%9."/>
+      <w:lvlJc w:val="right"/>
+      <w:pPr>
+        <w:ind w:left="6480" w:hanging="180"/>
+      </w:pPr>
+    </w:lvl>
+  </w:abstractNum>
+  <w:abstractNum w:abstractNumId="2">
+    <w:nsid w:val="735725D3"/>
+    <w:multiLevelType w:val="hybridMultilevel"/>
+    <w:tmpl w:val="8312EC2E"/>
     <w:lvl w:ilvl="0" w:tplc="0409000F">
       <w:start w:val="1"/>
       <w:numFmt w:val="decimal"/>
@@ -1223,11 +1174,22 @@
   <w:num w:numId="2">
     <w:abstractNumId w:val="1"/>
   </w:num>
+  <w:num w:numId="3">
+    <w:abstractNumId w:val="2"/>
+  </w:num>
 </w:numbering>
 </file>
 
+<file path=word/people.xml><?xml version="1.0" encoding="utf-8"?>
+<w15:people xmlns:wpc="http://schemas.microsoft.com/office/word/2010/wordprocessingCanvas" xmlns:mc="http://schemas.openxmlformats.org/markup-compatibility/2006" xmlns:o="urn:schemas-microsoft-com:office:office" xmlns:r="http://schemas.openxmlformats.org/officeDocument/2006/relationships" xmlns:m="http://schemas.openxmlformats.org/officeDocument/2006/math" xmlns:v="urn:schemas-microsoft-com:vml" xmlns:wp14="http://schemas.microsoft.com/office/word/2010/wordprocessingDrawing" xmlns:wp="http://schemas.openxmlformats.org/drawingml/2006/wordprocessingDrawing" xmlns:w10="urn:schemas-microsoft-com:office:word" xmlns:w="http://schemas.openxmlformats.org/wordprocessingml/2006/main" xmlns:w14="http://schemas.microsoft.com/office/word/2010/wordml" xmlns:w15="http://schemas.microsoft.com/office/word/2012/wordml" xmlns:wpg="http://schemas.microsoft.com/office/word/2010/wordprocessingGroup" xmlns:wpi="http://schemas.microsoft.com/office/word/2010/wordprocessingInk" xmlns:wne="http://schemas.microsoft.com/office/word/2006/wordml" xmlns:wps="http://schemas.microsoft.com/office/word/2010/wordprocessingShape" mc:Ignorable="w14 w15 wp14">
+  <w15:person w15:author="Ranu Aggarwal">
+    <w15:presenceInfo w15:providerId="AD" w15:userId="S-1-5-21-3214158073-3399791029-1922794930-4660"/>
+  </w15:person>
+</w15:people>
+</file>
+
 <file path=word/styles.xml><?xml version="1.0" encoding="utf-8"?>
-<w:styles xmlns:mc="http://schemas.openxmlformats.org/markup-compatibility/2006" xmlns:r="http://schemas.openxmlformats.org/officeDocument/2006/relationships" xmlns:w="http://schemas.openxmlformats.org/wordprocessingml/2006/main" xmlns:w14="http://schemas.microsoft.com/office/word/2010/wordml" xmlns:w15="http://schemas.microsoft.com/office/word/2012/wordml" xmlns:w16se="http://schemas.microsoft.com/office/word/2015/wordml/symex" mc:Ignorable="w14 w15 w16se">
+<w:styles xmlns:mc="http://schemas.openxmlformats.org/markup-compatibility/2006" xmlns:r="http://schemas.openxmlformats.org/officeDocument/2006/relationships" xmlns:w="http://schemas.openxmlformats.org/wordprocessingml/2006/main" xmlns:w14="http://schemas.microsoft.com/office/word/2010/wordml" xmlns:w15="http://schemas.microsoft.com/office/word/2012/wordml" mc:Ignorable="w14 w15">
   <w:docDefaults>
     <w:rPrDefault>
       <w:rPr>
@@ -1737,6 +1699,104 @@
       <w:lang w:val="en-GB"/>
     </w:rPr>
   </w:style>
+  <w:style w:type="character" w:styleId="CommentReference">
+    <w:name w:val="annotation reference"/>
+    <w:basedOn w:val="DefaultParagraphFont"/>
+    <w:uiPriority w:val="99"/>
+    <w:semiHidden/>
+    <w:unhideWhenUsed/>
+    <w:rsid w:val="00F736CE"/>
+    <w:rPr>
+      <w:sz w:val="16"/>
+      <w:szCs w:val="16"/>
+    </w:rPr>
+  </w:style>
+  <w:style w:type="paragraph" w:styleId="CommentText">
+    <w:name w:val="annotation text"/>
+    <w:basedOn w:val="Normal"/>
+    <w:link w:val="CommentTextChar"/>
+    <w:uiPriority w:val="99"/>
+    <w:semiHidden/>
+    <w:unhideWhenUsed/>
+    <w:rsid w:val="00F736CE"/>
+    <w:pPr>
+      <w:spacing w:line="240" w:lineRule="auto"/>
+    </w:pPr>
+    <w:rPr>
+      <w:sz w:val="20"/>
+      <w:szCs w:val="20"/>
+    </w:rPr>
+  </w:style>
+  <w:style w:type="character" w:customStyle="1" w:styleId="CommentTextChar">
+    <w:name w:val="Comment Text Char"/>
+    <w:basedOn w:val="DefaultParagraphFont"/>
+    <w:link w:val="CommentText"/>
+    <w:uiPriority w:val="99"/>
+    <w:semiHidden/>
+    <w:rsid w:val="00F736CE"/>
+    <w:rPr>
+      <w:sz w:val="20"/>
+      <w:szCs w:val="20"/>
+    </w:rPr>
+  </w:style>
+  <w:style w:type="paragraph" w:styleId="CommentSubject">
+    <w:name w:val="annotation subject"/>
+    <w:basedOn w:val="CommentText"/>
+    <w:next w:val="CommentText"/>
+    <w:link w:val="CommentSubjectChar"/>
+    <w:uiPriority w:val="99"/>
+    <w:semiHidden/>
+    <w:unhideWhenUsed/>
+    <w:rsid w:val="00F736CE"/>
+    <w:rPr>
+      <w:b/>
+      <w:bCs/>
+    </w:rPr>
+  </w:style>
+  <w:style w:type="character" w:customStyle="1" w:styleId="CommentSubjectChar">
+    <w:name w:val="Comment Subject Char"/>
+    <w:basedOn w:val="CommentTextChar"/>
+    <w:link w:val="CommentSubject"/>
+    <w:uiPriority w:val="99"/>
+    <w:semiHidden/>
+    <w:rsid w:val="00F736CE"/>
+    <w:rPr>
+      <w:b/>
+      <w:bCs/>
+      <w:sz w:val="20"/>
+      <w:szCs w:val="20"/>
+    </w:rPr>
+  </w:style>
+  <w:style w:type="paragraph" w:styleId="BalloonText">
+    <w:name w:val="Balloon Text"/>
+    <w:basedOn w:val="Normal"/>
+    <w:link w:val="BalloonTextChar"/>
+    <w:uiPriority w:val="99"/>
+    <w:semiHidden/>
+    <w:unhideWhenUsed/>
+    <w:rsid w:val="00F736CE"/>
+    <w:pPr>
+      <w:spacing w:after="0" w:line="240" w:lineRule="auto"/>
+    </w:pPr>
+    <w:rPr>
+      <w:rFonts w:ascii="Segoe UI" w:hAnsi="Segoe UI" w:cs="Segoe UI"/>
+      <w:sz w:val="18"/>
+      <w:szCs w:val="18"/>
+    </w:rPr>
+  </w:style>
+  <w:style w:type="character" w:customStyle="1" w:styleId="BalloonTextChar">
+    <w:name w:val="Balloon Text Char"/>
+    <w:basedOn w:val="DefaultParagraphFont"/>
+    <w:link w:val="BalloonText"/>
+    <w:uiPriority w:val="99"/>
+    <w:semiHidden/>
+    <w:rsid w:val="00F736CE"/>
+    <w:rPr>
+      <w:rFonts w:ascii="Segoe UI" w:hAnsi="Segoe UI" w:cs="Segoe UI"/>
+      <w:sz w:val="18"/>
+      <w:szCs w:val="18"/>
+    </w:rPr>
+  </w:style>
 </w:styles>
 </file>
 

</xml_diff>

<commit_message>
Adding blockquote to 6.9
</commit_message>
<xml_diff>
--- a/assets/public/Chapter_6_Building_A_Model/documents/09_Modeling_Bakery_Building_Cost_And_Discount_Rate.docx
+++ b/assets/public/Chapter_6_Building_A_Model/documents/09_Modeling_Bakery_Building_Cost_And_Discount_Rate.docx
@@ -1,6 +1,6 @@
 
 <file path=word/document.xml><?xml version="1.0" encoding="utf-8"?>
-<w:document xmlns:wpc="http://schemas.microsoft.com/office/word/2010/wordprocessingCanvas" xmlns:mc="http://schemas.openxmlformats.org/markup-compatibility/2006" xmlns:o="urn:schemas-microsoft-com:office:office" xmlns:r="http://schemas.openxmlformats.org/officeDocument/2006/relationships" xmlns:m="http://schemas.openxmlformats.org/officeDocument/2006/math" xmlns:v="urn:schemas-microsoft-com:vml" xmlns:wp14="http://schemas.microsoft.com/office/word/2010/wordprocessingDrawing" xmlns:wp="http://schemas.openxmlformats.org/drawingml/2006/wordprocessingDrawing" xmlns:w10="urn:schemas-microsoft-com:office:word" xmlns:w="http://schemas.openxmlformats.org/wordprocessingml/2006/main" xmlns:w14="http://schemas.microsoft.com/office/word/2010/wordml" xmlns:w15="http://schemas.microsoft.com/office/word/2012/wordml" xmlns:wpg="http://schemas.microsoft.com/office/word/2010/wordprocessingGroup" xmlns:wpi="http://schemas.microsoft.com/office/word/2010/wordprocessingInk" xmlns:wne="http://schemas.microsoft.com/office/word/2006/wordml" xmlns:wps="http://schemas.microsoft.com/office/word/2010/wordprocessingShape" mc:Ignorable="w14 w15 wp14">
+<w:document xmlns:wpc="http://schemas.microsoft.com/office/word/2010/wordprocessingCanvas" xmlns:cx="http://schemas.microsoft.com/office/drawing/2014/chartex" xmlns:cx1="http://schemas.microsoft.com/office/drawing/2015/9/8/chartex" xmlns:mc="http://schemas.openxmlformats.org/markup-compatibility/2006" xmlns:o="urn:schemas-microsoft-com:office:office" xmlns:r="http://schemas.openxmlformats.org/officeDocument/2006/relationships" xmlns:m="http://schemas.openxmlformats.org/officeDocument/2006/math" xmlns:v="urn:schemas-microsoft-com:vml" xmlns:wp14="http://schemas.microsoft.com/office/word/2010/wordprocessingDrawing" xmlns:wp="http://schemas.openxmlformats.org/drawingml/2006/wordprocessingDrawing" xmlns:w10="urn:schemas-microsoft-com:office:word" xmlns:w="http://schemas.openxmlformats.org/wordprocessingml/2006/main" xmlns:w14="http://schemas.microsoft.com/office/word/2010/wordml" xmlns:w15="http://schemas.microsoft.com/office/word/2012/wordml" xmlns:w16se="http://schemas.microsoft.com/office/word/2015/wordml/symex" xmlns:wpg="http://schemas.microsoft.com/office/word/2010/wordprocessingGroup" xmlns:wpi="http://schemas.microsoft.com/office/word/2010/wordprocessingInk" xmlns:wne="http://schemas.microsoft.com/office/word/2006/wordml" xmlns:wps="http://schemas.microsoft.com/office/word/2010/wordprocessingShape" mc:Ignorable="w14 w15 w16se wp14">
   <w:body>
     <w:p>
       <w:pPr>
@@ -213,21 +213,13 @@
     </w:p>
     <w:p>
       <w:pPr>
-        <w:pStyle w:val="Normal1"/>
-        <w:rPr>
-          <w:rFonts w:asciiTheme="minorHAnsi" w:eastAsiaTheme="minorEastAsia" w:hAnsiTheme="minorHAnsi" w:cstheme="minorBidi"/>
-          <w:color w:val="auto"/>
-          <w:sz w:val="22"/>
-          <w:szCs w:val="22"/>
-          <w:lang w:val="en-GB"/>
-        </w:rPr>
-      </w:pPr>
-      <w:r>
-        <w:rPr>
-          <w:rFonts w:asciiTheme="minorHAnsi" w:eastAsiaTheme="minorEastAsia" w:hAnsiTheme="minorHAnsi" w:cstheme="minorBidi"/>
-          <w:color w:val="auto"/>
-          <w:sz w:val="22"/>
-          <w:szCs w:val="22"/>
+        <w:pStyle w:val="Quote"/>
+        <w:rPr>
+          <w:lang w:val="en-GB"/>
+        </w:rPr>
+      </w:pPr>
+      <w:r>
+        <w:rPr>
           <w:lang w:val="en-GB"/>
         </w:rPr>
         <w:t xml:space="preserve">If you believe that there is a diminishing cost of adding each unit of capacity you might try a model of the </w:t>
@@ -235,10 +227,6 @@
       <w:proofErr w:type="gramStart"/>
       <w:r>
         <w:rPr>
-          <w:rFonts w:asciiTheme="minorHAnsi" w:eastAsiaTheme="minorEastAsia" w:hAnsiTheme="minorHAnsi" w:cstheme="minorBidi"/>
-          <w:color w:val="auto"/>
-          <w:sz w:val="22"/>
-          <w:szCs w:val="22"/>
           <w:lang w:val="en-GB"/>
         </w:rPr>
         <w:t xml:space="preserve">form </w:t>
@@ -246,10 +234,7 @@
       <m:oMath>
         <m:r>
           <w:rPr>
-            <w:rFonts w:ascii="Cambria Math" w:eastAsiaTheme="minorEastAsia" w:hAnsi="Cambria Math" w:cstheme="minorBidi"/>
-            <w:color w:val="auto"/>
-            <w:sz w:val="22"/>
-            <w:szCs w:val="22"/>
+            <w:rFonts w:ascii="Cambria Math" w:hAnsi="Cambria Math"/>
             <w:lang w:val="en-GB"/>
           </w:rPr>
           <m:t xml:space="preserve"> </m:t>
@@ -257,10 +242,7 @@
         <w:proofErr w:type="gramEnd"/>
         <m:r>
           <w:rPr>
-            <w:rFonts w:ascii="Cambria Math" w:eastAsiaTheme="minorEastAsia" w:hAnsi="Cambria Math" w:cstheme="minorBidi"/>
-            <w:color w:val="auto"/>
-            <w:sz w:val="22"/>
-            <w:szCs w:val="22"/>
+            <w:rFonts w:ascii="Cambria Math" w:hAnsi="Cambria Math"/>
             <w:lang w:val="en-GB"/>
           </w:rPr>
           <m:t>BBC=Fixed cost + k</m:t>
@@ -269,11 +251,7 @@
           <m:sSupPr>
             <m:ctrlPr>
               <w:rPr>
-                <w:rFonts w:ascii="Cambria Math" w:eastAsiaTheme="minorEastAsia" w:hAnsi="Cambria Math" w:cstheme="minorBidi"/>
-                <w:i/>
-                <w:color w:val="auto"/>
-                <w:sz w:val="22"/>
-                <w:szCs w:val="22"/>
+                <w:rFonts w:ascii="Cambria Math" w:hAnsi="Cambria Math"/>
                 <w:lang w:val="en-GB"/>
               </w:rPr>
             </m:ctrlPr>
@@ -281,10 +259,7 @@
           <m:e>
             <m:r>
               <w:rPr>
-                <w:rFonts w:ascii="Cambria Math" w:eastAsiaTheme="minorEastAsia" w:hAnsi="Cambria Math" w:cstheme="minorBidi"/>
-                <w:color w:val="auto"/>
-                <w:sz w:val="22"/>
-                <w:szCs w:val="22"/>
+                <w:rFonts w:ascii="Cambria Math" w:hAnsi="Cambria Math"/>
                 <w:lang w:val="en-GB"/>
               </w:rPr>
               <m:t>x</m:t>
@@ -293,10 +268,7 @@
           <m:sup>
             <m:r>
               <w:rPr>
-                <w:rFonts w:ascii="Cambria Math" w:eastAsiaTheme="minorEastAsia" w:hAnsi="Cambria Math" w:cstheme="minorBidi"/>
-                <w:color w:val="auto"/>
-                <w:sz w:val="22"/>
-                <w:szCs w:val="22"/>
+                <w:rFonts w:ascii="Cambria Math" w:hAnsi="Cambria Math"/>
                 <w:lang w:val="en-GB"/>
               </w:rPr>
               <m:t>b</m:t>
@@ -306,10 +278,6 @@
       </m:oMath>
       <w:r>
         <w:rPr>
-          <w:rFonts w:asciiTheme="minorHAnsi" w:eastAsiaTheme="minorEastAsia" w:hAnsiTheme="minorHAnsi" w:cstheme="minorBidi"/>
-          <w:color w:val="auto"/>
-          <w:sz w:val="22"/>
-          <w:szCs w:val="22"/>
           <w:lang w:val="en-GB"/>
         </w:rPr>
         <w:t xml:space="preserve"> , where </w:t>
@@ -317,10 +285,7 @@
       <m:oMath>
         <m:r>
           <w:rPr>
-            <w:rFonts w:ascii="Cambria Math" w:eastAsiaTheme="minorEastAsia" w:hAnsi="Cambria Math" w:cstheme="minorBidi"/>
-            <w:color w:val="auto"/>
-            <w:sz w:val="22"/>
-            <w:szCs w:val="22"/>
+            <w:rFonts w:ascii="Cambria Math" w:hAnsi="Cambria Math"/>
             <w:lang w:val="en-GB"/>
           </w:rPr>
           <m:t>0&lt; b&lt; 1</m:t>
@@ -328,14 +293,12 @@
       </m:oMath>
       <w:r>
         <w:rPr>
-          <w:rFonts w:asciiTheme="minorHAnsi" w:eastAsiaTheme="minorEastAsia" w:hAnsiTheme="minorHAnsi" w:cstheme="minorBidi"/>
-          <w:color w:val="auto"/>
-          <w:sz w:val="22"/>
-          <w:szCs w:val="22"/>
           <w:lang w:val="en-GB"/>
         </w:rPr>
         <w:t>. This will ensure that each additional unit of capacity will incur a smaller cost.</w:t>
       </w:r>
+      <w:bookmarkStart w:id="1" w:name="_GoBack"/>
+      <w:bookmarkEnd w:id="1"/>
     </w:p>
     <w:p>
       <w:pPr>
@@ -491,7 +454,6 @@
           <w:szCs w:val="22"/>
           <w:lang w:val="en-GB"/>
         </w:rPr>
-        <w:lastRenderedPageBreak/>
         <w:t xml:space="preserve">Step 1: </w:t>
       </w:r>
       <w:r>
@@ -746,19 +708,7 @@
           <w:szCs w:val="22"/>
           <w:lang w:val="en-GB"/>
         </w:rPr>
-        <w:t>B</w:t>
-      </w:r>
-      <w:bookmarkStart w:id="1" w:name="_GoBack"/>
-      <w:bookmarkEnd w:id="1"/>
-      <w:r>
-        <w:rPr>
-          <w:rFonts w:asciiTheme="minorHAnsi" w:eastAsiaTheme="minorEastAsia" w:hAnsiTheme="minorHAnsi" w:cstheme="minorBidi"/>
-          <w:color w:val="auto"/>
-          <w:sz w:val="22"/>
-          <w:szCs w:val="22"/>
-          <w:lang w:val="en-GB"/>
-        </w:rPr>
-        <w:t>17</w:t>
+        <w:t>B17</w:t>
       </w:r>
       <w:r>
         <w:rPr>
@@ -791,67 +741,7 @@
             <w:szCs w:val="22"/>
             <w:lang w:val="en-GB"/>
           </w:rPr>
-          <m:t>B</m:t>
-        </m:r>
-        <m:r>
-          <w:rPr>
-            <w:rFonts w:ascii="Cambria Math" w:eastAsiaTheme="minorEastAsia" w:hAnsi="Cambria Math" w:cstheme="minorBidi"/>
-            <w:color w:val="auto"/>
-            <w:sz w:val="22"/>
-            <w:szCs w:val="22"/>
-            <w:lang w:val="en-GB"/>
-          </w:rPr>
-          <m:t>1</m:t>
-        </m:r>
-        <m:r>
-          <w:rPr>
-            <w:rFonts w:ascii="Cambria Math" w:eastAsiaTheme="minorEastAsia" w:hAnsi="Cambria Math" w:cstheme="minorBidi"/>
-            <w:color w:val="auto"/>
-            <w:sz w:val="22"/>
-            <w:szCs w:val="22"/>
-            <w:lang w:val="en-GB"/>
-          </w:rPr>
-          <m:t>+(B</m:t>
-        </m:r>
-        <m:r>
-          <w:rPr>
-            <w:rFonts w:ascii="Cambria Math" w:eastAsiaTheme="minorEastAsia" w:hAnsi="Cambria Math" w:cstheme="minorBidi"/>
-            <w:color w:val="auto"/>
-            <w:sz w:val="22"/>
-            <w:szCs w:val="22"/>
-            <w:lang w:val="en-GB"/>
-          </w:rPr>
-          <m:t>2</m:t>
-        </m:r>
-        <m:r>
-          <w:rPr>
-            <w:rFonts w:ascii="Cambria Math" w:eastAsiaTheme="minorEastAsia" w:hAnsi="Cambria Math" w:cstheme="minorBidi"/>
-            <w:color w:val="auto"/>
-            <w:sz w:val="22"/>
-            <w:szCs w:val="22"/>
-            <w:lang w:val="en-GB"/>
-          </w:rPr>
-          <m:t xml:space="preserve"> × B</m:t>
-        </m:r>
-        <m:r>
-          <w:rPr>
-            <w:rFonts w:ascii="Cambria Math" w:eastAsiaTheme="minorEastAsia" w:hAnsi="Cambria Math" w:cstheme="minorBidi"/>
-            <w:color w:val="auto"/>
-            <w:sz w:val="22"/>
-            <w:szCs w:val="22"/>
-            <w:lang w:val="en-GB"/>
-          </w:rPr>
-          <m:t>3</m:t>
-        </m:r>
-        <m:r>
-          <w:rPr>
-            <w:rFonts w:ascii="Cambria Math" w:eastAsiaTheme="minorEastAsia" w:hAnsi="Cambria Math" w:cstheme="minorBidi"/>
-            <w:color w:val="auto"/>
-            <w:sz w:val="22"/>
-            <w:szCs w:val="22"/>
-            <w:lang w:val="en-GB"/>
-          </w:rPr>
-          <m:t>)</m:t>
+          <m:t>B1+(B2 × B3)</m:t>
         </m:r>
       </m:oMath>
       <w:r>
@@ -933,7 +823,7 @@
 </file>
 
 <file path=word/comments.xml><?xml version="1.0" encoding="utf-8"?>
-<w:comments xmlns:wpc="http://schemas.microsoft.com/office/word/2010/wordprocessingCanvas" xmlns:mc="http://schemas.openxmlformats.org/markup-compatibility/2006" xmlns:o="urn:schemas-microsoft-com:office:office" xmlns:r="http://schemas.openxmlformats.org/officeDocument/2006/relationships" xmlns:m="http://schemas.openxmlformats.org/officeDocument/2006/math" xmlns:v="urn:schemas-microsoft-com:vml" xmlns:wp14="http://schemas.microsoft.com/office/word/2010/wordprocessingDrawing" xmlns:wp="http://schemas.openxmlformats.org/drawingml/2006/wordprocessingDrawing" xmlns:w10="urn:schemas-microsoft-com:office:word" xmlns:w="http://schemas.openxmlformats.org/wordprocessingml/2006/main" xmlns:w14="http://schemas.microsoft.com/office/word/2010/wordml" xmlns:w15="http://schemas.microsoft.com/office/word/2012/wordml" xmlns:wpg="http://schemas.microsoft.com/office/word/2010/wordprocessingGroup" xmlns:wpi="http://schemas.microsoft.com/office/word/2010/wordprocessingInk" xmlns:wne="http://schemas.microsoft.com/office/word/2006/wordml" xmlns:wps="http://schemas.microsoft.com/office/word/2010/wordprocessingShape" mc:Ignorable="w14 w15 wp14">
+<w:comments xmlns:wpc="http://schemas.microsoft.com/office/word/2010/wordprocessingCanvas" xmlns:cx="http://schemas.microsoft.com/office/drawing/2014/chartex" xmlns:cx1="http://schemas.microsoft.com/office/drawing/2015/9/8/chartex" xmlns:mc="http://schemas.openxmlformats.org/markup-compatibility/2006" xmlns:o="urn:schemas-microsoft-com:office:office" xmlns:r="http://schemas.openxmlformats.org/officeDocument/2006/relationships" xmlns:m="http://schemas.openxmlformats.org/officeDocument/2006/math" xmlns:v="urn:schemas-microsoft-com:vml" xmlns:wp14="http://schemas.microsoft.com/office/word/2010/wordprocessingDrawing" xmlns:wp="http://schemas.openxmlformats.org/drawingml/2006/wordprocessingDrawing" xmlns:w10="urn:schemas-microsoft-com:office:word" xmlns:w="http://schemas.openxmlformats.org/wordprocessingml/2006/main" xmlns:w14="http://schemas.microsoft.com/office/word/2010/wordml" xmlns:w15="http://schemas.microsoft.com/office/word/2012/wordml" xmlns:w16se="http://schemas.microsoft.com/office/word/2015/wordml/symex" xmlns:wpg="http://schemas.microsoft.com/office/word/2010/wordprocessingGroup" xmlns:wpi="http://schemas.microsoft.com/office/word/2010/wordprocessingInk" xmlns:wne="http://schemas.microsoft.com/office/word/2006/wordml" xmlns:wps="http://schemas.microsoft.com/office/word/2010/wordprocessingShape" mc:Ignorable="w14 w15 w16se wp14">
   <w:comment w:id="0" w:author="Ranu Aggarwal" w:date="2018-08-21T16:57:00Z" w:initials="RA">
     <w:p>
       <w:pPr>
@@ -956,14 +846,14 @@
 </file>
 
 <file path=word/commentsExtended.xml><?xml version="1.0" encoding="utf-8"?>
-<w15:commentsEx xmlns:wpc="http://schemas.microsoft.com/office/word/2010/wordprocessingCanvas" xmlns:mc="http://schemas.openxmlformats.org/markup-compatibility/2006" xmlns:o="urn:schemas-microsoft-com:office:office" xmlns:r="http://schemas.openxmlformats.org/officeDocument/2006/relationships" xmlns:m="http://schemas.openxmlformats.org/officeDocument/2006/math" xmlns:v="urn:schemas-microsoft-com:vml" xmlns:wp14="http://schemas.microsoft.com/office/word/2010/wordprocessingDrawing" xmlns:wp="http://schemas.openxmlformats.org/drawingml/2006/wordprocessingDrawing" xmlns:w10="urn:schemas-microsoft-com:office:word" xmlns:w="http://schemas.openxmlformats.org/wordprocessingml/2006/main" xmlns:w14="http://schemas.microsoft.com/office/word/2010/wordml" xmlns:w15="http://schemas.microsoft.com/office/word/2012/wordml" xmlns:wpg="http://schemas.microsoft.com/office/word/2010/wordprocessingGroup" xmlns:wpi="http://schemas.microsoft.com/office/word/2010/wordprocessingInk" xmlns:wne="http://schemas.microsoft.com/office/word/2006/wordml" xmlns:wps="http://schemas.microsoft.com/office/word/2010/wordprocessingShape" mc:Ignorable="w14 w15 wp14">
+<w15:commentsEx xmlns:wpc="http://schemas.microsoft.com/office/word/2010/wordprocessingCanvas" xmlns:cx="http://schemas.microsoft.com/office/drawing/2014/chartex" xmlns:cx1="http://schemas.microsoft.com/office/drawing/2015/9/8/chartex" xmlns:mc="http://schemas.openxmlformats.org/markup-compatibility/2006" xmlns:o="urn:schemas-microsoft-com:office:office" xmlns:r="http://schemas.openxmlformats.org/officeDocument/2006/relationships" xmlns:m="http://schemas.openxmlformats.org/officeDocument/2006/math" xmlns:v="urn:schemas-microsoft-com:vml" xmlns:wp14="http://schemas.microsoft.com/office/word/2010/wordprocessingDrawing" xmlns:wp="http://schemas.openxmlformats.org/drawingml/2006/wordprocessingDrawing" xmlns:w10="urn:schemas-microsoft-com:office:word" xmlns:w="http://schemas.openxmlformats.org/wordprocessingml/2006/main" xmlns:w14="http://schemas.microsoft.com/office/word/2010/wordml" xmlns:w15="http://schemas.microsoft.com/office/word/2012/wordml" xmlns:w16se="http://schemas.microsoft.com/office/word/2015/wordml/symex" xmlns:wpg="http://schemas.microsoft.com/office/word/2010/wordprocessingGroup" xmlns:wpi="http://schemas.microsoft.com/office/word/2010/wordprocessingInk" xmlns:wne="http://schemas.microsoft.com/office/word/2006/wordml" xmlns:wps="http://schemas.microsoft.com/office/word/2010/wordprocessingShape" mc:Ignorable="w14 w15 w16se wp14">
   <w15:commentEx w15:paraId="25B5EB77" w15:done="0"/>
 </w15:commentsEx>
 </file>
 
 <file path=word/numbering.xml><?xml version="1.0" encoding="utf-8"?>
-<w:numbering xmlns:wpc="http://schemas.microsoft.com/office/word/2010/wordprocessingCanvas" xmlns:mc="http://schemas.openxmlformats.org/markup-compatibility/2006" xmlns:o="urn:schemas-microsoft-com:office:office" xmlns:r="http://schemas.openxmlformats.org/officeDocument/2006/relationships" xmlns:m="http://schemas.openxmlformats.org/officeDocument/2006/math" xmlns:v="urn:schemas-microsoft-com:vml" xmlns:wp14="http://schemas.microsoft.com/office/word/2010/wordprocessingDrawing" xmlns:wp="http://schemas.openxmlformats.org/drawingml/2006/wordprocessingDrawing" xmlns:w10="urn:schemas-microsoft-com:office:word" xmlns:w="http://schemas.openxmlformats.org/wordprocessingml/2006/main" xmlns:w14="http://schemas.microsoft.com/office/word/2010/wordml" xmlns:w15="http://schemas.microsoft.com/office/word/2012/wordml" xmlns:wpg="http://schemas.microsoft.com/office/word/2010/wordprocessingGroup" xmlns:wpi="http://schemas.microsoft.com/office/word/2010/wordprocessingInk" xmlns:wne="http://schemas.microsoft.com/office/word/2006/wordml" xmlns:wps="http://schemas.microsoft.com/office/word/2010/wordprocessingShape" mc:Ignorable="w14 w15 wp14">
-  <w:abstractNum w:abstractNumId="0">
+<w:numbering xmlns:wpc="http://schemas.microsoft.com/office/word/2010/wordprocessingCanvas" xmlns:cx="http://schemas.microsoft.com/office/drawing/2014/chartex" xmlns:cx1="http://schemas.microsoft.com/office/drawing/2015/9/8/chartex" xmlns:mc="http://schemas.openxmlformats.org/markup-compatibility/2006" xmlns:o="urn:schemas-microsoft-com:office:office" xmlns:r="http://schemas.openxmlformats.org/officeDocument/2006/relationships" xmlns:m="http://schemas.openxmlformats.org/officeDocument/2006/math" xmlns:v="urn:schemas-microsoft-com:vml" xmlns:wp14="http://schemas.microsoft.com/office/word/2010/wordprocessingDrawing" xmlns:wp="http://schemas.openxmlformats.org/drawingml/2006/wordprocessingDrawing" xmlns:w10="urn:schemas-microsoft-com:office:word" xmlns:w="http://schemas.openxmlformats.org/wordprocessingml/2006/main" xmlns:w14="http://schemas.microsoft.com/office/word/2010/wordml" xmlns:w15="http://schemas.microsoft.com/office/word/2012/wordml" xmlns:w16se="http://schemas.microsoft.com/office/word/2015/wordml/symex" xmlns:wpg="http://schemas.microsoft.com/office/word/2010/wordprocessingGroup" xmlns:wpi="http://schemas.microsoft.com/office/word/2010/wordprocessingInk" xmlns:wne="http://schemas.microsoft.com/office/word/2006/wordml" xmlns:wps="http://schemas.microsoft.com/office/word/2010/wordprocessingShape" mc:Ignorable="w14 w15 w16se wp14">
+  <w:abstractNum w:abstractNumId="0" w15:restartNumberingAfterBreak="0">
     <w:nsid w:val="51B42BF3"/>
     <w:multiLevelType w:val="multilevel"/>
     <w:tmpl w:val="AB347F1C"/>
@@ -1076,7 +966,7 @@
       </w:rPr>
     </w:lvl>
   </w:abstractNum>
-  <w:abstractNum w:abstractNumId="1">
+  <w:abstractNum w:abstractNumId="1" w15:restartNumberingAfterBreak="0">
     <w:nsid w:val="5CEB7CC8"/>
     <w:multiLevelType w:val="hybridMultilevel"/>
     <w:tmpl w:val="96E43D58"/>
@@ -1162,7 +1052,7 @@
       </w:pPr>
     </w:lvl>
   </w:abstractNum>
-  <w:abstractNum w:abstractNumId="2">
+  <w:abstractNum w:abstractNumId="2" w15:restartNumberingAfterBreak="0">
     <w:nsid w:val="735725D3"/>
     <w:multiLevelType w:val="hybridMultilevel"/>
     <w:tmpl w:val="8312EC2E"/>
@@ -1261,7 +1151,7 @@
 </file>
 
 <file path=word/people.xml><?xml version="1.0" encoding="utf-8"?>
-<w15:people xmlns:wpc="http://schemas.microsoft.com/office/word/2010/wordprocessingCanvas" xmlns:mc="http://schemas.openxmlformats.org/markup-compatibility/2006" xmlns:o="urn:schemas-microsoft-com:office:office" xmlns:r="http://schemas.openxmlformats.org/officeDocument/2006/relationships" xmlns:m="http://schemas.openxmlformats.org/officeDocument/2006/math" xmlns:v="urn:schemas-microsoft-com:vml" xmlns:wp14="http://schemas.microsoft.com/office/word/2010/wordprocessingDrawing" xmlns:wp="http://schemas.openxmlformats.org/drawingml/2006/wordprocessingDrawing" xmlns:w10="urn:schemas-microsoft-com:office:word" xmlns:w="http://schemas.openxmlformats.org/wordprocessingml/2006/main" xmlns:w14="http://schemas.microsoft.com/office/word/2010/wordml" xmlns:w15="http://schemas.microsoft.com/office/word/2012/wordml" xmlns:wpg="http://schemas.microsoft.com/office/word/2010/wordprocessingGroup" xmlns:wpi="http://schemas.microsoft.com/office/word/2010/wordprocessingInk" xmlns:wne="http://schemas.microsoft.com/office/word/2006/wordml" xmlns:wps="http://schemas.microsoft.com/office/word/2010/wordprocessingShape" mc:Ignorable="w14 w15 wp14">
+<w15:people xmlns:wpc="http://schemas.microsoft.com/office/word/2010/wordprocessingCanvas" xmlns:cx="http://schemas.microsoft.com/office/drawing/2014/chartex" xmlns:cx1="http://schemas.microsoft.com/office/drawing/2015/9/8/chartex" xmlns:mc="http://schemas.openxmlformats.org/markup-compatibility/2006" xmlns:o="urn:schemas-microsoft-com:office:office" xmlns:r="http://schemas.openxmlformats.org/officeDocument/2006/relationships" xmlns:m="http://schemas.openxmlformats.org/officeDocument/2006/math" xmlns:v="urn:schemas-microsoft-com:vml" xmlns:wp14="http://schemas.microsoft.com/office/word/2010/wordprocessingDrawing" xmlns:wp="http://schemas.openxmlformats.org/drawingml/2006/wordprocessingDrawing" xmlns:w10="urn:schemas-microsoft-com:office:word" xmlns:w="http://schemas.openxmlformats.org/wordprocessingml/2006/main" xmlns:w14="http://schemas.microsoft.com/office/word/2010/wordml" xmlns:w15="http://schemas.microsoft.com/office/word/2012/wordml" xmlns:w16se="http://schemas.microsoft.com/office/word/2015/wordml/symex" xmlns:wpg="http://schemas.microsoft.com/office/word/2010/wordprocessingGroup" xmlns:wpi="http://schemas.microsoft.com/office/word/2010/wordprocessingInk" xmlns:wne="http://schemas.microsoft.com/office/word/2006/wordml" xmlns:wps="http://schemas.microsoft.com/office/word/2010/wordprocessingShape" mc:Ignorable="w14 w15 w16se wp14">
   <w15:person w15:author="Ranu Aggarwal">
     <w15:presenceInfo w15:providerId="AD" w15:userId="S-1-5-21-3214158073-3399791029-1922794930-4660"/>
   </w15:person>
@@ -1269,7 +1159,7 @@
 </file>
 
 <file path=word/styles.xml><?xml version="1.0" encoding="utf-8"?>
-<w:styles xmlns:mc="http://schemas.openxmlformats.org/markup-compatibility/2006" xmlns:r="http://schemas.openxmlformats.org/officeDocument/2006/relationships" xmlns:w="http://schemas.openxmlformats.org/wordprocessingml/2006/main" xmlns:w14="http://schemas.microsoft.com/office/word/2010/wordml" xmlns:w15="http://schemas.microsoft.com/office/word/2012/wordml" mc:Ignorable="w14 w15">
+<w:styles xmlns:mc="http://schemas.openxmlformats.org/markup-compatibility/2006" xmlns:r="http://schemas.openxmlformats.org/officeDocument/2006/relationships" xmlns:w="http://schemas.openxmlformats.org/wordprocessingml/2006/main" xmlns:w14="http://schemas.microsoft.com/office/word/2010/wordml" xmlns:w15="http://schemas.microsoft.com/office/word/2012/wordml" xmlns:w16se="http://schemas.microsoft.com/office/word/2015/wordml/symex" mc:Ignorable="w14 w15 w16se">
   <w:docDefaults>
     <w:rPrDefault>
       <w:rPr>
@@ -1877,6 +1767,37 @@
       <w:szCs w:val="18"/>
     </w:rPr>
   </w:style>
+  <w:style w:type="paragraph" w:styleId="Quote">
+    <w:name w:val="Quote"/>
+    <w:basedOn w:val="Normal"/>
+    <w:next w:val="Normal"/>
+    <w:link w:val="QuoteChar"/>
+    <w:uiPriority w:val="29"/>
+    <w:qFormat/>
+    <w:rsid w:val="00BE4C61"/>
+    <w:pPr>
+      <w:spacing w:before="200"/>
+      <w:ind w:left="864" w:right="864"/>
+      <w:jc w:val="center"/>
+    </w:pPr>
+    <w:rPr>
+      <w:i/>
+      <w:iCs/>
+      <w:color w:val="404040" w:themeColor="text1" w:themeTint="BF"/>
+    </w:rPr>
+  </w:style>
+  <w:style w:type="character" w:customStyle="1" w:styleId="QuoteChar">
+    <w:name w:val="Quote Char"/>
+    <w:basedOn w:val="DefaultParagraphFont"/>
+    <w:link w:val="Quote"/>
+    <w:uiPriority w:val="29"/>
+    <w:rsid w:val="00BE4C61"/>
+    <w:rPr>
+      <w:i/>
+      <w:iCs/>
+      <w:color w:val="404040" w:themeColor="text1" w:themeTint="BF"/>
+    </w:rPr>
+  </w:style>
 </w:styles>
 </file>
 

</xml_diff>